<commit_message>
changed label mode in loading to binary
</commit_message>
<xml_diff>
--- a/Дипломна работа бележки.docx
+++ b/Дипломна работа бележки.docx
@@ -7,11 +7,13 @@
         <w:pStyle w:val="a3"/>
         <w:rPr>
           <w:b/>
+          <w:sz w:val="32"/>
         </w:rPr>
       </w:pPr>
       <w:r>
         <w:rPr>
           <w:b/>
+          <w:sz w:val="32"/>
         </w:rPr>
         <w:t>Опит 1.</w:t>
       </w:r>
@@ -71,7 +73,43 @@
         <w:rPr>
           <w:lang w:val="en-US"/>
         </w:rPr>
-        <w:t>.</w:t>
+        <w:t xml:space="preserve"> </w:t>
+      </w:r>
+      <w:proofErr w:type="spellStart"/>
+      <w:r>
+        <w:rPr>
+          <w:lang w:val="en-US"/>
+        </w:rPr>
+        <w:t>от</w:t>
+      </w:r>
+      <w:proofErr w:type="spellEnd"/>
+      <w:r>
+        <w:rPr>
+          <w:lang w:val="en-US"/>
+        </w:rPr>
+        <w:t xml:space="preserve"> keras.io – source code:</w:t>
+      </w:r>
+    </w:p>
+    <w:p>
+      <w:pPr>
+        <w:pStyle w:val="a3"/>
+        <w:rPr>
+          <w:lang w:val="en-US"/>
+        </w:rPr>
+      </w:pPr>
+      <w:hyperlink r:id="rId9" w:history="1">
+        <w:r>
+          <w:rPr>
+            <w:rStyle w:val="ac"/>
+          </w:rPr>
+          <w:t>https://keras.io/examples/vision/image_classification_from_scratch/</w:t>
+        </w:r>
+      </w:hyperlink>
+      <w:r>
+        <w:rPr>
+          <w:lang w:val="en-US"/>
+        </w:rPr>
+        <w:t xml:space="preserve"> </w:t>
       </w:r>
     </w:p>
     <w:p>
@@ -2095,6 +2133,17 @@
           <w:lang w:val="en-US" w:eastAsia="bg-BG"/>
         </w:rPr>
         <w:br/>
+      </w:r>
+      <w:r>
+        <w:rPr>
+          <w:rFonts w:ascii="Courier New" w:eastAsia="Times New Roman" w:hAnsi="Courier New" w:cs="Courier New"/>
+          <w:noProof/>
+          <w:color w:val="A9B7C6"/>
+          <w:sz w:val="16"/>
+          <w:szCs w:val="20"/>
+          <w:lang w:val="en-US" w:eastAsia="bg-BG"/>
+        </w:rPr>
+        <w:lastRenderedPageBreak/>
         <w:t xml:space="preserve">        activation = </w:t>
       </w:r>
       <w:r>
@@ -2186,17 +2235,6 @@
           <w:lang w:val="en-US" w:eastAsia="bg-BG"/>
         </w:rPr>
         <w:br/>
-      </w:r>
-      <w:r>
-        <w:rPr>
-          <w:rFonts w:ascii="Courier New" w:eastAsia="Times New Roman" w:hAnsi="Courier New" w:cs="Courier New"/>
-          <w:noProof/>
-          <w:color w:val="A9B7C6"/>
-          <w:sz w:val="16"/>
-          <w:szCs w:val="20"/>
-          <w:lang w:val="en-US" w:eastAsia="bg-BG"/>
-        </w:rPr>
-        <w:lastRenderedPageBreak/>
         <w:t xml:space="preserve">    outputs = krs.layers.Dense(units</w:t>
       </w:r>
       <w:r>
@@ -2475,7 +2513,7 @@
                     </pic:cNvPicPr>
                   </pic:nvPicPr>
                   <pic:blipFill>
-                    <a:blip r:embed="rId6">
+                    <a:blip r:embed="rId10">
                       <a:extLst>
                         <a:ext uri="{28A0092B-C50C-407E-A947-70E740481C1C}">
                           <a14:useLocalDpi xmlns:a14="http://schemas.microsoft.com/office/drawing/2010/main" val="0"/>
@@ -2554,7 +2592,7 @@
                     <pic:cNvPicPr/>
                   </pic:nvPicPr>
                   <pic:blipFill>
-                    <a:blip r:embed="rId7"/>
+                    <a:blip r:embed="rId11"/>
                     <a:stretch>
                       <a:fillRect/>
                     </a:stretch>
@@ -2778,7 +2816,7 @@
                     </pic:cNvPicPr>
                   </pic:nvPicPr>
                   <pic:blipFill>
-                    <a:blip r:embed="rId8">
+                    <a:blip r:embed="rId12">
                       <a:extLst>
                         <a:ext uri="{28A0092B-C50C-407E-A947-70E740481C1C}">
                           <a14:useLocalDpi xmlns:a14="http://schemas.microsoft.com/office/drawing/2010/main" val="0"/>
@@ -2857,7 +2895,7 @@
                     <pic:cNvPicPr/>
                   </pic:nvPicPr>
                   <pic:blipFill>
-                    <a:blip r:embed="rId9"/>
+                    <a:blip r:embed="rId13"/>
                     <a:stretch>
                       <a:fillRect/>
                     </a:stretch>
@@ -2907,7 +2945,7 @@
                     <pic:cNvPicPr/>
                   </pic:nvPicPr>
                   <pic:blipFill>
-                    <a:blip r:embed="rId10"/>
+                    <a:blip r:embed="rId14"/>
                     <a:stretch>
                       <a:fillRect/>
                     </a:stretch>
@@ -3123,7 +3161,7 @@
                     <pic:cNvPicPr/>
                   </pic:nvPicPr>
                   <pic:blipFill>
-                    <a:blip r:embed="rId11"/>
+                    <a:blip r:embed="rId15"/>
                     <a:stretch>
                       <a:fillRect/>
                     </a:stretch>
@@ -3182,395 +3220,6 @@
             <wp:extent cx="4900246" cy="1314407"/>
             <wp:effectExtent l="0" t="0" r="0" b="635"/>
             <wp:docPr id="11" name="Картина 11"/>
-            <wp:cNvGraphicFramePr>
-              <a:graphicFrameLocks xmlns:a="http://schemas.openxmlformats.org/drawingml/2006/main" noChangeAspect="1"/>
-            </wp:cNvGraphicFramePr>
-            <a:graphic xmlns:a="http://schemas.openxmlformats.org/drawingml/2006/main">
-              <a:graphicData uri="http://schemas.openxmlformats.org/drawingml/2006/picture">
-                <pic:pic xmlns:pic="http://schemas.openxmlformats.org/drawingml/2006/picture">
-                  <pic:nvPicPr>
-                    <pic:cNvPr id="0" name=""/>
-                    <pic:cNvPicPr/>
-                  </pic:nvPicPr>
-                  <pic:blipFill>
-                    <a:blip r:embed="rId12"/>
-                    <a:stretch>
-                      <a:fillRect/>
-                    </a:stretch>
-                  </pic:blipFill>
-                  <pic:spPr>
-                    <a:xfrm>
-                      <a:off x="0" y="0"/>
-                      <a:ext cx="4899249" cy="1314140"/>
-                    </a:xfrm>
-                    <a:prstGeom prst="rect">
-                      <a:avLst/>
-                    </a:prstGeom>
-                  </pic:spPr>
-                </pic:pic>
-              </a:graphicData>
-            </a:graphic>
-          </wp:inline>
-        </w:drawing>
-      </w:r>
-    </w:p>
-    <w:p>
-      <w:pPr>
-        <w:pStyle w:val="a3"/>
-        <w:ind w:left="427"/>
-        <w:jc w:val="center"/>
-        <w:rPr>
-          <w:lang w:val="en-US"/>
-        </w:rPr>
-      </w:pPr>
-      <w:r>
-        <w:rPr>
-          <w:noProof/>
-          <w:lang w:eastAsia="bg-BG"/>
-        </w:rPr>
-        <w:drawing>
-          <wp:inline distT="0" distB="0" distL="0" distR="0" wp14:anchorId="65F7459D" wp14:editId="76792782">
-            <wp:extent cx="3991707" cy="1344964"/>
-            <wp:effectExtent l="0" t="0" r="8890" b="7620"/>
-            <wp:docPr id="10" name="Картина 10"/>
-            <wp:cNvGraphicFramePr>
-              <a:graphicFrameLocks xmlns:a="http://schemas.openxmlformats.org/drawingml/2006/main" noChangeAspect="1"/>
-            </wp:cNvGraphicFramePr>
-            <a:graphic xmlns:a="http://schemas.openxmlformats.org/drawingml/2006/main">
-              <a:graphicData uri="http://schemas.openxmlformats.org/drawingml/2006/picture">
-                <pic:pic xmlns:pic="http://schemas.openxmlformats.org/drawingml/2006/picture">
-                  <pic:nvPicPr>
-                    <pic:cNvPr id="0" name=""/>
-                    <pic:cNvPicPr/>
-                  </pic:nvPicPr>
-                  <pic:blipFill>
-                    <a:blip r:embed="rId13"/>
-                    <a:stretch>
-                      <a:fillRect/>
-                    </a:stretch>
-                  </pic:blipFill>
-                  <pic:spPr>
-                    <a:xfrm>
-                      <a:off x="0" y="0"/>
-                      <a:ext cx="3997696" cy="1346982"/>
-                    </a:xfrm>
-                    <a:prstGeom prst="rect">
-                      <a:avLst/>
-                    </a:prstGeom>
-                  </pic:spPr>
-                </pic:pic>
-              </a:graphicData>
-            </a:graphic>
-          </wp:inline>
-        </w:drawing>
-      </w:r>
-    </w:p>
-    <w:p>
-      <w:pPr>
-        <w:pStyle w:val="a3"/>
-        <w:ind w:left="427"/>
-        <w:jc w:val="center"/>
-        <w:rPr>
-          <w:lang w:val="en-US"/>
-        </w:rPr>
-      </w:pPr>
-      <w:r>
-        <w:rPr>
-          <w:lang w:val="en-US"/>
-        </w:rPr>
-        <w:tab/>
-      </w:r>
-    </w:p>
-    <w:p>
-      <w:pPr>
-        <w:pStyle w:val="a3"/>
-        <w:ind w:left="427"/>
-        <w:rPr>
-          <w:b/>
-          <w:lang w:val="en-US"/>
-        </w:rPr>
-      </w:pPr>
-      <w:r>
-        <w:rPr>
-          <w:b/>
-          <w:lang w:val="en-US"/>
-        </w:rPr>
-        <w:t xml:space="preserve">Run </w:t>
-      </w:r>
-      <w:r>
-        <w:rPr>
-          <w:b/>
-        </w:rPr>
-        <w:t xml:space="preserve">№ </w:t>
-      </w:r>
-      <w:r>
-        <w:rPr>
-          <w:b/>
-          <w:lang w:val="en-US"/>
-        </w:rPr>
-        <w:t>4</w:t>
-      </w:r>
-      <w:r>
-        <w:rPr>
-          <w:b/>
-          <w:lang w:val="en-US"/>
-        </w:rPr>
-        <w:t>:</w:t>
-      </w:r>
-    </w:p>
-    <w:p>
-      <w:pPr>
-        <w:pStyle w:val="a3"/>
-        <w:ind w:left="427"/>
-        <w:rPr>
-          <w:lang w:val="en-US"/>
-        </w:rPr>
-      </w:pPr>
-      <w:r>
-        <w:t xml:space="preserve">Зареждане на модела от </w:t>
-      </w:r>
-      <w:r>
-        <w:rPr>
-          <w:lang w:val="en-US"/>
-        </w:rPr>
-        <w:t xml:space="preserve">.h5 </w:t>
-      </w:r>
-      <w:r>
-        <w:t xml:space="preserve">файл в състояние мрежата- епоха </w:t>
-      </w:r>
-      <w:r>
-        <w:rPr>
-          <w:lang w:val="en-US"/>
-        </w:rPr>
-        <w:t xml:space="preserve">20 </w:t>
-      </w:r>
-      <w:r>
-        <w:t xml:space="preserve">и трениране за още </w:t>
-      </w:r>
-      <w:r>
-        <w:rPr>
-          <w:lang w:val="en-US"/>
-        </w:rPr>
-        <w:t>15</w:t>
-      </w:r>
-      <w:r>
-        <w:t xml:space="preserve"> епохи</w:t>
-      </w:r>
-    </w:p>
-    <w:p>
-      <w:pPr>
-        <w:pStyle w:val="a3"/>
-        <w:ind w:left="427"/>
-        <w:rPr>
-          <w:lang w:val="en-US"/>
-        </w:rPr>
-      </w:pPr>
-      <w:r>
-        <w:t>Параметри</w:t>
-      </w:r>
-      <w:r>
-        <w:rPr>
-          <w:lang w:val="en-US"/>
-        </w:rPr>
-        <w:t>:</w:t>
-      </w:r>
-    </w:p>
-    <w:p>
-      <w:pPr>
-        <w:pStyle w:val="a3"/>
-        <w:ind w:left="427"/>
-        <w:rPr>
-          <w:b/>
-          <w:lang w:val="en-US"/>
-        </w:rPr>
-      </w:pPr>
-      <w:r>
-        <w:rPr>
-          <w:lang w:val="en-US"/>
-        </w:rPr>
-        <w:t>optimizer- Adam(</w:t>
-      </w:r>
-      <w:proofErr w:type="spellStart"/>
-      <w:r>
-        <w:rPr>
-          <w:lang w:val="en-US"/>
-        </w:rPr>
-        <w:t>learning_rate</w:t>
-      </w:r>
-      <w:proofErr w:type="spellEnd"/>
-      <w:r>
-        <w:rPr>
-          <w:lang w:val="en-US"/>
-        </w:rPr>
-        <w:t xml:space="preserve">=0.001) ; loss function- binary </w:t>
-      </w:r>
-      <w:proofErr w:type="spellStart"/>
-      <w:r>
-        <w:rPr>
-          <w:lang w:val="en-US"/>
-        </w:rPr>
-        <w:t>crossentropy</w:t>
-      </w:r>
-      <w:proofErr w:type="spellEnd"/>
-      <w:r>
-        <w:rPr>
-          <w:lang w:val="en-US"/>
-        </w:rPr>
-        <w:t xml:space="preserve"> ; </w:t>
-      </w:r>
-      <w:r>
-        <w:rPr>
-          <w:b/>
-          <w:lang w:val="en-US"/>
-        </w:rPr>
-        <w:t xml:space="preserve">number of epochs </w:t>
-      </w:r>
-      <w:r>
-        <w:rPr>
-          <w:b/>
-          <w:lang w:val="en-US"/>
-        </w:rPr>
-        <w:t>– 15(total of 35)</w:t>
-      </w:r>
-    </w:p>
-    <w:p>
-      <w:pPr>
-        <w:pStyle w:val="a3"/>
-        <w:ind w:left="427"/>
-        <w:rPr>
-          <w:b/>
-          <w:lang w:val="en-US"/>
-        </w:rPr>
-      </w:pPr>
-      <w:r>
-        <w:rPr>
-          <w:b/>
-          <w:noProof/>
-          <w:lang w:eastAsia="bg-BG"/>
-        </w:rPr>
-        <w:drawing>
-          <wp:inline distT="0" distB="0" distL="0" distR="0" wp14:anchorId="6E9F5E36" wp14:editId="1EBF84AE">
-            <wp:extent cx="5760720" cy="3213534"/>
-            <wp:effectExtent l="0" t="0" r="0" b="6350"/>
-            <wp:docPr id="13" name="Картина 13"/>
-            <wp:cNvGraphicFramePr>
-              <a:graphicFrameLocks xmlns:a="http://schemas.openxmlformats.org/drawingml/2006/main" noChangeAspect="1"/>
-            </wp:cNvGraphicFramePr>
-            <a:graphic xmlns:a="http://schemas.openxmlformats.org/drawingml/2006/main">
-              <a:graphicData uri="http://schemas.openxmlformats.org/drawingml/2006/picture">
-                <pic:pic xmlns:pic="http://schemas.openxmlformats.org/drawingml/2006/picture">
-                  <pic:nvPicPr>
-                    <pic:cNvPr id="0" name=""/>
-                    <pic:cNvPicPr/>
-                  </pic:nvPicPr>
-                  <pic:blipFill>
-                    <a:blip r:embed="rId14"/>
-                    <a:stretch>
-                      <a:fillRect/>
-                    </a:stretch>
-                  </pic:blipFill>
-                  <pic:spPr>
-                    <a:xfrm>
-                      <a:off x="0" y="0"/>
-                      <a:ext cx="5760720" cy="3213534"/>
-                    </a:xfrm>
-                    <a:prstGeom prst="rect">
-                      <a:avLst/>
-                    </a:prstGeom>
-                  </pic:spPr>
-                </pic:pic>
-              </a:graphicData>
-            </a:graphic>
-          </wp:inline>
-        </w:drawing>
-      </w:r>
-    </w:p>
-    <w:p>
-      <w:pPr>
-        <w:pStyle w:val="a3"/>
-        <w:rPr>
-          <w:lang w:val="en-US"/>
-        </w:rPr>
-      </w:pPr>
-      <w:r>
-        <w:t xml:space="preserve">Резултати от тестването </w:t>
-      </w:r>
-      <w:r>
-        <w:rPr>
-          <w:lang w:val="en-US"/>
-        </w:rPr>
-        <w:t>:</w:t>
-      </w:r>
-    </w:p>
-    <w:p>
-      <w:pPr>
-        <w:pStyle w:val="a3"/>
-        <w:jc w:val="center"/>
-        <w:rPr>
-          <w:lang w:val="en-US"/>
-        </w:rPr>
-      </w:pPr>
-      <w:r>
-        <w:rPr>
-          <w:noProof/>
-          <w:lang w:eastAsia="bg-BG"/>
-        </w:rPr>
-        <w:lastRenderedPageBreak/>
-        <w:drawing>
-          <wp:inline distT="0" distB="0" distL="0" distR="0" wp14:anchorId="569410E1" wp14:editId="08280FD8">
-            <wp:extent cx="3686908" cy="1551434"/>
-            <wp:effectExtent l="0" t="0" r="8890" b="0"/>
-            <wp:docPr id="17" name="Картина 17"/>
-            <wp:cNvGraphicFramePr>
-              <a:graphicFrameLocks xmlns:a="http://schemas.openxmlformats.org/drawingml/2006/main" noChangeAspect="1"/>
-            </wp:cNvGraphicFramePr>
-            <a:graphic xmlns:a="http://schemas.openxmlformats.org/drawingml/2006/main">
-              <a:graphicData uri="http://schemas.openxmlformats.org/drawingml/2006/picture">
-                <pic:pic xmlns:pic="http://schemas.openxmlformats.org/drawingml/2006/picture">
-                  <pic:nvPicPr>
-                    <pic:cNvPr id="0" name=""/>
-                    <pic:cNvPicPr/>
-                  </pic:nvPicPr>
-                  <pic:blipFill>
-                    <a:blip r:embed="rId15"/>
-                    <a:stretch>
-                      <a:fillRect/>
-                    </a:stretch>
-                  </pic:blipFill>
-                  <pic:spPr>
-                    <a:xfrm>
-                      <a:off x="0" y="0"/>
-                      <a:ext cx="3686158" cy="1551118"/>
-                    </a:xfrm>
-                    <a:prstGeom prst="rect">
-                      <a:avLst/>
-                    </a:prstGeom>
-                  </pic:spPr>
-                </pic:pic>
-              </a:graphicData>
-            </a:graphic>
-          </wp:inline>
-        </w:drawing>
-      </w:r>
-    </w:p>
-    <w:p>
-      <w:pPr>
-        <w:pStyle w:val="a3"/>
-        <w:jc w:val="center"/>
-        <w:rPr>
-          <w:lang w:val="en-US"/>
-        </w:rPr>
-      </w:pPr>
-      <w:r>
-        <w:rPr>
-          <w:noProof/>
-          <w:lang w:eastAsia="bg-BG"/>
-        </w:rPr>
-        <w:drawing>
-          <wp:inline distT="0" distB="0" distL="0" distR="0" wp14:anchorId="1B7A88DC" wp14:editId="46E12EAC">
-            <wp:extent cx="3364523" cy="2151175"/>
-            <wp:effectExtent l="0" t="0" r="7620" b="1905"/>
-            <wp:docPr id="14" name="Картина 14"/>
             <wp:cNvGraphicFramePr>
               <a:graphicFrameLocks xmlns:a="http://schemas.openxmlformats.org/drawingml/2006/main" noChangeAspect="1"/>
             </wp:cNvGraphicFramePr>
@@ -3590,11 +3239,405 @@
                   <pic:spPr>
                     <a:xfrm>
                       <a:off x="0" y="0"/>
+                      <a:ext cx="4899249" cy="1314140"/>
+                    </a:xfrm>
+                    <a:prstGeom prst="rect">
+                      <a:avLst/>
+                    </a:prstGeom>
+                  </pic:spPr>
+                </pic:pic>
+              </a:graphicData>
+            </a:graphic>
+          </wp:inline>
+        </w:drawing>
+      </w:r>
+    </w:p>
+    <w:p>
+      <w:pPr>
+        <w:pStyle w:val="a3"/>
+        <w:ind w:left="427"/>
+        <w:jc w:val="center"/>
+        <w:rPr>
+          <w:lang w:val="en-US"/>
+        </w:rPr>
+      </w:pPr>
+      <w:r>
+        <w:rPr>
+          <w:noProof/>
+          <w:lang w:eastAsia="bg-BG"/>
+        </w:rPr>
+        <w:drawing>
+          <wp:inline distT="0" distB="0" distL="0" distR="0" wp14:anchorId="65F7459D" wp14:editId="76792782">
+            <wp:extent cx="3991707" cy="1344964"/>
+            <wp:effectExtent l="0" t="0" r="8890" b="7620"/>
+            <wp:docPr id="10" name="Картина 10"/>
+            <wp:cNvGraphicFramePr>
+              <a:graphicFrameLocks xmlns:a="http://schemas.openxmlformats.org/drawingml/2006/main" noChangeAspect="1"/>
+            </wp:cNvGraphicFramePr>
+            <a:graphic xmlns:a="http://schemas.openxmlformats.org/drawingml/2006/main">
+              <a:graphicData uri="http://schemas.openxmlformats.org/drawingml/2006/picture">
+                <pic:pic xmlns:pic="http://schemas.openxmlformats.org/drawingml/2006/picture">
+                  <pic:nvPicPr>
+                    <pic:cNvPr id="0" name=""/>
+                    <pic:cNvPicPr/>
+                  </pic:nvPicPr>
+                  <pic:blipFill>
+                    <a:blip r:embed="rId17"/>
+                    <a:stretch>
+                      <a:fillRect/>
+                    </a:stretch>
+                  </pic:blipFill>
+                  <pic:spPr>
+                    <a:xfrm>
+                      <a:off x="0" y="0"/>
+                      <a:ext cx="3997696" cy="1346982"/>
+                    </a:xfrm>
+                    <a:prstGeom prst="rect">
+                      <a:avLst/>
+                    </a:prstGeom>
+                  </pic:spPr>
+                </pic:pic>
+              </a:graphicData>
+            </a:graphic>
+          </wp:inline>
+        </w:drawing>
+      </w:r>
+    </w:p>
+    <w:p>
+      <w:pPr>
+        <w:pStyle w:val="a3"/>
+        <w:ind w:left="427"/>
+        <w:jc w:val="center"/>
+        <w:rPr>
+          <w:lang w:val="en-US"/>
+        </w:rPr>
+      </w:pPr>
+      <w:r>
+        <w:rPr>
+          <w:lang w:val="en-US"/>
+        </w:rPr>
+        <w:tab/>
+      </w:r>
+    </w:p>
+    <w:p>
+      <w:pPr>
+        <w:pStyle w:val="a3"/>
+        <w:ind w:left="427"/>
+        <w:rPr>
+          <w:b/>
+          <w:lang w:val="en-US"/>
+        </w:rPr>
+      </w:pPr>
+      <w:r>
+        <w:rPr>
+          <w:b/>
+          <w:lang w:val="en-US"/>
+        </w:rPr>
+        <w:t xml:space="preserve">Run </w:t>
+      </w:r>
+      <w:r>
+        <w:rPr>
+          <w:b/>
+        </w:rPr>
+        <w:t xml:space="preserve">№ </w:t>
+      </w:r>
+      <w:r>
+        <w:rPr>
+          <w:b/>
+          <w:lang w:val="en-US"/>
+        </w:rPr>
+        <w:t>4</w:t>
+      </w:r>
+      <w:r>
+        <w:rPr>
+          <w:b/>
+          <w:lang w:val="en-US"/>
+        </w:rPr>
+        <w:t>:</w:t>
+      </w:r>
+    </w:p>
+    <w:p>
+      <w:pPr>
+        <w:pStyle w:val="a3"/>
+        <w:ind w:left="427"/>
+        <w:rPr>
+          <w:lang w:val="en-US"/>
+        </w:rPr>
+      </w:pPr>
+      <w:r>
+        <w:t xml:space="preserve">Зареждане на модела от </w:t>
+      </w:r>
+      <w:r>
+        <w:rPr>
+          <w:lang w:val="en-US"/>
+        </w:rPr>
+        <w:t xml:space="preserve">.h5 </w:t>
+      </w:r>
+      <w:r>
+        <w:t xml:space="preserve">файл в състояние мрежата- епоха </w:t>
+      </w:r>
+      <w:r>
+        <w:rPr>
+          <w:lang w:val="en-US"/>
+        </w:rPr>
+        <w:t xml:space="preserve">20 </w:t>
+      </w:r>
+      <w:r>
+        <w:t xml:space="preserve">и трениране за още </w:t>
+      </w:r>
+      <w:r>
+        <w:rPr>
+          <w:lang w:val="en-US"/>
+        </w:rPr>
+        <w:t>15</w:t>
+      </w:r>
+      <w:r>
+        <w:t xml:space="preserve"> епохи</w:t>
+      </w:r>
+    </w:p>
+    <w:p>
+      <w:pPr>
+        <w:pStyle w:val="a3"/>
+        <w:ind w:left="427"/>
+        <w:rPr>
+          <w:lang w:val="en-US"/>
+        </w:rPr>
+      </w:pPr>
+      <w:r>
+        <w:t>Параметри</w:t>
+      </w:r>
+      <w:r>
+        <w:rPr>
+          <w:lang w:val="en-US"/>
+        </w:rPr>
+        <w:t>:</w:t>
+      </w:r>
+    </w:p>
+    <w:p>
+      <w:pPr>
+        <w:pStyle w:val="a3"/>
+        <w:ind w:left="427"/>
+        <w:rPr>
+          <w:b/>
+          <w:lang w:val="en-US"/>
+        </w:rPr>
+      </w:pPr>
+      <w:r>
+        <w:rPr>
+          <w:lang w:val="en-US"/>
+        </w:rPr>
+        <w:t>optimizer- Adam(</w:t>
+      </w:r>
+      <w:proofErr w:type="spellStart"/>
+      <w:r>
+        <w:rPr>
+          <w:lang w:val="en-US"/>
+        </w:rPr>
+        <w:t>learning_rate</w:t>
+      </w:r>
+      <w:proofErr w:type="spellEnd"/>
+      <w:r>
+        <w:rPr>
+          <w:lang w:val="en-US"/>
+        </w:rPr>
+        <w:t xml:space="preserve">=0.001) ; loss function- binary </w:t>
+      </w:r>
+      <w:proofErr w:type="spellStart"/>
+      <w:r>
+        <w:rPr>
+          <w:lang w:val="en-US"/>
+        </w:rPr>
+        <w:t>crossentropy</w:t>
+      </w:r>
+      <w:proofErr w:type="spellEnd"/>
+      <w:r>
+        <w:rPr>
+          <w:lang w:val="en-US"/>
+        </w:rPr>
+        <w:t xml:space="preserve"> ; </w:t>
+      </w:r>
+      <w:r>
+        <w:rPr>
+          <w:b/>
+          <w:lang w:val="en-US"/>
+        </w:rPr>
+        <w:t xml:space="preserve">number of epochs </w:t>
+      </w:r>
+      <w:r>
+        <w:rPr>
+          <w:b/>
+          <w:lang w:val="en-US"/>
+        </w:rPr>
+        <w:t>– 15(total of 35)</w:t>
+      </w:r>
+    </w:p>
+    <w:p>
+      <w:pPr>
+        <w:pStyle w:val="a3"/>
+        <w:ind w:left="427"/>
+        <w:rPr>
+          <w:b/>
+          <w:lang w:val="en-US"/>
+        </w:rPr>
+      </w:pPr>
+      <w:r>
+        <w:rPr>
+          <w:b/>
+          <w:noProof/>
+          <w:lang w:eastAsia="bg-BG"/>
+        </w:rPr>
+        <w:drawing>
+          <wp:inline distT="0" distB="0" distL="0" distR="0" wp14:anchorId="6E9F5E36" wp14:editId="1EBF84AE">
+            <wp:extent cx="5760720" cy="3213534"/>
+            <wp:effectExtent l="0" t="0" r="0" b="6350"/>
+            <wp:docPr id="13" name="Картина 13"/>
+            <wp:cNvGraphicFramePr>
+              <a:graphicFrameLocks xmlns:a="http://schemas.openxmlformats.org/drawingml/2006/main" noChangeAspect="1"/>
+            </wp:cNvGraphicFramePr>
+            <a:graphic xmlns:a="http://schemas.openxmlformats.org/drawingml/2006/main">
+              <a:graphicData uri="http://schemas.openxmlformats.org/drawingml/2006/picture">
+                <pic:pic xmlns:pic="http://schemas.openxmlformats.org/drawingml/2006/picture">
+                  <pic:nvPicPr>
+                    <pic:cNvPr id="0" name=""/>
+                    <pic:cNvPicPr/>
+                  </pic:nvPicPr>
+                  <pic:blipFill>
+                    <a:blip r:embed="rId18"/>
+                    <a:stretch>
+                      <a:fillRect/>
+                    </a:stretch>
+                  </pic:blipFill>
+                  <pic:spPr>
+                    <a:xfrm>
+                      <a:off x="0" y="0"/>
+                      <a:ext cx="5760720" cy="3213534"/>
+                    </a:xfrm>
+                    <a:prstGeom prst="rect">
+                      <a:avLst/>
+                    </a:prstGeom>
+                  </pic:spPr>
+                </pic:pic>
+              </a:graphicData>
+            </a:graphic>
+          </wp:inline>
+        </w:drawing>
+      </w:r>
+    </w:p>
+    <w:p>
+      <w:pPr>
+        <w:pStyle w:val="a3"/>
+        <w:rPr>
+          <w:lang w:val="en-US"/>
+        </w:rPr>
+      </w:pPr>
+      <w:r>
+        <w:t xml:space="preserve">Резултати от тестването </w:t>
+      </w:r>
+      <w:r>
+        <w:rPr>
+          <w:lang w:val="en-US"/>
+        </w:rPr>
+        <w:t>:</w:t>
+      </w:r>
+    </w:p>
+    <w:p>
+      <w:pPr>
+        <w:pStyle w:val="a3"/>
+        <w:jc w:val="center"/>
+        <w:rPr>
+          <w:lang w:val="en-US"/>
+        </w:rPr>
+      </w:pPr>
+      <w:r>
+        <w:rPr>
+          <w:noProof/>
+          <w:lang w:eastAsia="bg-BG"/>
+        </w:rPr>
+        <w:lastRenderedPageBreak/>
+        <w:drawing>
+          <wp:inline distT="0" distB="0" distL="0" distR="0" wp14:anchorId="569410E1" wp14:editId="08280FD8">
+            <wp:extent cx="3686908" cy="1551434"/>
+            <wp:effectExtent l="0" t="0" r="8890" b="0"/>
+            <wp:docPr id="17" name="Картина 17"/>
+            <wp:cNvGraphicFramePr>
+              <a:graphicFrameLocks xmlns:a="http://schemas.openxmlformats.org/drawingml/2006/main" noChangeAspect="1"/>
+            </wp:cNvGraphicFramePr>
+            <a:graphic xmlns:a="http://schemas.openxmlformats.org/drawingml/2006/main">
+              <a:graphicData uri="http://schemas.openxmlformats.org/drawingml/2006/picture">
+                <pic:pic xmlns:pic="http://schemas.openxmlformats.org/drawingml/2006/picture">
+                  <pic:nvPicPr>
+                    <pic:cNvPr id="0" name=""/>
+                    <pic:cNvPicPr/>
+                  </pic:nvPicPr>
+                  <pic:blipFill>
+                    <a:blip r:embed="rId19"/>
+                    <a:stretch>
+                      <a:fillRect/>
+                    </a:stretch>
+                  </pic:blipFill>
+                  <pic:spPr>
+                    <a:xfrm>
+                      <a:off x="0" y="0"/>
+                      <a:ext cx="3686158" cy="1551118"/>
+                    </a:xfrm>
+                    <a:prstGeom prst="rect">
+                      <a:avLst/>
+                    </a:prstGeom>
+                  </pic:spPr>
+                </pic:pic>
+              </a:graphicData>
+            </a:graphic>
+          </wp:inline>
+        </w:drawing>
+      </w:r>
+    </w:p>
+    <w:p>
+      <w:pPr>
+        <w:pStyle w:val="a3"/>
+        <w:jc w:val="center"/>
+        <w:rPr>
+          <w:lang w:val="en-US"/>
+        </w:rPr>
+      </w:pPr>
+      <w:r>
+        <w:rPr>
+          <w:noProof/>
+          <w:lang w:eastAsia="bg-BG"/>
+        </w:rPr>
+        <w:drawing>
+          <wp:inline distT="0" distB="0" distL="0" distR="0" wp14:anchorId="1B7A88DC" wp14:editId="46E12EAC">
+            <wp:extent cx="3364523" cy="2151175"/>
+            <wp:effectExtent l="19050" t="19050" r="26670" b="20955"/>
+            <wp:docPr id="14" name="Картина 14"/>
+            <wp:cNvGraphicFramePr>
+              <a:graphicFrameLocks xmlns:a="http://schemas.openxmlformats.org/drawingml/2006/main" noChangeAspect="1"/>
+            </wp:cNvGraphicFramePr>
+            <a:graphic xmlns:a="http://schemas.openxmlformats.org/drawingml/2006/main">
+              <a:graphicData uri="http://schemas.openxmlformats.org/drawingml/2006/picture">
+                <pic:pic xmlns:pic="http://schemas.openxmlformats.org/drawingml/2006/picture">
+                  <pic:nvPicPr>
+                    <pic:cNvPr id="0" name=""/>
+                    <pic:cNvPicPr/>
+                  </pic:nvPicPr>
+                  <pic:blipFill>
+                    <a:blip r:embed="rId20"/>
+                    <a:stretch>
+                      <a:fillRect/>
+                    </a:stretch>
+                  </pic:blipFill>
+                  <pic:spPr>
+                    <a:xfrm>
+                      <a:off x="0" y="0"/>
                       <a:ext cx="3363540" cy="2150547"/>
                     </a:xfrm>
                     <a:prstGeom prst="rect">
                       <a:avLst/>
                     </a:prstGeom>
+                    <a:ln>
+                      <a:solidFill>
+                        <a:schemeClr val="accent1"/>
+                      </a:solidFill>
+                    </a:ln>
                   </pic:spPr>
                 </pic:pic>
               </a:graphicData>
@@ -3632,7 +3675,7 @@
                     <pic:cNvPicPr/>
                   </pic:nvPicPr>
                   <pic:blipFill>
-                    <a:blip r:embed="rId17"/>
+                    <a:blip r:embed="rId21"/>
                     <a:stretch>
                       <a:fillRect/>
                     </a:stretch>
@@ -3775,13 +3818,7 @@
         <w:rPr>
           <w:lang w:val="en-US"/>
         </w:rPr>
-        <w:t>35</w:t>
-      </w:r>
-      <w:r>
-        <w:rPr>
-          <w:lang w:val="en-US"/>
-        </w:rPr>
-        <w:t xml:space="preserve"> </w:t>
+        <w:t xml:space="preserve">35 </w:t>
       </w:r>
       <w:r>
         <w:t xml:space="preserve">и трениране за още </w:t>
@@ -3869,21 +3906,7 @@
           <w:b/>
           <w:lang w:val="en-US"/>
         </w:rPr>
-        <w:t>– 10(total of 4</w:t>
-      </w:r>
-      <w:r>
-        <w:rPr>
-          <w:b/>
-          <w:lang w:val="en-US"/>
-        </w:rPr>
-        <w:tab/>
-      </w:r>
-      <w:r>
-        <w:rPr>
-          <w:b/>
-          <w:lang w:val="en-US"/>
-        </w:rPr>
-        <w:t>5)</w:t>
+        <w:t>– 10(total of 45)</w:t>
       </w:r>
     </w:p>
     <w:p>
@@ -3919,8 +3942,9 @@
       <w:r>
         <w:rPr>
           <w:rFonts w:ascii="Times New Roman" w:hAnsi="Times New Roman" w:cs="Times New Roman"/>
+          <w:noProof/>
           <w:sz w:val="24"/>
-          <w:lang w:val="en-US"/>
+          <w:lang w:eastAsia="bg-BG"/>
         </w:rPr>
         <w:drawing>
           <wp:inline distT="0" distB="0" distL="0" distR="0" wp14:anchorId="7AAE7C8B" wp14:editId="12ECD52A">
@@ -3938,7 +3962,7 @@
                     <pic:cNvPicPr/>
                   </pic:nvPicPr>
                   <pic:blipFill>
-                    <a:blip r:embed="rId18"/>
+                    <a:blip r:embed="rId22"/>
                     <a:stretch>
                       <a:fillRect/>
                     </a:stretch>
@@ -3994,8 +4018,9 @@
       <w:r>
         <w:rPr>
           <w:rFonts w:ascii="Times New Roman" w:hAnsi="Times New Roman" w:cs="Times New Roman"/>
+          <w:noProof/>
           <w:sz w:val="24"/>
-          <w:lang w:val="en-US"/>
+          <w:lang w:eastAsia="bg-BG"/>
         </w:rPr>
         <w:drawing>
           <wp:inline distT="0" distB="0" distL="0" distR="0" wp14:anchorId="7D72067E" wp14:editId="21038D0F">
@@ -4013,7 +4038,7 @@
                     <pic:cNvPicPr/>
                   </pic:nvPicPr>
                   <pic:blipFill>
-                    <a:blip r:embed="rId19"/>
+                    <a:blip r:embed="rId23"/>
                     <a:stretch>
                       <a:fillRect/>
                     </a:stretch>
@@ -4045,14 +4070,1613 @@
       <w:r>
         <w:rPr>
           <w:rFonts w:ascii="Times New Roman" w:hAnsi="Times New Roman" w:cs="Times New Roman"/>
+          <w:noProof/>
           <w:sz w:val="24"/>
-          <w:lang w:val="en-US"/>
+          <w:lang w:eastAsia="bg-BG"/>
         </w:rPr>
         <w:lastRenderedPageBreak/>
         <w:drawing>
-          <wp:inline distT="0" distB="0" distL="0" distR="0" wp14:anchorId="105F7CA7" wp14:editId="1CD84839">
-            <wp:extent cx="5908964" cy="2954482"/>
+          <wp:inline distT="0" distB="0" distL="0" distR="0" wp14:anchorId="447C2B11" wp14:editId="360AAD84">
+            <wp:extent cx="5678568" cy="2701637"/>
+            <wp:effectExtent l="19050" t="19050" r="17780" b="22860"/>
+            <wp:docPr id="20" name="Картина 20"/>
+            <wp:cNvGraphicFramePr>
+              <a:graphicFrameLocks xmlns:a="http://schemas.openxmlformats.org/drawingml/2006/main" noChangeAspect="1"/>
+            </wp:cNvGraphicFramePr>
+            <a:graphic xmlns:a="http://schemas.openxmlformats.org/drawingml/2006/main">
+              <a:graphicData uri="http://schemas.openxmlformats.org/drawingml/2006/picture">
+                <pic:pic xmlns:pic="http://schemas.openxmlformats.org/drawingml/2006/picture">
+                  <pic:nvPicPr>
+                    <pic:cNvPr id="0" name=""/>
+                    <pic:cNvPicPr/>
+                  </pic:nvPicPr>
+                  <pic:blipFill>
+                    <a:blip r:embed="rId24"/>
+                    <a:stretch>
+                      <a:fillRect/>
+                    </a:stretch>
+                  </pic:blipFill>
+                  <pic:spPr>
+                    <a:xfrm>
+                      <a:off x="0" y="0"/>
+                      <a:ext cx="5693695" cy="2708834"/>
+                    </a:xfrm>
+                    <a:prstGeom prst="rect">
+                      <a:avLst/>
+                    </a:prstGeom>
+                    <a:ln>
+                      <a:solidFill>
+                        <a:schemeClr val="accent1"/>
+                      </a:solidFill>
+                    </a:ln>
+                  </pic:spPr>
+                </pic:pic>
+              </a:graphicData>
+            </a:graphic>
+          </wp:inline>
+        </w:drawing>
+      </w:r>
+    </w:p>
+    <w:p>
+      <w:pPr>
+        <w:rPr>
+          <w:rFonts w:ascii="Times New Roman" w:hAnsi="Times New Roman" w:cs="Times New Roman"/>
+          <w:sz w:val="24"/>
+          <w:lang w:val="en-US"/>
+        </w:rPr>
+      </w:pPr>
+    </w:p>
+    <w:p>
+      <w:pPr>
+        <w:pStyle w:val="a3"/>
+        <w:rPr>
+          <w:lang w:val="en-US"/>
+        </w:rPr>
+      </w:pPr>
+      <w:r>
+        <w:t xml:space="preserve">Наблюдава се и </w:t>
+      </w:r>
+      <w:proofErr w:type="spellStart"/>
+      <w:r>
+        <w:t>осцилиране</w:t>
+      </w:r>
+      <w:proofErr w:type="spellEnd"/>
+      <w:r>
+        <w:t xml:space="preserve"> на </w:t>
+      </w:r>
+      <w:proofErr w:type="spellStart"/>
+      <w:r>
+        <w:t>ва</w:t>
+      </w:r>
+      <w:r>
+        <w:t>лидационната</w:t>
+      </w:r>
+      <w:proofErr w:type="spellEnd"/>
+      <w:r>
+        <w:t xml:space="preserve"> точност. Възможна</w:t>
+      </w:r>
+      <w:r>
+        <w:t xml:space="preserve"> причина може да бъде малкият размер на </w:t>
+      </w:r>
+      <w:r>
+        <w:t>едновременно разглеждани изображения</w:t>
+      </w:r>
+      <w:r>
+        <w:rPr>
+          <w:lang w:val="en-US"/>
+        </w:rPr>
+        <w:t>(batch size) – 8</w:t>
+      </w:r>
+      <w:r>
+        <w:t xml:space="preserve">. Тренирането на мрежата е извършено без </w:t>
+      </w:r>
+      <w:r>
+        <w:rPr>
+          <w:lang w:val="en-US"/>
+        </w:rPr>
+        <w:t>data augmentation.</w:t>
+      </w:r>
+      <w:r>
+        <w:rPr>
+          <w:lang w:val="en-US"/>
+        </w:rPr>
+        <w:t xml:space="preserve"> </w:t>
+      </w:r>
+      <w:r>
+        <w:t>За преодоляване на осцилирането</w:t>
+      </w:r>
+      <w:r>
+        <w:t xml:space="preserve"> и намаляване на </w:t>
+      </w:r>
+      <w:proofErr w:type="spellStart"/>
+      <w:r>
+        <w:rPr>
+          <w:lang w:val="en-US"/>
+        </w:rPr>
+        <w:t>overfitting</w:t>
+      </w:r>
+      <w:proofErr w:type="spellEnd"/>
+      <w:r>
+        <w:rPr>
+          <w:lang w:val="en-US"/>
+        </w:rPr>
+        <w:t>-a</w:t>
+      </w:r>
+      <w:r>
+        <w:t xml:space="preserve"> може да бъдат предприети следните мерки</w:t>
+      </w:r>
+      <w:r>
+        <w:rPr>
+          <w:lang w:val="en-US"/>
+        </w:rPr>
+        <w:t>:</w:t>
+      </w:r>
+    </w:p>
+    <w:p>
+      <w:pPr>
+        <w:pStyle w:val="a3"/>
+      </w:pPr>
+      <w:r>
+        <w:rPr>
+          <w:lang w:val="en-US"/>
+        </w:rPr>
+        <w:t>1.</w:t>
+      </w:r>
+      <w:r>
+        <w:t xml:space="preserve"> Увеличаване на </w:t>
+      </w:r>
+      <w:r>
+        <w:rPr>
+          <w:lang w:val="en-US"/>
+        </w:rPr>
+        <w:t>batch size</w:t>
+      </w:r>
+      <w:r>
+        <w:t xml:space="preserve"> параметъра</w:t>
+      </w:r>
+      <w:r>
+        <w:rPr>
+          <w:lang w:val="en-US"/>
+        </w:rPr>
+        <w:t>(</w:t>
+      </w:r>
+      <w:r>
+        <w:t>в рамките на разумното и до колкото позволява хардуерът</w:t>
+      </w:r>
+      <w:r>
+        <w:rPr>
+          <w:lang w:val="en-US"/>
+        </w:rPr>
+        <w:t>)</w:t>
+      </w:r>
+    </w:p>
+    <w:p>
+      <w:pPr>
+        <w:pStyle w:val="a3"/>
+        <w:rPr>
+          <w:lang w:val="en-US"/>
+        </w:rPr>
+      </w:pPr>
+      <w:r>
+        <w:t xml:space="preserve">2. Промяна на </w:t>
+      </w:r>
+      <w:r>
+        <w:rPr>
+          <w:lang w:val="en-US"/>
+        </w:rPr>
+        <w:t>learning rate</w:t>
+      </w:r>
+      <w:r>
+        <w:t xml:space="preserve"> параметъра с по- малка стойност </w:t>
+      </w:r>
+    </w:p>
+    <w:p>
+      <w:pPr>
+        <w:pStyle w:val="a3"/>
+      </w:pPr>
+      <w:r>
+        <w:rPr>
+          <w:lang w:val="en-US"/>
+        </w:rPr>
+        <w:t xml:space="preserve">3. </w:t>
+      </w:r>
+      <w:r>
+        <w:t>Промяна в архитектурата на мрежата.</w:t>
+      </w:r>
+    </w:p>
+    <w:p>
+      <w:pPr>
+        <w:pStyle w:val="a3"/>
+        <w:rPr>
+          <w:lang w:val="en-US"/>
+        </w:rPr>
+      </w:pPr>
+      <w:r>
+        <w:t>4</w:t>
+      </w:r>
+      <w:r>
+        <w:rPr>
+          <w:lang w:val="en-US"/>
+        </w:rPr>
+        <w:t xml:space="preserve">. </w:t>
+      </w:r>
+      <w:r>
+        <w:t>Добавяне на „обогатяване на данните“</w:t>
+      </w:r>
+      <w:r>
+        <w:rPr>
+          <w:lang w:val="en-US"/>
+        </w:rPr>
+        <w:t xml:space="preserve"> </w:t>
+      </w:r>
+      <w:r>
+        <w:t xml:space="preserve">- </w:t>
+      </w:r>
+      <w:r>
+        <w:rPr>
+          <w:lang w:val="en-US"/>
+        </w:rPr>
+        <w:t>data augmentation</w:t>
+      </w:r>
+    </w:p>
+    <w:p>
+      <w:pPr>
+        <w:pStyle w:val="a3"/>
+        <w:rPr>
+          <w:lang w:val="en-US"/>
+        </w:rPr>
+      </w:pPr>
+    </w:p>
+    <w:p>
+      <w:pPr>
+        <w:pStyle w:val="a3"/>
+        <w:rPr>
+          <w:b/>
+          <w:sz w:val="32"/>
+          <w:szCs w:val="40"/>
+          <w:lang w:val="en-US"/>
+        </w:rPr>
+      </w:pPr>
+      <w:r>
+        <w:rPr>
+          <w:b/>
+          <w:sz w:val="32"/>
+          <w:szCs w:val="40"/>
+        </w:rPr>
+        <w:t>Опит 2</w:t>
+      </w:r>
+      <w:r>
+        <w:rPr>
+          <w:b/>
+          <w:sz w:val="32"/>
+          <w:szCs w:val="40"/>
+          <w:lang w:val="en-US"/>
+        </w:rPr>
+        <w:t>:</w:t>
+      </w:r>
+    </w:p>
+    <w:p>
+      <w:pPr>
+        <w:rPr>
+          <w:rFonts w:ascii="Times New Roman" w:hAnsi="Times New Roman" w:cs="Times New Roman"/>
+          <w:sz w:val="24"/>
+          <w:lang w:val="en-US"/>
+        </w:rPr>
+      </w:pPr>
+      <w:r>
+        <w:rPr>
+          <w:rFonts w:ascii="Times New Roman" w:hAnsi="Times New Roman" w:cs="Times New Roman"/>
+          <w:sz w:val="24"/>
+        </w:rPr>
+        <w:t xml:space="preserve">При опит 2 са приложени следните мерки за ограничаване на осцилирането и </w:t>
+      </w:r>
+      <w:proofErr w:type="spellStart"/>
+      <w:r>
+        <w:rPr>
+          <w:rFonts w:ascii="Times New Roman" w:hAnsi="Times New Roman" w:cs="Times New Roman"/>
+          <w:sz w:val="24"/>
+          <w:lang w:val="en-US"/>
+        </w:rPr>
+        <w:t>overfitting</w:t>
+      </w:r>
+      <w:proofErr w:type="spellEnd"/>
+      <w:r>
+        <w:rPr>
+          <w:rFonts w:ascii="Times New Roman" w:hAnsi="Times New Roman" w:cs="Times New Roman"/>
+          <w:sz w:val="24"/>
+          <w:lang w:val="en-US"/>
+        </w:rPr>
+        <w:t>-a:</w:t>
+      </w:r>
+    </w:p>
+    <w:p>
+      <w:pPr>
+        <w:pStyle w:val="a3"/>
+        <w:numPr>
+          <w:ilvl w:val="0"/>
+          <w:numId w:val="3"/>
+        </w:numPr>
+      </w:pPr>
+      <w:r>
+        <w:t xml:space="preserve">Добавяне на  </w:t>
+      </w:r>
+      <w:r>
+        <w:rPr>
+          <w:lang w:val="en-US"/>
+        </w:rPr>
+        <w:t xml:space="preserve">data augmentation </w:t>
+      </w:r>
+      <w:r>
+        <w:rPr>
+          <w:b/>
+        </w:rPr>
+        <w:t>към архитектурата на</w:t>
+      </w:r>
+      <w:r>
+        <w:rPr>
+          <w:b/>
+        </w:rPr>
+        <w:t xml:space="preserve"> невронната мрежа</w:t>
+      </w:r>
+      <w:r>
+        <w:rPr>
+          <w:b/>
+          <w:lang w:val="en-US"/>
+        </w:rPr>
+        <w:t>(</w:t>
+      </w:r>
+      <w:r>
+        <w:t>обогатяването се извършва „</w:t>
+      </w:r>
+      <w:r>
+        <w:rPr>
+          <w:lang w:val="en-US"/>
+        </w:rPr>
+        <w:t>on-line</w:t>
+      </w:r>
+      <w:r>
+        <w:t xml:space="preserve">“ върху </w:t>
+      </w:r>
+      <w:r>
+        <w:rPr>
+          <w:lang w:val="en-US"/>
+        </w:rPr>
+        <w:t>GPU</w:t>
+      </w:r>
+      <w:r>
+        <w:t xml:space="preserve"> като слоеве от мрежата</w:t>
+      </w:r>
+      <w:r>
+        <w:rPr>
+          <w:b/>
+          <w:lang w:val="en-US"/>
+        </w:rPr>
+        <w:t>)</w:t>
+      </w:r>
+    </w:p>
+    <w:p>
+      <w:pPr>
+        <w:pStyle w:val="a3"/>
+        <w:ind w:left="720"/>
+      </w:pPr>
+      <w:r>
+        <w:rPr>
+          <w:noProof/>
+          <w:lang w:eastAsia="bg-BG"/>
+        </w:rPr>
+        <w:drawing>
+          <wp:inline distT="0" distB="0" distL="0" distR="0" wp14:anchorId="4BFAF313" wp14:editId="2FC7D8B8">
+            <wp:extent cx="5760720" cy="1068728"/>
             <wp:effectExtent l="0" t="0" r="0" b="0"/>
+            <wp:docPr id="8" name="Картина 8"/>
+            <wp:cNvGraphicFramePr>
+              <a:graphicFrameLocks xmlns:a="http://schemas.openxmlformats.org/drawingml/2006/main" noChangeAspect="1"/>
+            </wp:cNvGraphicFramePr>
+            <a:graphic xmlns:a="http://schemas.openxmlformats.org/drawingml/2006/main">
+              <a:graphicData uri="http://schemas.openxmlformats.org/drawingml/2006/picture">
+                <pic:pic xmlns:pic="http://schemas.openxmlformats.org/drawingml/2006/picture">
+                  <pic:nvPicPr>
+                    <pic:cNvPr id="0" name=""/>
+                    <pic:cNvPicPr/>
+                  </pic:nvPicPr>
+                  <pic:blipFill>
+                    <a:blip r:embed="rId25"/>
+                    <a:stretch>
+                      <a:fillRect/>
+                    </a:stretch>
+                  </pic:blipFill>
+                  <pic:spPr>
+                    <a:xfrm>
+                      <a:off x="0" y="0"/>
+                      <a:ext cx="5760720" cy="1068728"/>
+                    </a:xfrm>
+                    <a:prstGeom prst="rect">
+                      <a:avLst/>
+                    </a:prstGeom>
+                  </pic:spPr>
+                </pic:pic>
+              </a:graphicData>
+            </a:graphic>
+          </wp:inline>
+        </w:drawing>
+      </w:r>
+    </w:p>
+    <w:p>
+      <w:pPr>
+        <w:pStyle w:val="a3"/>
+        <w:numPr>
+          <w:ilvl w:val="0"/>
+          <w:numId w:val="3"/>
+        </w:numPr>
+      </w:pPr>
+      <w:r>
+        <w:lastRenderedPageBreak/>
+        <w:t xml:space="preserve">Промяна на стойността на вероятността на </w:t>
+      </w:r>
+      <w:proofErr w:type="spellStart"/>
+      <w:r>
+        <w:rPr>
+          <w:lang w:val="en-US"/>
+        </w:rPr>
+        <w:t>DropOut</w:t>
+      </w:r>
+      <w:proofErr w:type="spellEnd"/>
+      <w:r>
+        <w:t xml:space="preserve"> слоя в мрежата на 0.6 </w:t>
+      </w:r>
+      <w:r>
+        <w:rPr>
+          <w:lang w:val="en-US"/>
+        </w:rPr>
+        <w:t>(</w:t>
+      </w:r>
+      <w:r>
+        <w:t>предишна стойност – 0.5</w:t>
+      </w:r>
+      <w:r>
+        <w:rPr>
+          <w:lang w:val="en-US"/>
+        </w:rPr>
+        <w:t>)</w:t>
+      </w:r>
+      <w:r>
+        <w:t xml:space="preserve"> </w:t>
+      </w:r>
+    </w:p>
+    <w:p>
+      <w:pPr>
+        <w:pStyle w:val="a3"/>
+        <w:numPr>
+          <w:ilvl w:val="0"/>
+          <w:numId w:val="3"/>
+        </w:numPr>
+      </w:pPr>
+      <w:r>
+        <w:t xml:space="preserve">Промяна на хиперпараметъра </w:t>
+      </w:r>
+      <w:r>
+        <w:rPr>
+          <w:lang w:val="en-US"/>
+        </w:rPr>
+        <w:t xml:space="preserve">learning rate </w:t>
+      </w:r>
+      <w:r>
+        <w:t xml:space="preserve">на оптимизационния метод </w:t>
+      </w:r>
+      <w:r>
+        <w:rPr>
+          <w:lang w:val="en-US"/>
+        </w:rPr>
+        <w:t xml:space="preserve">Adam </w:t>
+      </w:r>
+      <w:r>
+        <w:t>на 0.00005</w:t>
+      </w:r>
+      <w:r>
+        <w:rPr>
+          <w:lang w:val="en-US"/>
+        </w:rPr>
+        <w:t>(</w:t>
+      </w:r>
+      <w:r>
+        <w:t>предишна стойност 0.001</w:t>
+      </w:r>
+      <w:r>
+        <w:rPr>
+          <w:lang w:val="en-US"/>
+        </w:rPr>
+        <w:t>)</w:t>
+      </w:r>
+    </w:p>
+    <w:p>
+      <w:pPr>
+        <w:pStyle w:val="a3"/>
+        <w:numPr>
+          <w:ilvl w:val="0"/>
+          <w:numId w:val="3"/>
+        </w:numPr>
+      </w:pPr>
+      <w:r>
+        <w:t xml:space="preserve">Стойността на </w:t>
+      </w:r>
+      <w:r>
+        <w:rPr>
+          <w:lang w:val="en-US"/>
+        </w:rPr>
+        <w:t xml:space="preserve">batch size </w:t>
+      </w:r>
+      <w:r>
+        <w:t xml:space="preserve">е запазена същата- </w:t>
+      </w:r>
+      <w:r>
+        <w:rPr>
+          <w:lang w:val="en-US"/>
+        </w:rPr>
+        <w:t>batch size</w:t>
+      </w:r>
+      <w:r>
+        <w:rPr>
+          <w:lang w:val="en-US"/>
+        </w:rPr>
+        <w:t>= 8</w:t>
+      </w:r>
+    </w:p>
+    <w:p>
+      <w:pPr>
+        <w:pStyle w:val="a3"/>
+        <w:numPr>
+          <w:ilvl w:val="0"/>
+          <w:numId w:val="3"/>
+        </w:numPr>
+      </w:pPr>
+      <w:r>
+        <w:t>Зададено е отпечатване на следните метрики след всяка епоха</w:t>
+      </w:r>
+      <w:r>
+        <w:rPr>
+          <w:lang w:val="en-US"/>
+        </w:rPr>
+        <w:t xml:space="preserve"> – Accuracy, AUC, TP, FP, TN, FN</w:t>
+      </w:r>
+    </w:p>
+    <w:p>
+      <w:pPr>
+        <w:pStyle w:val="a3"/>
+        <w:rPr>
+          <w:b/>
+        </w:rPr>
+      </w:pPr>
+      <w:r>
+        <w:rPr>
+          <w:b/>
+          <w:lang w:val="en-US"/>
+        </w:rPr>
+        <w:t xml:space="preserve">Run </w:t>
+      </w:r>
+      <w:r>
+        <w:rPr>
+          <w:b/>
+        </w:rPr>
+        <w:t xml:space="preserve">№ 1 </w:t>
+      </w:r>
+    </w:p>
+    <w:p>
+      <w:pPr>
+        <w:pStyle w:val="a3"/>
+        <w:rPr>
+          <w:lang w:val="en-US"/>
+        </w:rPr>
+      </w:pPr>
+      <w:r>
+        <w:t>45 епохи</w:t>
+      </w:r>
+      <w:r>
+        <w:rPr>
+          <w:lang w:val="en-US"/>
+        </w:rPr>
+        <w:t xml:space="preserve"> </w:t>
+      </w:r>
+    </w:p>
+    <w:p>
+      <w:pPr>
+        <w:pStyle w:val="a3"/>
+      </w:pPr>
+      <w:r>
+        <w:rPr>
+          <w:noProof/>
+          <w:lang w:eastAsia="bg-BG"/>
+        </w:rPr>
+        <w:drawing>
+          <wp:inline distT="0" distB="0" distL="0" distR="0" wp14:anchorId="37BD488C" wp14:editId="3B07F3D7">
+            <wp:extent cx="5760720" cy="2089072"/>
+            <wp:effectExtent l="19050" t="19050" r="11430" b="26035"/>
+            <wp:docPr id="26" name="Картина 26"/>
+            <wp:cNvGraphicFramePr>
+              <a:graphicFrameLocks xmlns:a="http://schemas.openxmlformats.org/drawingml/2006/main" noChangeAspect="1"/>
+            </wp:cNvGraphicFramePr>
+            <a:graphic xmlns:a="http://schemas.openxmlformats.org/drawingml/2006/main">
+              <a:graphicData uri="http://schemas.openxmlformats.org/drawingml/2006/picture">
+                <pic:pic xmlns:pic="http://schemas.openxmlformats.org/drawingml/2006/picture">
+                  <pic:nvPicPr>
+                    <pic:cNvPr id="0" name=""/>
+                    <pic:cNvPicPr/>
+                  </pic:nvPicPr>
+                  <pic:blipFill>
+                    <a:blip r:embed="rId26"/>
+                    <a:stretch>
+                      <a:fillRect/>
+                    </a:stretch>
+                  </pic:blipFill>
+                  <pic:spPr>
+                    <a:xfrm>
+                      <a:off x="0" y="0"/>
+                      <a:ext cx="5760720" cy="2089072"/>
+                    </a:xfrm>
+                    <a:prstGeom prst="rect">
+                      <a:avLst/>
+                    </a:prstGeom>
+                    <a:ln>
+                      <a:solidFill>
+                        <a:schemeClr val="accent1"/>
+                      </a:solidFill>
+                    </a:ln>
+                  </pic:spPr>
+                </pic:pic>
+              </a:graphicData>
+            </a:graphic>
+          </wp:inline>
+        </w:drawing>
+      </w:r>
+    </w:p>
+    <w:p>
+      <w:pPr>
+        <w:rPr>
+          <w:rFonts w:ascii="Times New Roman" w:hAnsi="Times New Roman" w:cs="Times New Roman"/>
+          <w:sz w:val="24"/>
+          <w:lang w:val="en-US"/>
+        </w:rPr>
+      </w:pPr>
+      <w:r>
+        <w:rPr>
+          <w:rFonts w:ascii="Times New Roman" w:hAnsi="Times New Roman" w:cs="Times New Roman"/>
+          <w:noProof/>
+          <w:sz w:val="24"/>
+          <w:lang w:eastAsia="bg-BG"/>
+        </w:rPr>
+        <w:drawing>
+          <wp:inline distT="0" distB="0" distL="0" distR="0" wp14:anchorId="0DC2FFE1" wp14:editId="48341480">
+            <wp:extent cx="5760720" cy="2763382"/>
+            <wp:effectExtent l="19050" t="19050" r="11430" b="18415"/>
+            <wp:docPr id="28" name="Картина 28"/>
+            <wp:cNvGraphicFramePr>
+              <a:graphicFrameLocks xmlns:a="http://schemas.openxmlformats.org/drawingml/2006/main" noChangeAspect="1"/>
+            </wp:cNvGraphicFramePr>
+            <a:graphic xmlns:a="http://schemas.openxmlformats.org/drawingml/2006/main">
+              <a:graphicData uri="http://schemas.openxmlformats.org/drawingml/2006/picture">
+                <pic:pic xmlns:pic="http://schemas.openxmlformats.org/drawingml/2006/picture">
+                  <pic:nvPicPr>
+                    <pic:cNvPr id="0" name=""/>
+                    <pic:cNvPicPr/>
+                  </pic:nvPicPr>
+                  <pic:blipFill>
+                    <a:blip r:embed="rId27"/>
+                    <a:stretch>
+                      <a:fillRect/>
+                    </a:stretch>
+                  </pic:blipFill>
+                  <pic:spPr>
+                    <a:xfrm>
+                      <a:off x="0" y="0"/>
+                      <a:ext cx="5760720" cy="2763382"/>
+                    </a:xfrm>
+                    <a:prstGeom prst="rect">
+                      <a:avLst/>
+                    </a:prstGeom>
+                    <a:ln>
+                      <a:solidFill>
+                        <a:schemeClr val="accent1"/>
+                      </a:solidFill>
+                    </a:ln>
+                  </pic:spPr>
+                </pic:pic>
+              </a:graphicData>
+            </a:graphic>
+          </wp:inline>
+        </w:drawing>
+      </w:r>
+    </w:p>
+    <w:p>
+      <w:pPr>
+        <w:pStyle w:val="a3"/>
+      </w:pPr>
+      <w:r>
+        <w:t xml:space="preserve">Отново се наблюдава </w:t>
+      </w:r>
+      <w:proofErr w:type="spellStart"/>
+      <w:r>
+        <w:t>осцилиране</w:t>
+      </w:r>
+      <w:proofErr w:type="spellEnd"/>
+      <w:r>
+        <w:t xml:space="preserve"> в резултатите на </w:t>
+      </w:r>
+      <w:r>
+        <w:t xml:space="preserve">точността, но то е значително </w:t>
+      </w:r>
+      <w:r>
+        <w:t>по- малко</w:t>
+      </w:r>
+      <w:r>
+        <w:t>.</w:t>
+      </w:r>
+    </w:p>
+    <w:p>
+      <w:pPr>
+        <w:rPr>
+          <w:rFonts w:ascii="Times New Roman" w:hAnsi="Times New Roman" w:cs="Times New Roman"/>
+          <w:sz w:val="24"/>
+          <w:lang w:val="en-US"/>
+        </w:rPr>
+      </w:pPr>
+    </w:p>
+    <w:p>
+      <w:pPr>
+        <w:pStyle w:val="a3"/>
+        <w:rPr>
+          <w:b/>
+          <w:lang w:val="en-US"/>
+        </w:rPr>
+      </w:pPr>
+      <w:r>
+        <w:rPr>
+          <w:b/>
+          <w:lang w:val="en-US"/>
+        </w:rPr>
+        <w:lastRenderedPageBreak/>
+        <w:t xml:space="preserve">Run </w:t>
+      </w:r>
+      <w:r>
+        <w:rPr>
+          <w:b/>
+        </w:rPr>
+        <w:t>№</w:t>
+      </w:r>
+      <w:r>
+        <w:rPr>
+          <w:b/>
+          <w:lang w:val="en-US"/>
+        </w:rPr>
+        <w:t xml:space="preserve"> </w:t>
+      </w:r>
+      <w:r>
+        <w:rPr>
+          <w:b/>
+        </w:rPr>
+        <w:t>2</w:t>
+      </w:r>
+      <w:r>
+        <w:rPr>
+          <w:b/>
+          <w:lang w:val="en-US"/>
+        </w:rPr>
+        <w:t>:</w:t>
+      </w:r>
+    </w:p>
+    <w:p>
+      <w:pPr>
+        <w:pStyle w:val="a3"/>
+        <w:ind w:firstLine="708"/>
+        <w:rPr>
+          <w:lang w:val="en-US"/>
+        </w:rPr>
+      </w:pPr>
+      <w:r>
+        <w:t xml:space="preserve">Използвана е същата архитектура на НМ, но с друг оптимизиращ алгоритъм- </w:t>
+      </w:r>
+      <w:proofErr w:type="spellStart"/>
+      <w:r>
+        <w:rPr>
+          <w:lang w:val="en-US"/>
+        </w:rPr>
+        <w:t>RMSProp</w:t>
+      </w:r>
+      <w:proofErr w:type="spellEnd"/>
+      <w:r>
+        <w:rPr>
+          <w:lang w:val="en-US"/>
+        </w:rPr>
+        <w:t>:</w:t>
+      </w:r>
+    </w:p>
+    <w:p>
+      <w:pPr>
+        <w:shd w:val="clear" w:color="auto" w:fill="2B2B2B"/>
+        <w:tabs>
+          <w:tab w:val="left" w:pos="916"/>
+          <w:tab w:val="left" w:pos="1832"/>
+          <w:tab w:val="left" w:pos="2748"/>
+          <w:tab w:val="left" w:pos="3664"/>
+          <w:tab w:val="left" w:pos="4580"/>
+          <w:tab w:val="left" w:pos="5496"/>
+          <w:tab w:val="left" w:pos="6412"/>
+          <w:tab w:val="left" w:pos="7328"/>
+          <w:tab w:val="left" w:pos="8244"/>
+          <w:tab w:val="left" w:pos="9160"/>
+          <w:tab w:val="left" w:pos="10076"/>
+          <w:tab w:val="left" w:pos="10992"/>
+          <w:tab w:val="left" w:pos="11908"/>
+          <w:tab w:val="left" w:pos="12824"/>
+          <w:tab w:val="left" w:pos="13740"/>
+          <w:tab w:val="left" w:pos="14656"/>
+        </w:tabs>
+        <w:spacing w:after="0" w:line="240" w:lineRule="auto"/>
+        <w:rPr>
+          <w:rFonts w:ascii="Courier New" w:eastAsia="Times New Roman" w:hAnsi="Courier New" w:cs="Courier New"/>
+          <w:color w:val="A9B7C6"/>
+          <w:sz w:val="18"/>
+          <w:szCs w:val="20"/>
+          <w:lang w:val="en-US" w:eastAsia="bg-BG"/>
+        </w:rPr>
+      </w:pPr>
+      <w:proofErr w:type="spellStart"/>
+      <w:r>
+        <w:rPr>
+          <w:rFonts w:ascii="Courier New" w:eastAsia="Times New Roman" w:hAnsi="Courier New" w:cs="Courier New"/>
+          <w:color w:val="A9B7C6"/>
+          <w:sz w:val="18"/>
+          <w:szCs w:val="20"/>
+          <w:lang w:eastAsia="bg-BG"/>
+        </w:rPr>
+        <w:t>model</w:t>
+      </w:r>
+      <w:proofErr w:type="spellEnd"/>
+      <w:r>
+        <w:rPr>
+          <w:rFonts w:ascii="Courier New" w:eastAsia="Times New Roman" w:hAnsi="Courier New" w:cs="Courier New"/>
+          <w:color w:val="A9B7C6"/>
+          <w:sz w:val="18"/>
+          <w:szCs w:val="20"/>
+          <w:lang w:eastAsia="bg-BG"/>
+        </w:rPr>
+        <w:t>.</w:t>
+      </w:r>
+      <w:proofErr w:type="spellStart"/>
+      <w:r>
+        <w:rPr>
+          <w:rFonts w:ascii="Courier New" w:eastAsia="Times New Roman" w:hAnsi="Courier New" w:cs="Courier New"/>
+          <w:color w:val="A9B7C6"/>
+          <w:sz w:val="18"/>
+          <w:szCs w:val="20"/>
+          <w:lang w:eastAsia="bg-BG"/>
+        </w:rPr>
+        <w:t>compile</w:t>
+      </w:r>
+      <w:proofErr w:type="spellEnd"/>
+      <w:r>
+        <w:rPr>
+          <w:rFonts w:ascii="Courier New" w:eastAsia="Times New Roman" w:hAnsi="Courier New" w:cs="Courier New"/>
+          <w:color w:val="A9B7C6"/>
+          <w:sz w:val="18"/>
+          <w:szCs w:val="20"/>
+          <w:lang w:eastAsia="bg-BG"/>
+        </w:rPr>
+        <w:t>(</w:t>
+      </w:r>
+      <w:r>
+        <w:rPr>
+          <w:rFonts w:ascii="Courier New" w:eastAsia="Times New Roman" w:hAnsi="Courier New" w:cs="Courier New"/>
+          <w:color w:val="A9B7C6"/>
+          <w:sz w:val="18"/>
+          <w:szCs w:val="20"/>
+          <w:lang w:eastAsia="bg-BG"/>
+        </w:rPr>
+        <w:br/>
+        <w:t xml:space="preserve">    </w:t>
+      </w:r>
+      <w:proofErr w:type="spellStart"/>
+      <w:r>
+        <w:rPr>
+          <w:rFonts w:ascii="Courier New" w:eastAsia="Times New Roman" w:hAnsi="Courier New" w:cs="Courier New"/>
+          <w:color w:val="AA4926"/>
+          <w:sz w:val="18"/>
+          <w:szCs w:val="20"/>
+          <w:lang w:eastAsia="bg-BG"/>
+        </w:rPr>
+        <w:t>optimizer</w:t>
+      </w:r>
+      <w:proofErr w:type="spellEnd"/>
+      <w:r>
+        <w:rPr>
+          <w:rFonts w:ascii="Courier New" w:eastAsia="Times New Roman" w:hAnsi="Courier New" w:cs="Courier New"/>
+          <w:color w:val="A9B7C6"/>
+          <w:sz w:val="18"/>
+          <w:szCs w:val="20"/>
+          <w:lang w:eastAsia="bg-BG"/>
+        </w:rPr>
+        <w:t>=</w:t>
+      </w:r>
+      <w:proofErr w:type="spellStart"/>
+      <w:r>
+        <w:rPr>
+          <w:rFonts w:ascii="Courier New" w:eastAsia="Times New Roman" w:hAnsi="Courier New" w:cs="Courier New"/>
+          <w:color w:val="A9B7C6"/>
+          <w:sz w:val="18"/>
+          <w:szCs w:val="20"/>
+          <w:lang w:eastAsia="bg-BG"/>
+        </w:rPr>
+        <w:t>keras</w:t>
+      </w:r>
+      <w:proofErr w:type="spellEnd"/>
+      <w:r>
+        <w:rPr>
+          <w:rFonts w:ascii="Courier New" w:eastAsia="Times New Roman" w:hAnsi="Courier New" w:cs="Courier New"/>
+          <w:color w:val="A9B7C6"/>
+          <w:sz w:val="18"/>
+          <w:szCs w:val="20"/>
+          <w:lang w:eastAsia="bg-BG"/>
+        </w:rPr>
+        <w:t>.</w:t>
+      </w:r>
+      <w:proofErr w:type="spellStart"/>
+      <w:r>
+        <w:rPr>
+          <w:rFonts w:ascii="Courier New" w:eastAsia="Times New Roman" w:hAnsi="Courier New" w:cs="Courier New"/>
+          <w:color w:val="A9B7C6"/>
+          <w:sz w:val="18"/>
+          <w:szCs w:val="20"/>
+          <w:lang w:eastAsia="bg-BG"/>
+        </w:rPr>
+        <w:t>optimizers</w:t>
+      </w:r>
+      <w:proofErr w:type="spellEnd"/>
+      <w:r>
+        <w:rPr>
+          <w:rFonts w:ascii="Courier New" w:eastAsia="Times New Roman" w:hAnsi="Courier New" w:cs="Courier New"/>
+          <w:color w:val="A9B7C6"/>
+          <w:sz w:val="18"/>
+          <w:szCs w:val="20"/>
+          <w:lang w:eastAsia="bg-BG"/>
+        </w:rPr>
+        <w:t>.</w:t>
+      </w:r>
+      <w:proofErr w:type="spellStart"/>
+      <w:r>
+        <w:rPr>
+          <w:rFonts w:ascii="Courier New" w:eastAsia="Times New Roman" w:hAnsi="Courier New" w:cs="Courier New"/>
+          <w:color w:val="A9B7C6"/>
+          <w:sz w:val="18"/>
+          <w:szCs w:val="20"/>
+          <w:lang w:eastAsia="bg-BG"/>
+        </w:rPr>
+        <w:t>RMSprop</w:t>
+      </w:r>
+      <w:proofErr w:type="spellEnd"/>
+      <w:r>
+        <w:rPr>
+          <w:rFonts w:ascii="Courier New" w:eastAsia="Times New Roman" w:hAnsi="Courier New" w:cs="Courier New"/>
+          <w:color w:val="A9B7C6"/>
+          <w:sz w:val="18"/>
+          <w:szCs w:val="20"/>
+          <w:lang w:eastAsia="bg-BG"/>
+        </w:rPr>
+        <w:t>(</w:t>
+      </w:r>
+      <w:proofErr w:type="spellStart"/>
+      <w:r>
+        <w:rPr>
+          <w:rFonts w:ascii="Courier New" w:eastAsia="Times New Roman" w:hAnsi="Courier New" w:cs="Courier New"/>
+          <w:color w:val="AA4926"/>
+          <w:sz w:val="18"/>
+          <w:szCs w:val="20"/>
+          <w:lang w:eastAsia="bg-BG"/>
+        </w:rPr>
+        <w:t>learning_rate</w:t>
+      </w:r>
+      <w:proofErr w:type="spellEnd"/>
+      <w:r>
+        <w:rPr>
+          <w:rFonts w:ascii="Courier New" w:eastAsia="Times New Roman" w:hAnsi="Courier New" w:cs="Courier New"/>
+          <w:color w:val="A9B7C6"/>
+          <w:sz w:val="18"/>
+          <w:szCs w:val="20"/>
+          <w:lang w:eastAsia="bg-BG"/>
+        </w:rPr>
+        <w:t>=</w:t>
+      </w:r>
+      <w:r>
+        <w:rPr>
+          <w:rFonts w:ascii="Courier New" w:eastAsia="Times New Roman" w:hAnsi="Courier New" w:cs="Courier New"/>
+          <w:color w:val="6897BB"/>
+          <w:sz w:val="18"/>
+          <w:szCs w:val="20"/>
+          <w:lang w:eastAsia="bg-BG"/>
+        </w:rPr>
+        <w:t>0.0001</w:t>
+      </w:r>
+      <w:r>
+        <w:rPr>
+          <w:rFonts w:ascii="Courier New" w:eastAsia="Times New Roman" w:hAnsi="Courier New" w:cs="Courier New"/>
+          <w:color w:val="A9B7C6"/>
+          <w:sz w:val="18"/>
+          <w:szCs w:val="20"/>
+          <w:lang w:eastAsia="bg-BG"/>
+        </w:rPr>
+        <w:t>)</w:t>
+      </w:r>
+      <w:r>
+        <w:rPr>
+          <w:rFonts w:ascii="Courier New" w:eastAsia="Times New Roman" w:hAnsi="Courier New" w:cs="Courier New"/>
+          <w:color w:val="CC7832"/>
+          <w:sz w:val="18"/>
+          <w:szCs w:val="20"/>
+          <w:lang w:eastAsia="bg-BG"/>
+        </w:rPr>
+        <w:t>,</w:t>
+      </w:r>
+      <w:r>
+        <w:rPr>
+          <w:rFonts w:ascii="Courier New" w:eastAsia="Times New Roman" w:hAnsi="Courier New" w:cs="Courier New"/>
+          <w:color w:val="CC7832"/>
+          <w:sz w:val="18"/>
+          <w:szCs w:val="20"/>
+          <w:lang w:eastAsia="bg-BG"/>
+        </w:rPr>
+        <w:br/>
+        <w:t xml:space="preserve">    </w:t>
+      </w:r>
+      <w:proofErr w:type="spellStart"/>
+      <w:r>
+        <w:rPr>
+          <w:rFonts w:ascii="Courier New" w:eastAsia="Times New Roman" w:hAnsi="Courier New" w:cs="Courier New"/>
+          <w:color w:val="AA4926"/>
+          <w:sz w:val="18"/>
+          <w:szCs w:val="20"/>
+          <w:lang w:eastAsia="bg-BG"/>
+        </w:rPr>
+        <w:t>loss</w:t>
+      </w:r>
+      <w:proofErr w:type="spellEnd"/>
+      <w:r>
+        <w:rPr>
+          <w:rFonts w:ascii="Courier New" w:eastAsia="Times New Roman" w:hAnsi="Courier New" w:cs="Courier New"/>
+          <w:color w:val="A9B7C6"/>
+          <w:sz w:val="18"/>
+          <w:szCs w:val="20"/>
+          <w:lang w:eastAsia="bg-BG"/>
+        </w:rPr>
+        <w:t>=</w:t>
+      </w:r>
+      <w:r>
+        <w:rPr>
+          <w:rFonts w:ascii="Courier New" w:eastAsia="Times New Roman" w:hAnsi="Courier New" w:cs="Courier New"/>
+          <w:color w:val="6A8759"/>
+          <w:sz w:val="18"/>
+          <w:szCs w:val="20"/>
+          <w:lang w:eastAsia="bg-BG"/>
+        </w:rPr>
+        <w:t>"</w:t>
+      </w:r>
+      <w:proofErr w:type="spellStart"/>
+      <w:r>
+        <w:rPr>
+          <w:rFonts w:ascii="Courier New" w:eastAsia="Times New Roman" w:hAnsi="Courier New" w:cs="Courier New"/>
+          <w:color w:val="6A8759"/>
+          <w:sz w:val="18"/>
+          <w:szCs w:val="20"/>
+          <w:lang w:eastAsia="bg-BG"/>
+        </w:rPr>
+        <w:t>binary_crossentropy</w:t>
+      </w:r>
+      <w:proofErr w:type="spellEnd"/>
+      <w:r>
+        <w:rPr>
+          <w:rFonts w:ascii="Courier New" w:eastAsia="Times New Roman" w:hAnsi="Courier New" w:cs="Courier New"/>
+          <w:color w:val="6A8759"/>
+          <w:sz w:val="18"/>
+          <w:szCs w:val="20"/>
+          <w:lang w:eastAsia="bg-BG"/>
+        </w:rPr>
+        <w:t>"</w:t>
+      </w:r>
+      <w:r>
+        <w:rPr>
+          <w:rFonts w:ascii="Courier New" w:eastAsia="Times New Roman" w:hAnsi="Courier New" w:cs="Courier New"/>
+          <w:color w:val="CC7832"/>
+          <w:sz w:val="18"/>
+          <w:szCs w:val="20"/>
+          <w:lang w:eastAsia="bg-BG"/>
+        </w:rPr>
+        <w:t>,</w:t>
+      </w:r>
+      <w:r>
+        <w:rPr>
+          <w:rFonts w:ascii="Courier New" w:eastAsia="Times New Roman" w:hAnsi="Courier New" w:cs="Courier New"/>
+          <w:color w:val="CC7832"/>
+          <w:sz w:val="18"/>
+          <w:szCs w:val="20"/>
+          <w:lang w:eastAsia="bg-BG"/>
+        </w:rPr>
+        <w:br/>
+        <w:t xml:space="preserve">    </w:t>
+      </w:r>
+      <w:proofErr w:type="spellStart"/>
+      <w:r>
+        <w:rPr>
+          <w:rFonts w:ascii="Courier New" w:eastAsia="Times New Roman" w:hAnsi="Courier New" w:cs="Courier New"/>
+          <w:color w:val="AA4926"/>
+          <w:sz w:val="18"/>
+          <w:szCs w:val="20"/>
+          <w:lang w:eastAsia="bg-BG"/>
+        </w:rPr>
+        <w:t>metrics</w:t>
+      </w:r>
+      <w:proofErr w:type="spellEnd"/>
+      <w:r>
+        <w:rPr>
+          <w:rFonts w:ascii="Courier New" w:eastAsia="Times New Roman" w:hAnsi="Courier New" w:cs="Courier New"/>
+          <w:color w:val="A9B7C6"/>
+          <w:sz w:val="18"/>
+          <w:szCs w:val="20"/>
+          <w:lang w:eastAsia="bg-BG"/>
+        </w:rPr>
+        <w:t>=[</w:t>
+      </w:r>
+      <w:r>
+        <w:rPr>
+          <w:rFonts w:ascii="Courier New" w:eastAsia="Times New Roman" w:hAnsi="Courier New" w:cs="Courier New"/>
+          <w:color w:val="6A8759"/>
+          <w:sz w:val="18"/>
+          <w:szCs w:val="20"/>
+          <w:lang w:eastAsia="bg-BG"/>
+        </w:rPr>
+        <w:t>"</w:t>
+      </w:r>
+      <w:proofErr w:type="spellStart"/>
+      <w:r>
+        <w:rPr>
+          <w:rFonts w:ascii="Courier New" w:eastAsia="Times New Roman" w:hAnsi="Courier New" w:cs="Courier New"/>
+          <w:color w:val="6A8759"/>
+          <w:sz w:val="18"/>
+          <w:szCs w:val="20"/>
+          <w:lang w:eastAsia="bg-BG"/>
+        </w:rPr>
+        <w:t>accuracy</w:t>
+      </w:r>
+      <w:proofErr w:type="spellEnd"/>
+      <w:r>
+        <w:rPr>
+          <w:rFonts w:ascii="Courier New" w:eastAsia="Times New Roman" w:hAnsi="Courier New" w:cs="Courier New"/>
+          <w:color w:val="6A8759"/>
+          <w:sz w:val="18"/>
+          <w:szCs w:val="20"/>
+          <w:lang w:eastAsia="bg-BG"/>
+        </w:rPr>
+        <w:t>"</w:t>
+      </w:r>
+      <w:r>
+        <w:rPr>
+          <w:rFonts w:ascii="Courier New" w:eastAsia="Times New Roman" w:hAnsi="Courier New" w:cs="Courier New"/>
+          <w:color w:val="CC7832"/>
+          <w:sz w:val="18"/>
+          <w:szCs w:val="20"/>
+          <w:lang w:eastAsia="bg-BG"/>
+        </w:rPr>
+        <w:t xml:space="preserve">, </w:t>
+      </w:r>
+      <w:r>
+        <w:rPr>
+          <w:rFonts w:ascii="Courier New" w:eastAsia="Times New Roman" w:hAnsi="Courier New" w:cs="Courier New"/>
+          <w:color w:val="6A8759"/>
+          <w:sz w:val="18"/>
+          <w:szCs w:val="20"/>
+          <w:lang w:eastAsia="bg-BG"/>
+        </w:rPr>
+        <w:t>"AUC"</w:t>
+      </w:r>
+      <w:r>
+        <w:rPr>
+          <w:rFonts w:ascii="Courier New" w:eastAsia="Times New Roman" w:hAnsi="Courier New" w:cs="Courier New"/>
+          <w:color w:val="CC7832"/>
+          <w:sz w:val="18"/>
+          <w:szCs w:val="20"/>
+          <w:lang w:eastAsia="bg-BG"/>
+        </w:rPr>
+        <w:t>,</w:t>
+      </w:r>
+      <w:r>
+        <w:rPr>
+          <w:rFonts w:ascii="Courier New" w:eastAsia="Times New Roman" w:hAnsi="Courier New" w:cs="Courier New"/>
+          <w:color w:val="CC7832"/>
+          <w:sz w:val="18"/>
+          <w:szCs w:val="20"/>
+          <w:lang w:eastAsia="bg-BG"/>
+        </w:rPr>
+        <w:br/>
+        <w:t xml:space="preserve">             </w:t>
+      </w:r>
+      <w:proofErr w:type="spellStart"/>
+      <w:r>
+        <w:rPr>
+          <w:rFonts w:ascii="Courier New" w:eastAsia="Times New Roman" w:hAnsi="Courier New" w:cs="Courier New"/>
+          <w:color w:val="A9B7C6"/>
+          <w:sz w:val="18"/>
+          <w:szCs w:val="20"/>
+          <w:lang w:eastAsia="bg-BG"/>
+        </w:rPr>
+        <w:t>keras</w:t>
+      </w:r>
+      <w:proofErr w:type="spellEnd"/>
+      <w:r>
+        <w:rPr>
+          <w:rFonts w:ascii="Courier New" w:eastAsia="Times New Roman" w:hAnsi="Courier New" w:cs="Courier New"/>
+          <w:color w:val="A9B7C6"/>
+          <w:sz w:val="18"/>
+          <w:szCs w:val="20"/>
+          <w:lang w:eastAsia="bg-BG"/>
+        </w:rPr>
+        <w:t>.</w:t>
+      </w:r>
+      <w:proofErr w:type="spellStart"/>
+      <w:r>
+        <w:rPr>
+          <w:rFonts w:ascii="Courier New" w:eastAsia="Times New Roman" w:hAnsi="Courier New" w:cs="Courier New"/>
+          <w:color w:val="A9B7C6"/>
+          <w:sz w:val="18"/>
+          <w:szCs w:val="20"/>
+          <w:lang w:eastAsia="bg-BG"/>
+        </w:rPr>
+        <w:t>metrics</w:t>
+      </w:r>
+      <w:proofErr w:type="spellEnd"/>
+      <w:r>
+        <w:rPr>
+          <w:rFonts w:ascii="Courier New" w:eastAsia="Times New Roman" w:hAnsi="Courier New" w:cs="Courier New"/>
+          <w:color w:val="A9B7C6"/>
+          <w:sz w:val="18"/>
+          <w:szCs w:val="20"/>
+          <w:lang w:eastAsia="bg-BG"/>
+        </w:rPr>
+        <w:t>.</w:t>
+      </w:r>
+      <w:proofErr w:type="spellStart"/>
+      <w:r>
+        <w:rPr>
+          <w:rFonts w:ascii="Courier New" w:eastAsia="Times New Roman" w:hAnsi="Courier New" w:cs="Courier New"/>
+          <w:color w:val="A9B7C6"/>
+          <w:sz w:val="18"/>
+          <w:szCs w:val="20"/>
+          <w:lang w:eastAsia="bg-BG"/>
+        </w:rPr>
+        <w:t>TruePositives</w:t>
+      </w:r>
+      <w:proofErr w:type="spellEnd"/>
+      <w:r>
+        <w:rPr>
+          <w:rFonts w:ascii="Courier New" w:eastAsia="Times New Roman" w:hAnsi="Courier New" w:cs="Courier New"/>
+          <w:color w:val="A9B7C6"/>
+          <w:sz w:val="18"/>
+          <w:szCs w:val="20"/>
+          <w:lang w:eastAsia="bg-BG"/>
+        </w:rPr>
+        <w:t>()</w:t>
+      </w:r>
+      <w:r>
+        <w:rPr>
+          <w:rFonts w:ascii="Courier New" w:eastAsia="Times New Roman" w:hAnsi="Courier New" w:cs="Courier New"/>
+          <w:color w:val="CC7832"/>
+          <w:sz w:val="18"/>
+          <w:szCs w:val="20"/>
+          <w:lang w:eastAsia="bg-BG"/>
+        </w:rPr>
+        <w:t>,</w:t>
+      </w:r>
+      <w:r>
+        <w:rPr>
+          <w:rFonts w:ascii="Courier New" w:eastAsia="Times New Roman" w:hAnsi="Courier New" w:cs="Courier New"/>
+          <w:color w:val="CC7832"/>
+          <w:sz w:val="18"/>
+          <w:szCs w:val="20"/>
+          <w:lang w:eastAsia="bg-BG"/>
+        </w:rPr>
+        <w:br/>
+        <w:t xml:space="preserve">             </w:t>
+      </w:r>
+      <w:proofErr w:type="spellStart"/>
+      <w:r>
+        <w:rPr>
+          <w:rFonts w:ascii="Courier New" w:eastAsia="Times New Roman" w:hAnsi="Courier New" w:cs="Courier New"/>
+          <w:color w:val="A9B7C6"/>
+          <w:sz w:val="18"/>
+          <w:szCs w:val="20"/>
+          <w:lang w:eastAsia="bg-BG"/>
+        </w:rPr>
+        <w:t>keras</w:t>
+      </w:r>
+      <w:proofErr w:type="spellEnd"/>
+      <w:r>
+        <w:rPr>
+          <w:rFonts w:ascii="Courier New" w:eastAsia="Times New Roman" w:hAnsi="Courier New" w:cs="Courier New"/>
+          <w:color w:val="A9B7C6"/>
+          <w:sz w:val="18"/>
+          <w:szCs w:val="20"/>
+          <w:lang w:eastAsia="bg-BG"/>
+        </w:rPr>
+        <w:t>.</w:t>
+      </w:r>
+      <w:proofErr w:type="spellStart"/>
+      <w:r>
+        <w:rPr>
+          <w:rFonts w:ascii="Courier New" w:eastAsia="Times New Roman" w:hAnsi="Courier New" w:cs="Courier New"/>
+          <w:color w:val="A9B7C6"/>
+          <w:sz w:val="18"/>
+          <w:szCs w:val="20"/>
+          <w:lang w:eastAsia="bg-BG"/>
+        </w:rPr>
+        <w:t>metrics</w:t>
+      </w:r>
+      <w:proofErr w:type="spellEnd"/>
+      <w:r>
+        <w:rPr>
+          <w:rFonts w:ascii="Courier New" w:eastAsia="Times New Roman" w:hAnsi="Courier New" w:cs="Courier New"/>
+          <w:color w:val="A9B7C6"/>
+          <w:sz w:val="18"/>
+          <w:szCs w:val="20"/>
+          <w:lang w:eastAsia="bg-BG"/>
+        </w:rPr>
+        <w:t>.</w:t>
+      </w:r>
+      <w:proofErr w:type="spellStart"/>
+      <w:r>
+        <w:rPr>
+          <w:rFonts w:ascii="Courier New" w:eastAsia="Times New Roman" w:hAnsi="Courier New" w:cs="Courier New"/>
+          <w:color w:val="A9B7C6"/>
+          <w:sz w:val="18"/>
+          <w:szCs w:val="20"/>
+          <w:lang w:eastAsia="bg-BG"/>
+        </w:rPr>
+        <w:t>FalsePositives</w:t>
+      </w:r>
+      <w:proofErr w:type="spellEnd"/>
+      <w:r>
+        <w:rPr>
+          <w:rFonts w:ascii="Courier New" w:eastAsia="Times New Roman" w:hAnsi="Courier New" w:cs="Courier New"/>
+          <w:color w:val="A9B7C6"/>
+          <w:sz w:val="18"/>
+          <w:szCs w:val="20"/>
+          <w:lang w:eastAsia="bg-BG"/>
+        </w:rPr>
+        <w:t>()</w:t>
+      </w:r>
+      <w:r>
+        <w:rPr>
+          <w:rFonts w:ascii="Courier New" w:eastAsia="Times New Roman" w:hAnsi="Courier New" w:cs="Courier New"/>
+          <w:color w:val="CC7832"/>
+          <w:sz w:val="18"/>
+          <w:szCs w:val="20"/>
+          <w:lang w:eastAsia="bg-BG"/>
+        </w:rPr>
+        <w:t>,</w:t>
+      </w:r>
+      <w:r>
+        <w:rPr>
+          <w:rFonts w:ascii="Courier New" w:eastAsia="Times New Roman" w:hAnsi="Courier New" w:cs="Courier New"/>
+          <w:color w:val="CC7832"/>
+          <w:sz w:val="18"/>
+          <w:szCs w:val="20"/>
+          <w:lang w:eastAsia="bg-BG"/>
+        </w:rPr>
+        <w:br/>
+        <w:t xml:space="preserve">             </w:t>
+      </w:r>
+      <w:proofErr w:type="spellStart"/>
+      <w:r>
+        <w:rPr>
+          <w:rFonts w:ascii="Courier New" w:eastAsia="Times New Roman" w:hAnsi="Courier New" w:cs="Courier New"/>
+          <w:color w:val="A9B7C6"/>
+          <w:sz w:val="18"/>
+          <w:szCs w:val="20"/>
+          <w:lang w:eastAsia="bg-BG"/>
+        </w:rPr>
+        <w:t>keras</w:t>
+      </w:r>
+      <w:proofErr w:type="spellEnd"/>
+      <w:r>
+        <w:rPr>
+          <w:rFonts w:ascii="Courier New" w:eastAsia="Times New Roman" w:hAnsi="Courier New" w:cs="Courier New"/>
+          <w:color w:val="A9B7C6"/>
+          <w:sz w:val="18"/>
+          <w:szCs w:val="20"/>
+          <w:lang w:eastAsia="bg-BG"/>
+        </w:rPr>
+        <w:t>.</w:t>
+      </w:r>
+      <w:proofErr w:type="spellStart"/>
+      <w:r>
+        <w:rPr>
+          <w:rFonts w:ascii="Courier New" w:eastAsia="Times New Roman" w:hAnsi="Courier New" w:cs="Courier New"/>
+          <w:color w:val="A9B7C6"/>
+          <w:sz w:val="18"/>
+          <w:szCs w:val="20"/>
+          <w:lang w:eastAsia="bg-BG"/>
+        </w:rPr>
+        <w:t>metrics</w:t>
+      </w:r>
+      <w:proofErr w:type="spellEnd"/>
+      <w:r>
+        <w:rPr>
+          <w:rFonts w:ascii="Courier New" w:eastAsia="Times New Roman" w:hAnsi="Courier New" w:cs="Courier New"/>
+          <w:color w:val="A9B7C6"/>
+          <w:sz w:val="18"/>
+          <w:szCs w:val="20"/>
+          <w:lang w:eastAsia="bg-BG"/>
+        </w:rPr>
+        <w:t>.</w:t>
+      </w:r>
+      <w:proofErr w:type="spellStart"/>
+      <w:r>
+        <w:rPr>
+          <w:rFonts w:ascii="Courier New" w:eastAsia="Times New Roman" w:hAnsi="Courier New" w:cs="Courier New"/>
+          <w:color w:val="A9B7C6"/>
+          <w:sz w:val="18"/>
+          <w:szCs w:val="20"/>
+          <w:lang w:eastAsia="bg-BG"/>
+        </w:rPr>
+        <w:t>TrueNegatives</w:t>
+      </w:r>
+      <w:proofErr w:type="spellEnd"/>
+      <w:r>
+        <w:rPr>
+          <w:rFonts w:ascii="Courier New" w:eastAsia="Times New Roman" w:hAnsi="Courier New" w:cs="Courier New"/>
+          <w:color w:val="A9B7C6"/>
+          <w:sz w:val="18"/>
+          <w:szCs w:val="20"/>
+          <w:lang w:eastAsia="bg-BG"/>
+        </w:rPr>
+        <w:t>()</w:t>
+      </w:r>
+      <w:r>
+        <w:rPr>
+          <w:rFonts w:ascii="Courier New" w:eastAsia="Times New Roman" w:hAnsi="Courier New" w:cs="Courier New"/>
+          <w:color w:val="CC7832"/>
+          <w:sz w:val="18"/>
+          <w:szCs w:val="20"/>
+          <w:lang w:eastAsia="bg-BG"/>
+        </w:rPr>
+        <w:t>,</w:t>
+      </w:r>
+      <w:r>
+        <w:rPr>
+          <w:rFonts w:ascii="Courier New" w:eastAsia="Times New Roman" w:hAnsi="Courier New" w:cs="Courier New"/>
+          <w:color w:val="CC7832"/>
+          <w:sz w:val="18"/>
+          <w:szCs w:val="20"/>
+          <w:lang w:eastAsia="bg-BG"/>
+        </w:rPr>
+        <w:br/>
+        <w:t xml:space="preserve">             </w:t>
+      </w:r>
+      <w:proofErr w:type="spellStart"/>
+      <w:r>
+        <w:rPr>
+          <w:rFonts w:ascii="Courier New" w:eastAsia="Times New Roman" w:hAnsi="Courier New" w:cs="Courier New"/>
+          <w:color w:val="A9B7C6"/>
+          <w:sz w:val="18"/>
+          <w:szCs w:val="20"/>
+          <w:lang w:eastAsia="bg-BG"/>
+        </w:rPr>
+        <w:t>keras</w:t>
+      </w:r>
+      <w:proofErr w:type="spellEnd"/>
+      <w:r>
+        <w:rPr>
+          <w:rFonts w:ascii="Courier New" w:eastAsia="Times New Roman" w:hAnsi="Courier New" w:cs="Courier New"/>
+          <w:color w:val="A9B7C6"/>
+          <w:sz w:val="18"/>
+          <w:szCs w:val="20"/>
+          <w:lang w:eastAsia="bg-BG"/>
+        </w:rPr>
+        <w:t>.</w:t>
+      </w:r>
+      <w:proofErr w:type="spellStart"/>
+      <w:r>
+        <w:rPr>
+          <w:rFonts w:ascii="Courier New" w:eastAsia="Times New Roman" w:hAnsi="Courier New" w:cs="Courier New"/>
+          <w:color w:val="A9B7C6"/>
+          <w:sz w:val="18"/>
+          <w:szCs w:val="20"/>
+          <w:lang w:eastAsia="bg-BG"/>
+        </w:rPr>
+        <w:t>metrics</w:t>
+      </w:r>
+      <w:proofErr w:type="spellEnd"/>
+      <w:r>
+        <w:rPr>
+          <w:rFonts w:ascii="Courier New" w:eastAsia="Times New Roman" w:hAnsi="Courier New" w:cs="Courier New"/>
+          <w:color w:val="A9B7C6"/>
+          <w:sz w:val="18"/>
+          <w:szCs w:val="20"/>
+          <w:lang w:eastAsia="bg-BG"/>
+        </w:rPr>
+        <w:t>.</w:t>
+      </w:r>
+      <w:proofErr w:type="spellStart"/>
+      <w:r>
+        <w:rPr>
+          <w:rFonts w:ascii="Courier New" w:eastAsia="Times New Roman" w:hAnsi="Courier New" w:cs="Courier New"/>
+          <w:color w:val="A9B7C6"/>
+          <w:sz w:val="18"/>
+          <w:szCs w:val="20"/>
+          <w:lang w:eastAsia="bg-BG"/>
+        </w:rPr>
+        <w:t>FalseNegatives</w:t>
+      </w:r>
+      <w:proofErr w:type="spellEnd"/>
+      <w:r>
+        <w:rPr>
+          <w:rFonts w:ascii="Courier New" w:eastAsia="Times New Roman" w:hAnsi="Courier New" w:cs="Courier New"/>
+          <w:color w:val="A9B7C6"/>
+          <w:sz w:val="18"/>
+          <w:szCs w:val="20"/>
+          <w:lang w:eastAsia="bg-BG"/>
+        </w:rPr>
+        <w:t>()]</w:t>
+      </w:r>
+      <w:r>
+        <w:rPr>
+          <w:rFonts w:ascii="Courier New" w:eastAsia="Times New Roman" w:hAnsi="Courier New" w:cs="Courier New"/>
+          <w:color w:val="A9B7C6"/>
+          <w:sz w:val="18"/>
+          <w:szCs w:val="20"/>
+          <w:lang w:eastAsia="bg-BG"/>
+        </w:rPr>
+        <w:br/>
+        <w:t>)</w:t>
+      </w:r>
+    </w:p>
+    <w:p>
+      <w:pPr>
+        <w:pStyle w:val="a3"/>
+        <w:rPr>
+          <w:lang w:val="en-US"/>
+        </w:rPr>
+      </w:pPr>
+      <w:r>
+        <w:t>Тренирането е извършено за 20 епохи.</w:t>
+      </w:r>
+    </w:p>
+    <w:p>
+      <w:pPr>
+        <w:pStyle w:val="a3"/>
+        <w:rPr>
+          <w:lang w:val="en-US"/>
+        </w:rPr>
+      </w:pPr>
+      <w:r>
+        <w:t>Резултати</w:t>
+      </w:r>
+      <w:r>
+        <w:rPr>
+          <w:lang w:val="en-US"/>
+        </w:rPr>
+        <w:t>:</w:t>
+      </w:r>
+    </w:p>
+    <w:p>
+      <w:pPr>
+        <w:rPr>
+          <w:rFonts w:ascii="Times New Roman" w:hAnsi="Times New Roman" w:cs="Times New Roman"/>
+          <w:sz w:val="24"/>
+        </w:rPr>
+      </w:pPr>
+      <w:r>
+        <w:rPr>
+          <w:rFonts w:ascii="Times New Roman" w:hAnsi="Times New Roman" w:cs="Times New Roman"/>
+          <w:sz w:val="24"/>
+        </w:rPr>
+        <w:drawing>
+          <wp:inline distT="0" distB="0" distL="0" distR="0" wp14:anchorId="23DA84C7" wp14:editId="40BFDDD7">
+            <wp:extent cx="4836512" cy="2978727"/>
+            <wp:effectExtent l="19050" t="19050" r="21590" b="12700"/>
             <wp:docPr id="12" name="Картина 12"/>
             <wp:cNvGraphicFramePr>
               <a:graphicFrameLocks xmlns:a="http://schemas.openxmlformats.org/drawingml/2006/main" noChangeAspect="1"/>
@@ -4065,7 +5689,7 @@
                     <pic:cNvPicPr/>
                   </pic:nvPicPr>
                   <pic:blipFill>
-                    <a:blip r:embed="rId20"/>
+                    <a:blip r:embed="rId28"/>
                     <a:stretch>
                       <a:fillRect/>
                     </a:stretch>
@@ -4073,7 +5697,171 @@
                   <pic:spPr>
                     <a:xfrm>
                       <a:off x="0" y="0"/>
-                      <a:ext cx="5906123" cy="2953061"/>
+                      <a:ext cx="4840004" cy="2980878"/>
+                    </a:xfrm>
+                    <a:prstGeom prst="rect">
+                      <a:avLst/>
+                    </a:prstGeom>
+                    <a:ln>
+                      <a:solidFill>
+                        <a:schemeClr val="accent1"/>
+                      </a:solidFill>
+                    </a:ln>
+                  </pic:spPr>
+                </pic:pic>
+              </a:graphicData>
+            </a:graphic>
+          </wp:inline>
+        </w:drawing>
+      </w:r>
+    </w:p>
+    <w:p>
+      <w:pPr>
+        <w:rPr>
+          <w:rFonts w:ascii="Times New Roman" w:hAnsi="Times New Roman" w:cs="Times New Roman"/>
+          <w:sz w:val="24"/>
+          <w:lang w:val="en-US"/>
+        </w:rPr>
+      </w:pPr>
+      <w:r>
+        <w:rPr>
+          <w:rFonts w:ascii="Times New Roman" w:hAnsi="Times New Roman" w:cs="Times New Roman"/>
+          <w:sz w:val="24"/>
+          <w:lang w:val="en-US"/>
+        </w:rPr>
+        <w:drawing>
+          <wp:inline distT="0" distB="0" distL="0" distR="0" wp14:anchorId="0EB7B526" wp14:editId="6133BFD6">
+            <wp:extent cx="4852188" cy="2763982"/>
+            <wp:effectExtent l="19050" t="19050" r="24765" b="17780"/>
+            <wp:docPr id="15" name="Картина 15"/>
+            <wp:cNvGraphicFramePr>
+              <a:graphicFrameLocks xmlns:a="http://schemas.openxmlformats.org/drawingml/2006/main" noChangeAspect="1"/>
+            </wp:cNvGraphicFramePr>
+            <a:graphic xmlns:a="http://schemas.openxmlformats.org/drawingml/2006/main">
+              <a:graphicData uri="http://schemas.openxmlformats.org/drawingml/2006/picture">
+                <pic:pic xmlns:pic="http://schemas.openxmlformats.org/drawingml/2006/picture">
+                  <pic:nvPicPr>
+                    <pic:cNvPr id="0" name=""/>
+                    <pic:cNvPicPr/>
+                  </pic:nvPicPr>
+                  <pic:blipFill>
+                    <a:blip r:embed="rId29"/>
+                    <a:stretch>
+                      <a:fillRect/>
+                    </a:stretch>
+                  </pic:blipFill>
+                  <pic:spPr>
+                    <a:xfrm>
+                      <a:off x="0" y="0"/>
+                      <a:ext cx="4873389" cy="2776059"/>
+                    </a:xfrm>
+                    <a:prstGeom prst="rect">
+                      <a:avLst/>
+                    </a:prstGeom>
+                    <a:ln>
+                      <a:solidFill>
+                        <a:schemeClr val="accent1"/>
+                      </a:solidFill>
+                    </a:ln>
+                  </pic:spPr>
+                </pic:pic>
+              </a:graphicData>
+            </a:graphic>
+          </wp:inline>
+        </w:drawing>
+      </w:r>
+    </w:p>
+    <w:p>
+      <w:pPr>
+        <w:pStyle w:val="a3"/>
+        <w:rPr>
+          <w:lang w:val="en-US"/>
+        </w:rPr>
+      </w:pPr>
+      <w:proofErr w:type="spellStart"/>
+      <w:r>
+        <w:lastRenderedPageBreak/>
+        <w:t>Осцилирането</w:t>
+      </w:r>
+      <w:proofErr w:type="spellEnd"/>
+      <w:r>
+        <w:t xml:space="preserve"> отново е по- малко спрямо Опит 1, но са нужни още данни</w:t>
+      </w:r>
+      <w:r>
+        <w:rPr>
+          <w:lang w:val="en-US"/>
+        </w:rPr>
+        <w:t>(</w:t>
+      </w:r>
+      <w:r>
+        <w:t>още трениране на мрежата</w:t>
+      </w:r>
+      <w:r>
+        <w:rPr>
+          <w:lang w:val="en-US"/>
+        </w:rPr>
+        <w:t>)</w:t>
+      </w:r>
+      <w:r>
+        <w:t>, за да се направи заключение и да се открие ясна тенденция.</w:t>
+      </w:r>
+    </w:p>
+    <w:p>
+      <w:pPr>
+        <w:pStyle w:val="a3"/>
+        <w:rPr>
+          <w:lang w:val="en-US"/>
+        </w:rPr>
+      </w:pPr>
+      <w:r>
+        <w:t>Интересен факт е, че в първите 2 епохи, невронната мрежа класифицира всички изображения към един единствен клас</w:t>
+      </w:r>
+      <w:r>
+        <w:rPr>
+          <w:lang w:val="en-US"/>
+        </w:rPr>
+        <w:t>:</w:t>
+      </w:r>
+    </w:p>
+    <w:p>
+      <w:pPr>
+        <w:rPr>
+          <w:rFonts w:ascii="Times New Roman" w:hAnsi="Times New Roman" w:cs="Times New Roman"/>
+          <w:sz w:val="24"/>
+          <w:lang w:val="en-US"/>
+        </w:rPr>
+      </w:pPr>
+      <w:r>
+        <w:rPr>
+          <w:rFonts w:ascii="Times New Roman" w:hAnsi="Times New Roman" w:cs="Times New Roman"/>
+          <w:sz w:val="24"/>
+          <w:lang w:val="en-US"/>
+        </w:rPr>
+        <w:drawing>
+          <wp:inline distT="0" distB="0" distL="0" distR="0" wp14:anchorId="4EC541BB" wp14:editId="541B7119">
+            <wp:extent cx="5760720" cy="1145285"/>
+            <wp:effectExtent l="0" t="0" r="0" b="0"/>
+            <wp:docPr id="18" name="Картина 18"/>
+            <wp:cNvGraphicFramePr>
+              <a:graphicFrameLocks xmlns:a="http://schemas.openxmlformats.org/drawingml/2006/main" noChangeAspect="1"/>
+            </wp:cNvGraphicFramePr>
+            <a:graphic xmlns:a="http://schemas.openxmlformats.org/drawingml/2006/main">
+              <a:graphicData uri="http://schemas.openxmlformats.org/drawingml/2006/picture">
+                <pic:pic xmlns:pic="http://schemas.openxmlformats.org/drawingml/2006/picture">
+                  <pic:nvPicPr>
+                    <pic:cNvPr id="0" name=""/>
+                    <pic:cNvPicPr/>
+                  </pic:nvPicPr>
+                  <pic:blipFill>
+                    <a:blip r:embed="rId30"/>
+                    <a:stretch>
+                      <a:fillRect/>
+                    </a:stretch>
+                  </pic:blipFill>
+                  <pic:spPr>
+                    <a:xfrm>
+                      <a:off x="0" y="0"/>
+                      <a:ext cx="5760720" cy="1145285"/>
                     </a:xfrm>
                     <a:prstGeom prst="rect">
                       <a:avLst/>
@@ -4094,56 +5882,185 @@
           <w:lang w:val="en-US"/>
         </w:rPr>
       </w:pPr>
-    </w:p>
-    <w:p>
-      <w:pPr>
-        <w:pStyle w:val="a3"/>
-        <w:rPr>
-          <w:lang w:val="en-US"/>
-        </w:rPr>
-      </w:pPr>
-      <w:r>
-        <w:t xml:space="preserve">Наблюдава се и </w:t>
-      </w:r>
-      <w:proofErr w:type="spellStart"/>
-      <w:r>
-        <w:t>осцилиране</w:t>
-      </w:r>
-      <w:proofErr w:type="spellEnd"/>
-      <w:r>
-        <w:t xml:space="preserve"> на </w:t>
-      </w:r>
-      <w:proofErr w:type="spellStart"/>
-      <w:r>
-        <w:t>ва</w:t>
-      </w:r>
-      <w:r>
-        <w:t>лидационната</w:t>
-      </w:r>
-      <w:proofErr w:type="spellEnd"/>
-      <w:r>
-        <w:t xml:space="preserve"> точност. Възможна</w:t>
-      </w:r>
-      <w:r>
-        <w:t xml:space="preserve"> причина може да бъде малкият размер на </w:t>
-      </w:r>
-      <w:r>
-        <w:t>едновременно разглеждани изображения</w:t>
-      </w:r>
-      <w:r>
-        <w:rPr>
-          <w:lang w:val="en-US"/>
-        </w:rPr>
-        <w:t>(batch size) – 8</w:t>
-      </w:r>
-      <w:r>
-        <w:t xml:space="preserve">. Тренирането на мрежата е извършено без </w:t>
-      </w:r>
-      <w:r>
-        <w:rPr>
-          <w:lang w:val="en-US"/>
-        </w:rPr>
-        <w:t>data augmentation.</w:t>
+      <w:r>
+        <w:rPr>
+          <w:rFonts w:ascii="Times New Roman" w:hAnsi="Times New Roman" w:cs="Times New Roman"/>
+          <w:sz w:val="24"/>
+        </w:rPr>
+        <w:t>Следва трениране на мрежата за още 25 епохи</w:t>
+      </w:r>
+      <w:r>
+        <w:rPr>
+          <w:rFonts w:ascii="Times New Roman" w:hAnsi="Times New Roman" w:cs="Times New Roman"/>
+          <w:sz w:val="24"/>
+          <w:lang w:val="en-US"/>
+        </w:rPr>
+        <w:t>(</w:t>
+      </w:r>
+      <w:r>
+        <w:rPr>
+          <w:rFonts w:ascii="Times New Roman" w:hAnsi="Times New Roman" w:cs="Times New Roman"/>
+          <w:sz w:val="24"/>
+        </w:rPr>
+        <w:t>общо 45</w:t>
+      </w:r>
+      <w:r>
+        <w:rPr>
+          <w:rFonts w:ascii="Times New Roman" w:hAnsi="Times New Roman" w:cs="Times New Roman"/>
+          <w:sz w:val="24"/>
+          <w:lang w:val="en-US"/>
+        </w:rPr>
+        <w:t>)</w:t>
+      </w:r>
+    </w:p>
+    <w:p>
+      <w:pPr>
+        <w:rPr>
+          <w:rFonts w:ascii="Times New Roman" w:hAnsi="Times New Roman" w:cs="Times New Roman"/>
+          <w:sz w:val="24"/>
+          <w:lang w:val="en-US"/>
+        </w:rPr>
+      </w:pPr>
+      <w:r>
+        <w:rPr>
+          <w:rFonts w:ascii="Times New Roman" w:hAnsi="Times New Roman" w:cs="Times New Roman"/>
+          <w:sz w:val="24"/>
+          <w:lang w:val="en-US"/>
+        </w:rPr>
+        <w:drawing>
+          <wp:inline distT="0" distB="0" distL="0" distR="0" wp14:anchorId="20972A42" wp14:editId="4FAE1A49">
+            <wp:extent cx="5760720" cy="3107580"/>
+            <wp:effectExtent l="19050" t="19050" r="11430" b="17145"/>
+            <wp:docPr id="19" name="Картина 19"/>
+            <wp:cNvGraphicFramePr>
+              <a:graphicFrameLocks xmlns:a="http://schemas.openxmlformats.org/drawingml/2006/main" noChangeAspect="1"/>
+            </wp:cNvGraphicFramePr>
+            <a:graphic xmlns:a="http://schemas.openxmlformats.org/drawingml/2006/main">
+              <a:graphicData uri="http://schemas.openxmlformats.org/drawingml/2006/picture">
+                <pic:pic xmlns:pic="http://schemas.openxmlformats.org/drawingml/2006/picture">
+                  <pic:nvPicPr>
+                    <pic:cNvPr id="0" name=""/>
+                    <pic:cNvPicPr/>
+                  </pic:nvPicPr>
+                  <pic:blipFill>
+                    <a:blip r:embed="rId31"/>
+                    <a:stretch>
+                      <a:fillRect/>
+                    </a:stretch>
+                  </pic:blipFill>
+                  <pic:spPr>
+                    <a:xfrm>
+                      <a:off x="0" y="0"/>
+                      <a:ext cx="5760720" cy="3107580"/>
+                    </a:xfrm>
+                    <a:prstGeom prst="rect">
+                      <a:avLst/>
+                    </a:prstGeom>
+                    <a:ln>
+                      <a:solidFill>
+                        <a:schemeClr val="accent1"/>
+                      </a:solidFill>
+                    </a:ln>
+                  </pic:spPr>
+                </pic:pic>
+              </a:graphicData>
+            </a:graphic>
+          </wp:inline>
+        </w:drawing>
+      </w:r>
+    </w:p>
+    <w:p>
+      <w:pPr>
+        <w:rPr>
+          <w:rFonts w:ascii="Times New Roman" w:hAnsi="Times New Roman" w:cs="Times New Roman"/>
+          <w:sz w:val="24"/>
+          <w:lang w:val="en-US"/>
+        </w:rPr>
+      </w:pPr>
+      <w:r>
+        <w:rPr>
+          <w:rFonts w:ascii="Times New Roman" w:hAnsi="Times New Roman" w:cs="Times New Roman"/>
+          <w:sz w:val="24"/>
+          <w:lang w:val="en-US"/>
+        </w:rPr>
+        <w:drawing>
+          <wp:inline distT="0" distB="0" distL="0" distR="0" wp14:anchorId="689E5A42" wp14:editId="46F7F8BA">
+            <wp:extent cx="5760720" cy="2628642"/>
+            <wp:effectExtent l="19050" t="19050" r="11430" b="19685"/>
+            <wp:docPr id="21" name="Картина 21"/>
+            <wp:cNvGraphicFramePr>
+              <a:graphicFrameLocks xmlns:a="http://schemas.openxmlformats.org/drawingml/2006/main" noChangeAspect="1"/>
+            </wp:cNvGraphicFramePr>
+            <a:graphic xmlns:a="http://schemas.openxmlformats.org/drawingml/2006/main">
+              <a:graphicData uri="http://schemas.openxmlformats.org/drawingml/2006/picture">
+                <pic:pic xmlns:pic="http://schemas.openxmlformats.org/drawingml/2006/picture">
+                  <pic:nvPicPr>
+                    <pic:cNvPr id="0" name=""/>
+                    <pic:cNvPicPr/>
+                  </pic:nvPicPr>
+                  <pic:blipFill>
+                    <a:blip r:embed="rId32"/>
+                    <a:stretch>
+                      <a:fillRect/>
+                    </a:stretch>
+                  </pic:blipFill>
+                  <pic:spPr>
+                    <a:xfrm>
+                      <a:off x="0" y="0"/>
+                      <a:ext cx="5760720" cy="2628642"/>
+                    </a:xfrm>
+                    <a:prstGeom prst="rect">
+                      <a:avLst/>
+                    </a:prstGeom>
+                    <a:ln>
+                      <a:solidFill>
+                        <a:schemeClr val="accent1"/>
+                      </a:solidFill>
+                    </a:ln>
+                  </pic:spPr>
+                </pic:pic>
+              </a:graphicData>
+            </a:graphic>
+          </wp:inline>
+        </w:drawing>
+      </w:r>
+    </w:p>
+    <w:p>
+      <w:pPr>
+        <w:pStyle w:val="a3"/>
+      </w:pPr>
+      <w:r>
+        <w:lastRenderedPageBreak/>
+        <w:t>От графиките по-горе се наблюдава намаляване на осцилирането и засилване на монотонността след епоха 33. От графиката личи един потенциално най-добър</w:t>
+      </w:r>
+      <w:r>
+        <w:rPr>
+          <w:lang w:val="en-US"/>
+        </w:rPr>
+        <w:t>(</w:t>
+      </w:r>
+      <w:r>
+        <w:t>до момента</w:t>
+      </w:r>
+      <w:r>
+        <w:rPr>
+          <w:lang w:val="en-US"/>
+        </w:rPr>
+        <w:t>)</w:t>
+      </w:r>
+      <w:r>
+        <w:t xml:space="preserve"> модел- от епоха 40. </w:t>
+      </w:r>
+    </w:p>
+    <w:p>
+      <w:pPr>
+        <w:pStyle w:val="a3"/>
+        <w:rPr>
+          <w:lang w:val="en-US"/>
+        </w:rPr>
+      </w:pPr>
+      <w:r>
+        <w:t>За него</w:t>
       </w:r>
       <w:r>
         <w:rPr>
@@ -4152,15 +6069,46 @@
         <w:t xml:space="preserve"> </w:t>
       </w:r>
       <w:r>
-        <w:t xml:space="preserve">За преодоляване на </w:t>
-      </w:r>
-      <w:proofErr w:type="spellStart"/>
-      <w:r>
-        <w:t>осцилирането</w:t>
-      </w:r>
-      <w:proofErr w:type="spellEnd"/>
-      <w:r>
-        <w:t xml:space="preserve"> може да бъдат предприети следните мерки</w:t>
+        <w:t xml:space="preserve">след оценка чрез </w:t>
+      </w:r>
+      <w:r>
+        <w:rPr>
+          <w:b/>
+        </w:rPr>
+        <w:t xml:space="preserve">тестовия </w:t>
+      </w:r>
+      <w:r>
+        <w:rPr>
+          <w:lang w:val="en-US"/>
+        </w:rPr>
+        <w:t>dataset</w:t>
+      </w:r>
+      <w:r>
+        <w:rPr>
+          <w:lang w:val="en-US"/>
+        </w:rPr>
+        <w:t>(</w:t>
+      </w:r>
+      <w:r>
+        <w:t>около 600</w:t>
+      </w:r>
+      <w:r>
+        <w:rPr>
+          <w:lang w:val="en-US"/>
+        </w:rPr>
+        <w:t xml:space="preserve"> </w:t>
+      </w:r>
+      <w:r>
+        <w:t>изображения</w:t>
+      </w:r>
+      <w:r>
+        <w:rPr>
+          <w:lang w:val="en-US"/>
+        </w:rPr>
+        <w:t>)</w:t>
+      </w:r>
+      <w:r>
+        <w:t xml:space="preserve"> се получава</w:t>
       </w:r>
       <w:r>
         <w:rPr>
@@ -4172,85 +6120,188 @@
     <w:p>
       <w:pPr>
         <w:pStyle w:val="a3"/>
-      </w:pPr>
-      <w:r>
-        <w:rPr>
-          <w:lang w:val="en-US"/>
-        </w:rPr>
-        <w:t>1.</w:t>
-      </w:r>
-      <w:r>
-        <w:t xml:space="preserve"> Увеличаване на </w:t>
-      </w:r>
-      <w:r>
-        <w:rPr>
-          <w:lang w:val="en-US"/>
-        </w:rPr>
-        <w:t>batch size</w:t>
-      </w:r>
-      <w:r>
-        <w:t xml:space="preserve"> параметъра</w:t>
-      </w:r>
-      <w:r>
-        <w:rPr>
-          <w:lang w:val="en-US"/>
-        </w:rPr>
-        <w:t>(</w:t>
-      </w:r>
-      <w:r>
-        <w:t>в рамките на разумното и до колкото позволява хардуерът</w:t>
-      </w:r>
-      <w:r>
-        <w:rPr>
-          <w:lang w:val="en-US"/>
-        </w:rPr>
-        <w:t>)</w:t>
-      </w:r>
-    </w:p>
-    <w:p>
-      <w:pPr>
-        <w:pStyle w:val="a3"/>
-        <w:rPr>
-          <w:lang w:val="en-US"/>
-        </w:rPr>
-      </w:pPr>
-      <w:r>
-        <w:t xml:space="preserve">2. Промяна на </w:t>
-      </w:r>
-      <w:r>
-        <w:rPr>
-          <w:lang w:val="en-US"/>
-        </w:rPr>
-        <w:t>learning rate</w:t>
-      </w:r>
-      <w:r>
-        <w:t xml:space="preserve"> параметъра с по- малка стойност или прилагане алгоритъм за постепенно намаляване на </w:t>
-      </w:r>
-      <w:r>
-        <w:rPr>
-          <w:lang w:val="en-US"/>
-        </w:rPr>
-        <w:t>learning rate.</w:t>
-      </w:r>
-    </w:p>
-    <w:p>
-      <w:pPr>
-        <w:pStyle w:val="a3"/>
-        <w:rPr>
-          <w:lang w:val="en-US"/>
-        </w:rPr>
-      </w:pPr>
+        <w:rPr>
+          <w:lang w:val="en-US"/>
+        </w:rPr>
+      </w:pPr>
+      <w:r>
+        <w:rPr>
+          <w:lang w:val="en-US"/>
+        </w:rPr>
+        <w:drawing>
+          <wp:inline distT="0" distB="0" distL="0" distR="0" wp14:anchorId="3B871080" wp14:editId="6CD593E6">
+            <wp:extent cx="5760720" cy="527321"/>
+            <wp:effectExtent l="0" t="0" r="0" b="6350"/>
+            <wp:docPr id="22" name="Картина 22"/>
+            <wp:cNvGraphicFramePr>
+              <a:graphicFrameLocks xmlns:a="http://schemas.openxmlformats.org/drawingml/2006/main" noChangeAspect="1"/>
+            </wp:cNvGraphicFramePr>
+            <a:graphic xmlns:a="http://schemas.openxmlformats.org/drawingml/2006/main">
+              <a:graphicData uri="http://schemas.openxmlformats.org/drawingml/2006/picture">
+                <pic:pic xmlns:pic="http://schemas.openxmlformats.org/drawingml/2006/picture">
+                  <pic:nvPicPr>
+                    <pic:cNvPr id="0" name=""/>
+                    <pic:cNvPicPr/>
+                  </pic:nvPicPr>
+                  <pic:blipFill>
+                    <a:blip r:embed="rId33"/>
+                    <a:stretch>
+                      <a:fillRect/>
+                    </a:stretch>
+                  </pic:blipFill>
+                  <pic:spPr>
+                    <a:xfrm>
+                      <a:off x="0" y="0"/>
+                      <a:ext cx="5760720" cy="527321"/>
+                    </a:xfrm>
+                    <a:prstGeom prst="rect">
+                      <a:avLst/>
+                    </a:prstGeom>
+                  </pic:spPr>
+                </pic:pic>
+              </a:graphicData>
+            </a:graphic>
+          </wp:inline>
+        </w:drawing>
+      </w:r>
+    </w:p>
+    <w:p>
+      <w:pPr>
+        <w:pStyle w:val="a3"/>
+        <w:rPr>
+          <w:lang w:val="en-US"/>
+        </w:rPr>
+      </w:pPr>
+      <w:r>
+        <w:t xml:space="preserve">От резултатите се вижда, че достигната точност </w:t>
+      </w:r>
+      <w:r>
+        <w:rPr>
+          <w:b/>
+        </w:rPr>
+        <w:t>е 88.46%,</w:t>
+      </w:r>
+      <w:r>
+        <w:t xml:space="preserve"> но стойността на </w:t>
+      </w:r>
+      <w:r>
+        <w:rPr>
+          <w:lang w:val="en-US"/>
+        </w:rPr>
+        <w:t xml:space="preserve">loss </w:t>
+      </w:r>
+      <w:r>
+        <w:t xml:space="preserve">функцията остава сравнително висока – 0.411.  </w:t>
+      </w:r>
+    </w:p>
+    <w:p>
+      <w:pPr>
+        <w:pStyle w:val="a3"/>
+        <w:rPr>
+          <w:lang w:val="en-US"/>
+        </w:rPr>
+      </w:pPr>
+      <w:r>
+        <w:t xml:space="preserve">Могат да бъдат изчислени и </w:t>
+      </w:r>
+      <w:r>
+        <w:rPr>
+          <w:lang w:val="en-US"/>
+        </w:rPr>
+        <w:t>:</w:t>
+      </w:r>
       <w:bookmarkStart w:id="0" w:name="_GoBack"/>
       <w:bookmarkEnd w:id="0"/>
     </w:p>
     <w:p>
       <w:pPr>
-        <w:rPr>
-          <w:rFonts w:ascii="Times New Roman" w:hAnsi="Times New Roman" w:cs="Times New Roman"/>
-          <w:sz w:val="24"/>
-          <w:lang w:val="en-US"/>
-        </w:rPr>
-      </w:pPr>
+        <w:pStyle w:val="a3"/>
+      </w:pPr>
+      <w:r>
+        <w:t xml:space="preserve">Чувствителността  - </w:t>
+      </w:r>
+      <w:r>
+        <w:rPr>
+          <w:lang w:val="en-US"/>
+        </w:rPr>
+        <w:t xml:space="preserve">True Positive Rate(TPR) </w:t>
+      </w:r>
+      <w:r>
+        <w:rPr>
+          <w:lang w:val="en-US"/>
+        </w:rPr>
+        <w:t>=</w:t>
+      </w:r>
+      <w:r>
+        <w:rPr>
+          <w:lang w:val="en-US"/>
+        </w:rPr>
+        <w:t xml:space="preserve"> TP/ TP +FN= 0.972</w:t>
+      </w:r>
+    </w:p>
+    <w:p>
+      <w:pPr>
+        <w:pStyle w:val="a3"/>
+        <w:rPr>
+          <w:lang w:val="en-US"/>
+        </w:rPr>
+      </w:pPr>
+      <w:r>
+        <w:t xml:space="preserve">Прецизността – </w:t>
+      </w:r>
+      <w:r>
+        <w:rPr>
+          <w:lang w:val="en-US"/>
+        </w:rPr>
+        <w:t>Positive Predictive Value(PPV) = TP/TP+FP = 0.8614</w:t>
+      </w:r>
+    </w:p>
+    <w:p>
+      <w:pPr>
+        <w:pStyle w:val="a3"/>
+        <w:rPr>
+          <w:lang w:val="en-US"/>
+        </w:rPr>
+      </w:pPr>
+      <w:r>
+        <w:t>В конкретния случай се разглеждат медицински изображения. Следователно, според мен</w:t>
+      </w:r>
+      <w:r>
+        <w:rPr>
+          <w:lang w:val="en-US"/>
+        </w:rPr>
+        <w:t xml:space="preserve"> e</w:t>
+      </w:r>
+      <w:r>
+        <w:t xml:space="preserve"> по-важно да се минимизира броя на </w:t>
+      </w:r>
+      <w:r>
+        <w:rPr>
+          <w:lang w:val="en-US"/>
+        </w:rPr>
+        <w:t>False Negative</w:t>
+      </w:r>
+      <w:r>
+        <w:t xml:space="preserve"> класификациите</w:t>
+      </w:r>
+      <w:r>
+        <w:rPr>
+          <w:lang w:val="en-US"/>
+        </w:rPr>
+        <w:t>(</w:t>
+      </w:r>
+      <w:r>
+        <w:t xml:space="preserve">т.нар. </w:t>
+      </w:r>
+      <w:r>
+        <w:rPr>
+          <w:lang w:val="en-US"/>
+        </w:rPr>
+        <w:t xml:space="preserve">Type 2 error), </w:t>
+      </w:r>
+      <w:r>
+        <w:t>защото представлява по-голям риск.</w:t>
+      </w:r>
     </w:p>
     <w:sectPr>
       <w:pgSz w:w="11906" w:h="16838"/>
@@ -4260,6 +6311,56 @@
     </w:sectPr>
   </w:body>
 </w:document>
+</file>
+
+<file path=word/endnotes.xml><?xml version="1.0" encoding="utf-8"?>
+<w:endnotes xmlns:wpc="http://schemas.microsoft.com/office/word/2010/wordprocessingCanvas" xmlns:mc="http://schemas.openxmlformats.org/markup-compatibility/2006" xmlns:o="urn:schemas-microsoft-com:office:office" xmlns:r="http://schemas.openxmlformats.org/officeDocument/2006/relationships" xmlns:m="http://schemas.openxmlformats.org/officeDocument/2006/math" xmlns:v="urn:schemas-microsoft-com:vml" xmlns:wp14="http://schemas.microsoft.com/office/word/2010/wordprocessingDrawing" xmlns:wp="http://schemas.openxmlformats.org/drawingml/2006/wordprocessingDrawing" xmlns:w10="urn:schemas-microsoft-com:office:word" xmlns:w="http://schemas.openxmlformats.org/wordprocessingml/2006/main" xmlns:w14="http://schemas.microsoft.com/office/word/2010/wordml" xmlns:wpg="http://schemas.microsoft.com/office/word/2010/wordprocessingGroup" xmlns:wpi="http://schemas.microsoft.com/office/word/2010/wordprocessingInk" xmlns:wne="http://schemas.microsoft.com/office/word/2006/wordml" xmlns:wps="http://schemas.microsoft.com/office/word/2010/wordprocessingShape" mc:Ignorable="w14 wp14">
+  <w:endnote w:type="separator" w:id="-1">
+    <w:p>
+      <w:pPr>
+        <w:spacing w:after="0" w:line="240" w:lineRule="auto"/>
+      </w:pPr>
+      <w:r>
+        <w:separator/>
+      </w:r>
+    </w:p>
+  </w:endnote>
+  <w:endnote w:type="continuationSeparator" w:id="0">
+    <w:p>
+      <w:pPr>
+        <w:spacing w:after="0" w:line="240" w:lineRule="auto"/>
+      </w:pPr>
+      <w:r>
+        <w:continuationSeparator/>
+      </w:r>
+    </w:p>
+  </w:endnote>
+</w:endnotes>
+</file>
+
+<file path=word/footnotes.xml><?xml version="1.0" encoding="utf-8"?>
+<w:footnotes xmlns:wpc="http://schemas.microsoft.com/office/word/2010/wordprocessingCanvas" xmlns:mc="http://schemas.openxmlformats.org/markup-compatibility/2006" xmlns:o="urn:schemas-microsoft-com:office:office" xmlns:r="http://schemas.openxmlformats.org/officeDocument/2006/relationships" xmlns:m="http://schemas.openxmlformats.org/officeDocument/2006/math" xmlns:v="urn:schemas-microsoft-com:vml" xmlns:wp14="http://schemas.microsoft.com/office/word/2010/wordprocessingDrawing" xmlns:wp="http://schemas.openxmlformats.org/drawingml/2006/wordprocessingDrawing" xmlns:w10="urn:schemas-microsoft-com:office:word" xmlns:w="http://schemas.openxmlformats.org/wordprocessingml/2006/main" xmlns:w14="http://schemas.microsoft.com/office/word/2010/wordml" xmlns:wpg="http://schemas.microsoft.com/office/word/2010/wordprocessingGroup" xmlns:wpi="http://schemas.microsoft.com/office/word/2010/wordprocessingInk" xmlns:wne="http://schemas.microsoft.com/office/word/2006/wordml" xmlns:wps="http://schemas.microsoft.com/office/word/2010/wordprocessingShape" mc:Ignorable="w14 wp14">
+  <w:footnote w:type="separator" w:id="-1">
+    <w:p>
+      <w:pPr>
+        <w:spacing w:after="0" w:line="240" w:lineRule="auto"/>
+      </w:pPr>
+      <w:r>
+        <w:separator/>
+      </w:r>
+    </w:p>
+  </w:footnote>
+  <w:footnote w:type="continuationSeparator" w:id="0">
+    <w:p>
+      <w:pPr>
+        <w:spacing w:after="0" w:line="240" w:lineRule="auto"/>
+      </w:pPr>
+      <w:r>
+        <w:continuationSeparator/>
+      </w:r>
+    </w:p>
+  </w:footnote>
+</w:footnotes>
 </file>
 
 <file path=word/numbering.xml><?xml version="1.0" encoding="utf-8"?>
@@ -4377,8 +6478,329 @@
       </w:rPr>
     </w:lvl>
   </w:abstractNum>
+  <w:abstractNum w:abstractNumId="1">
+    <w:nsid w:val="2A7178D9"/>
+    <w:multiLevelType w:val="hybridMultilevel"/>
+    <w:tmpl w:val="0C846DF0"/>
+    <w:lvl w:ilvl="0" w:tplc="04020001">
+      <w:start w:val="1"/>
+      <w:numFmt w:val="bullet"/>
+      <w:lvlText w:val=""/>
+      <w:lvlJc w:val="left"/>
+      <w:pPr>
+        <w:ind w:left="720" w:hanging="360"/>
+      </w:pPr>
+      <w:rPr>
+        <w:rFonts w:ascii="Symbol" w:hAnsi="Symbol" w:hint="default"/>
+      </w:rPr>
+    </w:lvl>
+    <w:lvl w:ilvl="1" w:tplc="04020003" w:tentative="1">
+      <w:start w:val="1"/>
+      <w:numFmt w:val="bullet"/>
+      <w:lvlText w:val="o"/>
+      <w:lvlJc w:val="left"/>
+      <w:pPr>
+        <w:ind w:left="1440" w:hanging="360"/>
+      </w:pPr>
+      <w:rPr>
+        <w:rFonts w:ascii="Courier New" w:hAnsi="Courier New" w:cs="Courier New" w:hint="default"/>
+      </w:rPr>
+    </w:lvl>
+    <w:lvl w:ilvl="2" w:tplc="04020005" w:tentative="1">
+      <w:start w:val="1"/>
+      <w:numFmt w:val="bullet"/>
+      <w:lvlText w:val=""/>
+      <w:lvlJc w:val="left"/>
+      <w:pPr>
+        <w:ind w:left="2160" w:hanging="360"/>
+      </w:pPr>
+      <w:rPr>
+        <w:rFonts w:ascii="Wingdings" w:hAnsi="Wingdings" w:hint="default"/>
+      </w:rPr>
+    </w:lvl>
+    <w:lvl w:ilvl="3" w:tplc="04020001" w:tentative="1">
+      <w:start w:val="1"/>
+      <w:numFmt w:val="bullet"/>
+      <w:lvlText w:val=""/>
+      <w:lvlJc w:val="left"/>
+      <w:pPr>
+        <w:ind w:left="2880" w:hanging="360"/>
+      </w:pPr>
+      <w:rPr>
+        <w:rFonts w:ascii="Symbol" w:hAnsi="Symbol" w:hint="default"/>
+      </w:rPr>
+    </w:lvl>
+    <w:lvl w:ilvl="4" w:tplc="04020003" w:tentative="1">
+      <w:start w:val="1"/>
+      <w:numFmt w:val="bullet"/>
+      <w:lvlText w:val="o"/>
+      <w:lvlJc w:val="left"/>
+      <w:pPr>
+        <w:ind w:left="3600" w:hanging="360"/>
+      </w:pPr>
+      <w:rPr>
+        <w:rFonts w:ascii="Courier New" w:hAnsi="Courier New" w:cs="Courier New" w:hint="default"/>
+      </w:rPr>
+    </w:lvl>
+    <w:lvl w:ilvl="5" w:tplc="04020005" w:tentative="1">
+      <w:start w:val="1"/>
+      <w:numFmt w:val="bullet"/>
+      <w:lvlText w:val=""/>
+      <w:lvlJc w:val="left"/>
+      <w:pPr>
+        <w:ind w:left="4320" w:hanging="360"/>
+      </w:pPr>
+      <w:rPr>
+        <w:rFonts w:ascii="Wingdings" w:hAnsi="Wingdings" w:hint="default"/>
+      </w:rPr>
+    </w:lvl>
+    <w:lvl w:ilvl="6" w:tplc="04020001" w:tentative="1">
+      <w:start w:val="1"/>
+      <w:numFmt w:val="bullet"/>
+      <w:lvlText w:val=""/>
+      <w:lvlJc w:val="left"/>
+      <w:pPr>
+        <w:ind w:left="5040" w:hanging="360"/>
+      </w:pPr>
+      <w:rPr>
+        <w:rFonts w:ascii="Symbol" w:hAnsi="Symbol" w:hint="default"/>
+      </w:rPr>
+    </w:lvl>
+    <w:lvl w:ilvl="7" w:tplc="04020003" w:tentative="1">
+      <w:start w:val="1"/>
+      <w:numFmt w:val="bullet"/>
+      <w:lvlText w:val="o"/>
+      <w:lvlJc w:val="left"/>
+      <w:pPr>
+        <w:ind w:left="5760" w:hanging="360"/>
+      </w:pPr>
+      <w:rPr>
+        <w:rFonts w:ascii="Courier New" w:hAnsi="Courier New" w:cs="Courier New" w:hint="default"/>
+      </w:rPr>
+    </w:lvl>
+    <w:lvl w:ilvl="8" w:tplc="04020005" w:tentative="1">
+      <w:start w:val="1"/>
+      <w:numFmt w:val="bullet"/>
+      <w:lvlText w:val=""/>
+      <w:lvlJc w:val="left"/>
+      <w:pPr>
+        <w:ind w:left="6480" w:hanging="360"/>
+      </w:pPr>
+      <w:rPr>
+        <w:rFonts w:ascii="Wingdings" w:hAnsi="Wingdings" w:hint="default"/>
+      </w:rPr>
+    </w:lvl>
+  </w:abstractNum>
+  <w:abstractNum w:abstractNumId="2">
+    <w:nsid w:val="54F75B81"/>
+    <w:multiLevelType w:val="hybridMultilevel"/>
+    <w:tmpl w:val="43686D74"/>
+    <w:lvl w:ilvl="0" w:tplc="04020017">
+      <w:start w:val="1"/>
+      <w:numFmt w:val="lowerLetter"/>
+      <w:lvlText w:val="%1)"/>
+      <w:lvlJc w:val="left"/>
+      <w:pPr>
+        <w:ind w:left="785" w:hanging="360"/>
+      </w:pPr>
+    </w:lvl>
+    <w:lvl w:ilvl="1" w:tplc="04020019" w:tentative="1">
+      <w:start w:val="1"/>
+      <w:numFmt w:val="lowerLetter"/>
+      <w:lvlText w:val="%2."/>
+      <w:lvlJc w:val="left"/>
+      <w:pPr>
+        <w:ind w:left="1505" w:hanging="360"/>
+      </w:pPr>
+    </w:lvl>
+    <w:lvl w:ilvl="2" w:tplc="0402001B" w:tentative="1">
+      <w:start w:val="1"/>
+      <w:numFmt w:val="lowerRoman"/>
+      <w:lvlText w:val="%3."/>
+      <w:lvlJc w:val="right"/>
+      <w:pPr>
+        <w:ind w:left="2225" w:hanging="180"/>
+      </w:pPr>
+    </w:lvl>
+    <w:lvl w:ilvl="3" w:tplc="0402000F" w:tentative="1">
+      <w:start w:val="1"/>
+      <w:numFmt w:val="decimal"/>
+      <w:lvlText w:val="%4."/>
+      <w:lvlJc w:val="left"/>
+      <w:pPr>
+        <w:ind w:left="2945" w:hanging="360"/>
+      </w:pPr>
+    </w:lvl>
+    <w:lvl w:ilvl="4" w:tplc="04020019" w:tentative="1">
+      <w:start w:val="1"/>
+      <w:numFmt w:val="lowerLetter"/>
+      <w:lvlText w:val="%5."/>
+      <w:lvlJc w:val="left"/>
+      <w:pPr>
+        <w:ind w:left="3665" w:hanging="360"/>
+      </w:pPr>
+    </w:lvl>
+    <w:lvl w:ilvl="5" w:tplc="0402001B" w:tentative="1">
+      <w:start w:val="1"/>
+      <w:numFmt w:val="lowerRoman"/>
+      <w:lvlText w:val="%6."/>
+      <w:lvlJc w:val="right"/>
+      <w:pPr>
+        <w:ind w:left="4385" w:hanging="180"/>
+      </w:pPr>
+    </w:lvl>
+    <w:lvl w:ilvl="6" w:tplc="0402000F" w:tentative="1">
+      <w:start w:val="1"/>
+      <w:numFmt w:val="decimal"/>
+      <w:lvlText w:val="%7."/>
+      <w:lvlJc w:val="left"/>
+      <w:pPr>
+        <w:ind w:left="5105" w:hanging="360"/>
+      </w:pPr>
+    </w:lvl>
+    <w:lvl w:ilvl="7" w:tplc="04020019" w:tentative="1">
+      <w:start w:val="1"/>
+      <w:numFmt w:val="lowerLetter"/>
+      <w:lvlText w:val="%8."/>
+      <w:lvlJc w:val="left"/>
+      <w:pPr>
+        <w:ind w:left="5825" w:hanging="360"/>
+      </w:pPr>
+    </w:lvl>
+    <w:lvl w:ilvl="8" w:tplc="0402001B" w:tentative="1">
+      <w:start w:val="1"/>
+      <w:numFmt w:val="lowerRoman"/>
+      <w:lvlText w:val="%9."/>
+      <w:lvlJc w:val="right"/>
+      <w:pPr>
+        <w:ind w:left="6545" w:hanging="180"/>
+      </w:pPr>
+    </w:lvl>
+  </w:abstractNum>
+  <w:abstractNum w:abstractNumId="3">
+    <w:nsid w:val="61E13156"/>
+    <w:multiLevelType w:val="hybridMultilevel"/>
+    <w:tmpl w:val="E098A820"/>
+    <w:lvl w:ilvl="0" w:tplc="04020001">
+      <w:start w:val="1"/>
+      <w:numFmt w:val="bullet"/>
+      <w:lvlText w:val=""/>
+      <w:lvlJc w:val="left"/>
+      <w:pPr>
+        <w:ind w:left="720" w:hanging="360"/>
+      </w:pPr>
+      <w:rPr>
+        <w:rFonts w:ascii="Symbol" w:hAnsi="Symbol" w:hint="default"/>
+      </w:rPr>
+    </w:lvl>
+    <w:lvl w:ilvl="1" w:tplc="04020003" w:tentative="1">
+      <w:start w:val="1"/>
+      <w:numFmt w:val="bullet"/>
+      <w:lvlText w:val="o"/>
+      <w:lvlJc w:val="left"/>
+      <w:pPr>
+        <w:ind w:left="1440" w:hanging="360"/>
+      </w:pPr>
+      <w:rPr>
+        <w:rFonts w:ascii="Courier New" w:hAnsi="Courier New" w:cs="Courier New" w:hint="default"/>
+      </w:rPr>
+    </w:lvl>
+    <w:lvl w:ilvl="2" w:tplc="04020005" w:tentative="1">
+      <w:start w:val="1"/>
+      <w:numFmt w:val="bullet"/>
+      <w:lvlText w:val=""/>
+      <w:lvlJc w:val="left"/>
+      <w:pPr>
+        <w:ind w:left="2160" w:hanging="360"/>
+      </w:pPr>
+      <w:rPr>
+        <w:rFonts w:ascii="Wingdings" w:hAnsi="Wingdings" w:hint="default"/>
+      </w:rPr>
+    </w:lvl>
+    <w:lvl w:ilvl="3" w:tplc="04020001" w:tentative="1">
+      <w:start w:val="1"/>
+      <w:numFmt w:val="bullet"/>
+      <w:lvlText w:val=""/>
+      <w:lvlJc w:val="left"/>
+      <w:pPr>
+        <w:ind w:left="2880" w:hanging="360"/>
+      </w:pPr>
+      <w:rPr>
+        <w:rFonts w:ascii="Symbol" w:hAnsi="Symbol" w:hint="default"/>
+      </w:rPr>
+    </w:lvl>
+    <w:lvl w:ilvl="4" w:tplc="04020003" w:tentative="1">
+      <w:start w:val="1"/>
+      <w:numFmt w:val="bullet"/>
+      <w:lvlText w:val="o"/>
+      <w:lvlJc w:val="left"/>
+      <w:pPr>
+        <w:ind w:left="3600" w:hanging="360"/>
+      </w:pPr>
+      <w:rPr>
+        <w:rFonts w:ascii="Courier New" w:hAnsi="Courier New" w:cs="Courier New" w:hint="default"/>
+      </w:rPr>
+    </w:lvl>
+    <w:lvl w:ilvl="5" w:tplc="04020005" w:tentative="1">
+      <w:start w:val="1"/>
+      <w:numFmt w:val="bullet"/>
+      <w:lvlText w:val=""/>
+      <w:lvlJc w:val="left"/>
+      <w:pPr>
+        <w:ind w:left="4320" w:hanging="360"/>
+      </w:pPr>
+      <w:rPr>
+        <w:rFonts w:ascii="Wingdings" w:hAnsi="Wingdings" w:hint="default"/>
+      </w:rPr>
+    </w:lvl>
+    <w:lvl w:ilvl="6" w:tplc="04020001" w:tentative="1">
+      <w:start w:val="1"/>
+      <w:numFmt w:val="bullet"/>
+      <w:lvlText w:val=""/>
+      <w:lvlJc w:val="left"/>
+      <w:pPr>
+        <w:ind w:left="5040" w:hanging="360"/>
+      </w:pPr>
+      <w:rPr>
+        <w:rFonts w:ascii="Symbol" w:hAnsi="Symbol" w:hint="default"/>
+      </w:rPr>
+    </w:lvl>
+    <w:lvl w:ilvl="7" w:tplc="04020003" w:tentative="1">
+      <w:start w:val="1"/>
+      <w:numFmt w:val="bullet"/>
+      <w:lvlText w:val="o"/>
+      <w:lvlJc w:val="left"/>
+      <w:pPr>
+        <w:ind w:left="5760" w:hanging="360"/>
+      </w:pPr>
+      <w:rPr>
+        <w:rFonts w:ascii="Courier New" w:hAnsi="Courier New" w:cs="Courier New" w:hint="default"/>
+      </w:rPr>
+    </w:lvl>
+    <w:lvl w:ilvl="8" w:tplc="04020005" w:tentative="1">
+      <w:start w:val="1"/>
+      <w:numFmt w:val="bullet"/>
+      <w:lvlText w:val=""/>
+      <w:lvlJc w:val="left"/>
+      <w:pPr>
+        <w:ind w:left="6480" w:hanging="360"/>
+      </w:pPr>
+      <w:rPr>
+        <w:rFonts w:ascii="Wingdings" w:hAnsi="Wingdings" w:hint="default"/>
+      </w:rPr>
+    </w:lvl>
+  </w:abstractNum>
   <w:num w:numId="1">
     <w:abstractNumId w:val="0"/>
+  </w:num>
+  <w:num w:numId="2">
+    <w:abstractNumId w:val="2"/>
+  </w:num>
+  <w:num w:numId="3">
+    <w:abstractNumId w:val="1"/>
+  </w:num>
+  <w:num w:numId="4">
+    <w:abstractNumId w:val="3"/>
   </w:num>
 </w:numbering>
 </file>
@@ -4674,6 +7096,72 @@
       <w:szCs w:val="16"/>
     </w:rPr>
   </w:style>
+  <w:style w:type="paragraph" w:styleId="a7">
+    <w:name w:val="List Paragraph"/>
+    <w:basedOn w:val="a"/>
+    <w:uiPriority w:val="34"/>
+    <w:qFormat/>
+    <w:rsid w:val="00686280"/>
+    <w:pPr>
+      <w:ind w:left="720"/>
+      <w:contextualSpacing/>
+    </w:pPr>
+  </w:style>
+  <w:style w:type="paragraph" w:styleId="a8">
+    <w:name w:val="header"/>
+    <w:basedOn w:val="a"/>
+    <w:link w:val="a9"/>
+    <w:uiPriority w:val="99"/>
+    <w:unhideWhenUsed/>
+    <w:rsid w:val="00844D68"/>
+    <w:pPr>
+      <w:tabs>
+        <w:tab w:val="center" w:pos="4536"/>
+        <w:tab w:val="right" w:pos="9072"/>
+      </w:tabs>
+      <w:spacing w:after="0" w:line="240" w:lineRule="auto"/>
+    </w:pPr>
+  </w:style>
+  <w:style w:type="character" w:customStyle="1" w:styleId="a9">
+    <w:name w:val="Горен колонтитул Знак"/>
+    <w:basedOn w:val="a0"/>
+    <w:link w:val="a8"/>
+    <w:uiPriority w:val="99"/>
+    <w:rsid w:val="00844D68"/>
+  </w:style>
+  <w:style w:type="paragraph" w:styleId="aa">
+    <w:name w:val="footer"/>
+    <w:basedOn w:val="a"/>
+    <w:link w:val="ab"/>
+    <w:uiPriority w:val="99"/>
+    <w:unhideWhenUsed/>
+    <w:rsid w:val="00844D68"/>
+    <w:pPr>
+      <w:tabs>
+        <w:tab w:val="center" w:pos="4536"/>
+        <w:tab w:val="right" w:pos="9072"/>
+      </w:tabs>
+      <w:spacing w:after="0" w:line="240" w:lineRule="auto"/>
+    </w:pPr>
+  </w:style>
+  <w:style w:type="character" w:customStyle="1" w:styleId="ab">
+    <w:name w:val="Долен колонтитул Знак"/>
+    <w:basedOn w:val="a0"/>
+    <w:link w:val="aa"/>
+    <w:uiPriority w:val="99"/>
+    <w:rsid w:val="00844D68"/>
+  </w:style>
+  <w:style w:type="character" w:styleId="ac">
+    <w:name w:val="Hyperlink"/>
+    <w:basedOn w:val="a0"/>
+    <w:uiPriority w:val="99"/>
+    <w:unhideWhenUsed/>
+    <w:rsid w:val="004C0ADF"/>
+    <w:rPr>
+      <w:color w:val="0000FF" w:themeColor="hyperlink"/>
+      <w:u w:val="single"/>
+    </w:rPr>
+  </w:style>
 </w:styles>
 </file>
 
@@ -4966,6 +7454,72 @@
       <w:rFonts w:ascii="Tahoma" w:hAnsi="Tahoma" w:cs="Tahoma"/>
       <w:sz w:val="16"/>
       <w:szCs w:val="16"/>
+    </w:rPr>
+  </w:style>
+  <w:style w:type="paragraph" w:styleId="a7">
+    <w:name w:val="List Paragraph"/>
+    <w:basedOn w:val="a"/>
+    <w:uiPriority w:val="34"/>
+    <w:qFormat/>
+    <w:rsid w:val="00686280"/>
+    <w:pPr>
+      <w:ind w:left="720"/>
+      <w:contextualSpacing/>
+    </w:pPr>
+  </w:style>
+  <w:style w:type="paragraph" w:styleId="a8">
+    <w:name w:val="header"/>
+    <w:basedOn w:val="a"/>
+    <w:link w:val="a9"/>
+    <w:uiPriority w:val="99"/>
+    <w:unhideWhenUsed/>
+    <w:rsid w:val="00844D68"/>
+    <w:pPr>
+      <w:tabs>
+        <w:tab w:val="center" w:pos="4536"/>
+        <w:tab w:val="right" w:pos="9072"/>
+      </w:tabs>
+      <w:spacing w:after="0" w:line="240" w:lineRule="auto"/>
+    </w:pPr>
+  </w:style>
+  <w:style w:type="character" w:customStyle="1" w:styleId="a9">
+    <w:name w:val="Горен колонтитул Знак"/>
+    <w:basedOn w:val="a0"/>
+    <w:link w:val="a8"/>
+    <w:uiPriority w:val="99"/>
+    <w:rsid w:val="00844D68"/>
+  </w:style>
+  <w:style w:type="paragraph" w:styleId="aa">
+    <w:name w:val="footer"/>
+    <w:basedOn w:val="a"/>
+    <w:link w:val="ab"/>
+    <w:uiPriority w:val="99"/>
+    <w:unhideWhenUsed/>
+    <w:rsid w:val="00844D68"/>
+    <w:pPr>
+      <w:tabs>
+        <w:tab w:val="center" w:pos="4536"/>
+        <w:tab w:val="right" w:pos="9072"/>
+      </w:tabs>
+      <w:spacing w:after="0" w:line="240" w:lineRule="auto"/>
+    </w:pPr>
+  </w:style>
+  <w:style w:type="character" w:customStyle="1" w:styleId="ab">
+    <w:name w:val="Долен колонтитул Знак"/>
+    <w:basedOn w:val="a0"/>
+    <w:link w:val="aa"/>
+    <w:uiPriority w:val="99"/>
+    <w:rsid w:val="00844D68"/>
+  </w:style>
+  <w:style w:type="character" w:styleId="ac">
+    <w:name w:val="Hyperlink"/>
+    <w:basedOn w:val="a0"/>
+    <w:uiPriority w:val="99"/>
+    <w:unhideWhenUsed/>
+    <w:rsid w:val="004C0ADF"/>
+    <w:rPr>
+      <w:color w:val="0000FF" w:themeColor="hyperlink"/>
+      <w:u w:val="single"/>
     </w:rPr>
   </w:style>
 </w:styles>
@@ -5254,4 +7808,16 @@
   <a:objectDefaults/>
   <a:extraClrSchemeLst/>
 </a:theme>
+</file>
+
+<file path=customXml/item1.xml><?xml version="1.0" encoding="utf-8"?>
+<b:Sources xmlns:b="http://schemas.openxmlformats.org/officeDocument/2006/bibliography" xmlns="http://schemas.openxmlformats.org/officeDocument/2006/bibliography" SelectedStyle="\ISO690Nmerical.XSL" StyleName="ISO 690 - Numerical Reference"/>
+</file>
+
+<file path=customXml/itemProps1.xml><?xml version="1.0" encoding="utf-8"?>
+<ds:datastoreItem xmlns:ds="http://schemas.openxmlformats.org/officeDocument/2006/customXml" ds:itemID="{A2347F8A-BB33-4631-A43B-B398A9DAFC7F}">
+  <ds:schemaRefs>
+    <ds:schemaRef ds:uri="http://schemas.openxmlformats.org/officeDocument/2006/bibliography"/>
+  </ds:schemaRefs>
+</ds:datastoreItem>
 </file>
</xml_diff>

<commit_message>
included vgg16 model creation and transfer learning
</commit_message>
<xml_diff>
--- a/Дипломна работа бележки.docx
+++ b/Дипломна работа бележки.docx
@@ -5671,7 +5671,9 @@
       <w:r>
         <w:rPr>
           <w:rFonts w:ascii="Times New Roman" w:hAnsi="Times New Roman" w:cs="Times New Roman"/>
+          <w:noProof/>
           <w:sz w:val="24"/>
+          <w:lang w:eastAsia="bg-BG"/>
         </w:rPr>
         <w:drawing>
           <wp:inline distT="0" distB="0" distL="0" distR="0" wp14:anchorId="23DA84C7" wp14:editId="40BFDDD7">
@@ -5726,8 +5728,9 @@
       <w:r>
         <w:rPr>
           <w:rFonts w:ascii="Times New Roman" w:hAnsi="Times New Roman" w:cs="Times New Roman"/>
+          <w:noProof/>
           <w:sz w:val="24"/>
-          <w:lang w:val="en-US"/>
+          <w:lang w:eastAsia="bg-BG"/>
         </w:rPr>
         <w:drawing>
           <wp:inline distT="0" distB="0" distL="0" distR="0" wp14:anchorId="0EB7B526" wp14:editId="6133BFD6">
@@ -5834,8 +5837,9 @@
       <w:r>
         <w:rPr>
           <w:rFonts w:ascii="Times New Roman" w:hAnsi="Times New Roman" w:cs="Times New Roman"/>
+          <w:noProof/>
           <w:sz w:val="24"/>
-          <w:lang w:val="en-US"/>
+          <w:lang w:eastAsia="bg-BG"/>
         </w:rPr>
         <w:drawing>
           <wp:inline distT="0" distB="0" distL="0" distR="0" wp14:anchorId="4EC541BB" wp14:editId="541B7119">
@@ -5924,8 +5928,9 @@
       <w:r>
         <w:rPr>
           <w:rFonts w:ascii="Times New Roman" w:hAnsi="Times New Roman" w:cs="Times New Roman"/>
+          <w:noProof/>
           <w:sz w:val="24"/>
-          <w:lang w:val="en-US"/>
+          <w:lang w:eastAsia="bg-BG"/>
         </w:rPr>
         <w:drawing>
           <wp:inline distT="0" distB="0" distL="0" distR="0" wp14:anchorId="20972A42" wp14:editId="4FAE1A49">
@@ -5980,8 +5985,9 @@
       <w:r>
         <w:rPr>
           <w:rFonts w:ascii="Times New Roman" w:hAnsi="Times New Roman" w:cs="Times New Roman"/>
+          <w:noProof/>
           <w:sz w:val="24"/>
-          <w:lang w:val="en-US"/>
+          <w:lang w:eastAsia="bg-BG"/>
         </w:rPr>
         <w:drawing>
           <wp:inline distT="0" distB="0" distL="0" distR="0" wp14:anchorId="689E5A42" wp14:editId="46F7F8BA">
@@ -6126,7 +6132,8 @@
       </w:pPr>
       <w:r>
         <w:rPr>
-          <w:lang w:val="en-US"/>
+          <w:noProof/>
+          <w:lang w:eastAsia="bg-BG"/>
         </w:rPr>
         <w:drawing>
           <wp:inline distT="0" distB="0" distL="0" distR="0" wp14:anchorId="3B871080" wp14:editId="6CD593E6">
@@ -6210,98 +6217,256 @@
         </w:rPr>
         <w:t>:</w:t>
       </w:r>
+    </w:p>
+    <w:p>
+      <w:pPr>
+        <w:pStyle w:val="a3"/>
+      </w:pPr>
+      <w:r>
+        <w:t xml:space="preserve">Чувствителността  - </w:t>
+      </w:r>
+      <w:r>
+        <w:rPr>
+          <w:lang w:val="en-US"/>
+        </w:rPr>
+        <w:t xml:space="preserve">True Positive Rate(TPR) </w:t>
+      </w:r>
+      <w:r>
+        <w:rPr>
+          <w:lang w:val="en-US"/>
+        </w:rPr>
+        <w:t>=</w:t>
+      </w:r>
+      <w:r>
+        <w:rPr>
+          <w:lang w:val="en-US"/>
+        </w:rPr>
+        <w:t xml:space="preserve"> TP/ TP +FN= 0.972</w:t>
+      </w:r>
+    </w:p>
+    <w:p>
+      <w:pPr>
+        <w:pStyle w:val="a3"/>
+        <w:rPr>
+          <w:lang w:val="en-US"/>
+        </w:rPr>
+      </w:pPr>
+      <w:r>
+        <w:t xml:space="preserve">Прецизността – </w:t>
+      </w:r>
+      <w:r>
+        <w:rPr>
+          <w:lang w:val="en-US"/>
+        </w:rPr>
+        <w:t>Positive Predictive Value(PPV) = TP/TP+FP = 0.8614</w:t>
+      </w:r>
+    </w:p>
+    <w:p>
+      <w:pPr>
+        <w:pStyle w:val="a3"/>
+      </w:pPr>
+      <w:r>
+        <w:t>В конкретния случай се разглеждат медицински изображения. Следователно, според мен</w:t>
+      </w:r>
+      <w:r>
+        <w:rPr>
+          <w:lang w:val="en-US"/>
+        </w:rPr>
+        <w:t xml:space="preserve"> e</w:t>
+      </w:r>
+      <w:r>
+        <w:t xml:space="preserve"> по-важно да се минимизира броя на </w:t>
+      </w:r>
+      <w:r>
+        <w:rPr>
+          <w:lang w:val="en-US"/>
+        </w:rPr>
+        <w:t>False Negative</w:t>
+      </w:r>
+      <w:r>
+        <w:t xml:space="preserve"> класификациите</w:t>
+      </w:r>
+      <w:r>
+        <w:rPr>
+          <w:lang w:val="en-US"/>
+        </w:rPr>
+        <w:t>(</w:t>
+      </w:r>
+      <w:r>
+        <w:t xml:space="preserve">т.нар. </w:t>
+      </w:r>
+      <w:r>
+        <w:rPr>
+          <w:lang w:val="en-US"/>
+        </w:rPr>
+        <w:t xml:space="preserve">Type 2 error), </w:t>
+      </w:r>
+      <w:r>
+        <w:t>защото представлява по-голям риск.</w:t>
+      </w:r>
+    </w:p>
+    <w:p>
+      <w:pPr>
+        <w:pStyle w:val="a3"/>
+      </w:pPr>
+    </w:p>
+    <w:p>
+      <w:pPr>
+        <w:pStyle w:val="a3"/>
+        <w:rPr>
+          <w:b/>
+          <w:sz w:val="32"/>
+          <w:szCs w:val="32"/>
+        </w:rPr>
+      </w:pPr>
+      <w:r>
+        <w:rPr>
+          <w:b/>
+          <w:sz w:val="32"/>
+          <w:szCs w:val="32"/>
+        </w:rPr>
+        <w:t>Опит 3.</w:t>
+      </w:r>
+    </w:p>
+    <w:p>
+      <w:pPr>
+        <w:pStyle w:val="a3"/>
+        <w:ind w:firstLine="708"/>
+        <w:rPr>
+          <w:lang w:val="en-US"/>
+        </w:rPr>
+      </w:pPr>
+      <w:r>
+        <w:t>В този опит е използвана методиката „трансферирано обучение“</w:t>
+      </w:r>
+      <w:r>
+        <w:rPr>
+          <w:lang w:val="en-US"/>
+        </w:rPr>
+        <w:t>(transfer learning)</w:t>
+      </w:r>
+      <w:r>
+        <w:rPr>
+          <w:lang w:val="en-US"/>
+        </w:rPr>
+        <w:t>.</w:t>
+      </w:r>
+    </w:p>
+    <w:p>
+      <w:pPr>
+        <w:pStyle w:val="a3"/>
+        <w:rPr>
+          <w:b/>
+        </w:rPr>
+      </w:pPr>
+      <w:r>
+        <w:rPr>
+          <w:b/>
+          <w:lang w:val="en-US"/>
+        </w:rPr>
+        <w:t>Run 1:</w:t>
+      </w:r>
+    </w:p>
+    <w:p>
+      <w:pPr>
+        <w:pStyle w:val="a3"/>
+        <w:rPr>
+          <w:lang w:val="en-US"/>
+        </w:rPr>
+      </w:pPr>
+      <w:r>
+        <w:t xml:space="preserve">Използвана е вградената в </w:t>
+      </w:r>
+      <w:proofErr w:type="spellStart"/>
+      <w:r>
+        <w:rPr>
+          <w:lang w:val="en-US"/>
+        </w:rPr>
+        <w:t>Tensorflow</w:t>
+      </w:r>
+      <w:proofErr w:type="spellEnd"/>
+      <w:r>
+        <w:t xml:space="preserve"> имплементация на невронната мрежа </w:t>
+      </w:r>
+      <w:r>
+        <w:rPr>
+          <w:lang w:val="en-US"/>
+        </w:rPr>
+        <w:t xml:space="preserve">VGG, </w:t>
+      </w:r>
+      <w:r>
+        <w:t>в която са заредени</w:t>
+      </w:r>
+      <w:r>
+        <w:t xml:space="preserve"> теглата за </w:t>
+      </w:r>
+      <w:proofErr w:type="spellStart"/>
+      <w:r>
+        <w:rPr>
+          <w:lang w:val="en-US"/>
+        </w:rPr>
+        <w:t>ImageNet</w:t>
+      </w:r>
+      <w:proofErr w:type="spellEnd"/>
+      <w:r>
+        <w:t xml:space="preserve"> </w:t>
+      </w:r>
+      <w:proofErr w:type="spellStart"/>
+      <w:r>
+        <w:t>дейтасета</w:t>
+      </w:r>
+      <w:proofErr w:type="spellEnd"/>
+      <w:r>
+        <w:t xml:space="preserve">. Тяхната промяна забранена чрез </w:t>
+      </w:r>
+      <w:r>
+        <w:rPr>
+          <w:lang w:val="en-US"/>
+        </w:rPr>
+        <w:t xml:space="preserve">trainable=false </w:t>
+      </w:r>
+      <w:r>
+        <w:t>по време на трениране върху изображенията на белите дробове. От архитектурата са махнати последните 3 слоя</w:t>
+      </w:r>
+      <w:r>
+        <w:rPr>
+          <w:lang w:val="en-US"/>
+        </w:rPr>
+        <w:t>(</w:t>
+      </w:r>
+      <w:r>
+        <w:t xml:space="preserve">за </w:t>
+      </w:r>
+      <w:proofErr w:type="spellStart"/>
+      <w:r>
+        <w:t>пулинг</w:t>
+      </w:r>
+      <w:proofErr w:type="spellEnd"/>
+      <w:r>
+        <w:t xml:space="preserve"> и изходният слой с категориите</w:t>
+      </w:r>
+      <w:r>
+        <w:rPr>
+          <w:lang w:val="en-US"/>
+        </w:rPr>
+        <w:t>)</w:t>
+      </w:r>
+      <w:r>
+        <w:t xml:space="preserve"> и са добавени нови, подходящи за текущо обработвания сет</w:t>
+      </w:r>
+      <w:r>
+        <w:rPr>
+          <w:lang w:val="en-US"/>
+        </w:rPr>
+        <w:t>:</w:t>
+      </w:r>
+    </w:p>
+    <w:p>
+      <w:pPr>
+        <w:pStyle w:val="a3"/>
+      </w:pPr>
       <w:bookmarkStart w:id="0" w:name="_GoBack"/>
       <w:bookmarkEnd w:id="0"/>
-    </w:p>
-    <w:p>
-      <w:pPr>
-        <w:pStyle w:val="a3"/>
-      </w:pPr>
-      <w:r>
-        <w:t xml:space="preserve">Чувствителността  - </w:t>
-      </w:r>
-      <w:r>
-        <w:rPr>
-          <w:lang w:val="en-US"/>
-        </w:rPr>
-        <w:t xml:space="preserve">True Positive Rate(TPR) </w:t>
-      </w:r>
-      <w:r>
-        <w:rPr>
-          <w:lang w:val="en-US"/>
-        </w:rPr>
-        <w:t>=</w:t>
-      </w:r>
-      <w:r>
-        <w:rPr>
-          <w:lang w:val="en-US"/>
-        </w:rPr>
-        <w:t xml:space="preserve"> TP/ TP +FN= 0.972</w:t>
-      </w:r>
-    </w:p>
-    <w:p>
-      <w:pPr>
-        <w:pStyle w:val="a3"/>
-        <w:rPr>
-          <w:lang w:val="en-US"/>
-        </w:rPr>
-      </w:pPr>
-      <w:r>
-        <w:t xml:space="preserve">Прецизността – </w:t>
-      </w:r>
-      <w:r>
-        <w:rPr>
-          <w:lang w:val="en-US"/>
-        </w:rPr>
-        <w:t>Positive Predictive Value(PPV) = TP/TP+FP = 0.8614</w:t>
-      </w:r>
-    </w:p>
-    <w:p>
-      <w:pPr>
-        <w:pStyle w:val="a3"/>
-        <w:rPr>
-          <w:lang w:val="en-US"/>
-        </w:rPr>
-      </w:pPr>
-      <w:r>
-        <w:t>В конкретния случай се разглеждат медицински изображения. Следователно, според мен</w:t>
-      </w:r>
-      <w:r>
-        <w:rPr>
-          <w:lang w:val="en-US"/>
-        </w:rPr>
-        <w:t xml:space="preserve"> e</w:t>
-      </w:r>
-      <w:r>
-        <w:t xml:space="preserve"> по-важно да се минимизира броя на </w:t>
-      </w:r>
-      <w:r>
-        <w:rPr>
-          <w:lang w:val="en-US"/>
-        </w:rPr>
-        <w:t>False Negative</w:t>
-      </w:r>
-      <w:r>
-        <w:t xml:space="preserve"> класификациите</w:t>
-      </w:r>
-      <w:r>
-        <w:rPr>
-          <w:lang w:val="en-US"/>
-        </w:rPr>
-        <w:t>(</w:t>
-      </w:r>
-      <w:r>
-        <w:t xml:space="preserve">т.нар. </w:t>
-      </w:r>
-      <w:r>
-        <w:rPr>
-          <w:lang w:val="en-US"/>
-        </w:rPr>
-        <w:t xml:space="preserve">Type 2 error), </w:t>
-      </w:r>
-      <w:r>
-        <w:t>защото представлява по-голям риск.</w:t>
-      </w:r>
     </w:p>
     <w:sectPr>
       <w:pgSz w:w="11906" w:h="16838"/>
@@ -7815,7 +7980,7 @@
 </file>
 
 <file path=customXml/itemProps1.xml><?xml version="1.0" encoding="utf-8"?>
-<ds:datastoreItem xmlns:ds="http://schemas.openxmlformats.org/officeDocument/2006/customXml" ds:itemID="{A2347F8A-BB33-4631-A43B-B398A9DAFC7F}">
+<ds:datastoreItem xmlns:ds="http://schemas.openxmlformats.org/officeDocument/2006/customXml" ds:itemID="{EB51D839-0AB5-4E01-865A-B6325DC97308}">
   <ds:schemaRefs>
     <ds:schemaRef ds:uri="http://schemas.openxmlformats.org/officeDocument/2006/bibliography"/>
   </ds:schemaRefs>

</xml_diff>

<commit_message>
more information written to notes
</commit_message>
<xml_diff>
--- a/Дипломна работа бележки.docx
+++ b/Дипломна работа бележки.docx
@@ -6332,9 +6332,6 @@
       <w:pPr>
         <w:pStyle w:val="a3"/>
         <w:ind w:firstLine="708"/>
-        <w:rPr>
-          <w:lang w:val="en-US"/>
-        </w:rPr>
       </w:pPr>
       <w:r>
         <w:t>В този опит е използвана методиката „трансферирано обучение“</w:t>
@@ -6351,6 +6348,47 @@
         </w:rPr>
         <w:t>.</w:t>
       </w:r>
+      <w:r>
+        <w:t xml:space="preserve"> На база наблюдаваното </w:t>
+      </w:r>
+      <w:proofErr w:type="spellStart"/>
+      <w:r>
+        <w:t>осцилиране</w:t>
+      </w:r>
+      <w:proofErr w:type="spellEnd"/>
+      <w:r>
+        <w:t xml:space="preserve"> от предния опит, в текущия ще бъде използвана резолюция на изображенията- 128х12</w:t>
+      </w:r>
+      <w:r>
+        <w:t xml:space="preserve">8. Това позволява увеличаване на </w:t>
+      </w:r>
+      <w:r>
+        <w:rPr>
+          <w:lang w:val="en-US"/>
+        </w:rPr>
+        <w:t>batch size</w:t>
+      </w:r>
+      <w:r>
+        <w:t xml:space="preserve"> параметъра</w:t>
+      </w:r>
+      <w:r>
+        <w:rPr>
+          <w:lang w:val="en-US"/>
+        </w:rPr>
+        <w:t>(</w:t>
+      </w:r>
+      <w:r>
+        <w:t>броят едновременно подавани изображения на мрежата</w:t>
+      </w:r>
+      <w:r>
+        <w:rPr>
+          <w:lang w:val="en-US"/>
+        </w:rPr>
+        <w:t>)</w:t>
+      </w:r>
+      <w:r>
+        <w:t xml:space="preserve"> на 32. </w:t>
+      </w:r>
     </w:p>
     <w:p>
       <w:pPr>
@@ -6417,7 +6455,13 @@
       </w:r>
       <w:proofErr w:type="spellEnd"/>
       <w:r>
-        <w:t xml:space="preserve">. Тяхната промяна забранена чрез </w:t>
+        <w:t>. Тяхната промяна</w:t>
+      </w:r>
+      <w:r>
+        <w:t xml:space="preserve"> е</w:t>
+      </w:r>
+      <w:r>
+        <w:t xml:space="preserve"> забранена чрез </w:t>
       </w:r>
       <w:r>
         <w:rPr>
@@ -6426,7 +6470,31 @@
         <w:t xml:space="preserve">trainable=false </w:t>
       </w:r>
       <w:r>
-        <w:t>по време на трениране върху изображенията на белите дробове. От архитектурата са махнати последните 3 слоя</w:t>
+        <w:t>по време на трениране върху изображенията на белите дробове.</w:t>
+      </w:r>
+      <w:r>
+        <w:t xml:space="preserve"> Изображенията в този опит са заредени в </w:t>
+      </w:r>
+      <w:r>
+        <w:rPr>
+          <w:lang w:val="en-US"/>
+        </w:rPr>
+        <w:t xml:space="preserve">RGB </w:t>
+      </w:r>
+      <w:r>
+        <w:t xml:space="preserve">формат, защото използваната </w:t>
+      </w:r>
+      <w:r>
+        <w:rPr>
+          <w:lang w:val="en-US"/>
+        </w:rPr>
+        <w:t>VGG</w:t>
+      </w:r>
+      <w:r>
+        <w:t xml:space="preserve"> имплементация го изисква.</w:t>
+      </w:r>
+      <w:r>
+        <w:t xml:space="preserve"> От архитектурата са махнати последните 3 слоя</w:t>
       </w:r>
       <w:r>
         <w:rPr>
@@ -6464,7 +6532,746 @@
     <w:p>
       <w:pPr>
         <w:pStyle w:val="a3"/>
-      </w:pPr>
+        <w:numPr>
+          <w:ilvl w:val="0"/>
+          <w:numId w:val="5"/>
+        </w:numPr>
+      </w:pPr>
+      <w:r>
+        <w:rPr>
+          <w:lang w:val="en-US"/>
+        </w:rPr>
+        <w:t xml:space="preserve">GlobalAvaragePooling2D- </w:t>
+      </w:r>
+      <w:proofErr w:type="spellStart"/>
+      <w:r>
+        <w:t>пулинг</w:t>
+      </w:r>
+      <w:proofErr w:type="spellEnd"/>
+      <w:r>
+        <w:t xml:space="preserve"> слой</w:t>
+      </w:r>
+    </w:p>
+    <w:p>
+      <w:pPr>
+        <w:pStyle w:val="a3"/>
+        <w:numPr>
+          <w:ilvl w:val="0"/>
+          <w:numId w:val="5"/>
+        </w:numPr>
+      </w:pPr>
+      <w:r>
+        <w:rPr>
+          <w:lang w:val="en-US"/>
+        </w:rPr>
+        <w:t xml:space="preserve">Dense(1,activation=’sigmoid’)- </w:t>
+      </w:r>
+      <w:r>
+        <w:t xml:space="preserve">изходен слой отразяващ резултата от мрежата в рамките на 1 </w:t>
+      </w:r>
+      <w:proofErr w:type="spellStart"/>
+      <w:r>
+        <w:t>неврон</w:t>
+      </w:r>
+      <w:proofErr w:type="spellEnd"/>
+      <w:r>
+        <w:t xml:space="preserve">, чрез който се извършва класификацията. Като активираща функция е зададена </w:t>
+      </w:r>
+      <w:proofErr w:type="spellStart"/>
+      <w:r>
+        <w:t>сигмоидната</w:t>
+      </w:r>
+      <w:proofErr w:type="spellEnd"/>
+      <w:r>
+        <w:t xml:space="preserve">, удобно ограничаваща резултата в интервала </w:t>
+      </w:r>
+      <w:r>
+        <w:rPr>
+          <w:lang w:val="en-US"/>
+        </w:rPr>
+        <w:t>[0,1].</w:t>
+      </w:r>
+    </w:p>
+    <w:p>
+      <w:pPr>
+        <w:pStyle w:val="a3"/>
+        <w:rPr>
+          <w:lang w:val="en-US"/>
+        </w:rPr>
+      </w:pPr>
+      <w:r>
+        <w:lastRenderedPageBreak/>
+        <w:t>Извършено е трениране за</w:t>
+      </w:r>
+      <w:r>
+        <w:t xml:space="preserve"> 100 епохи, </w:t>
+      </w:r>
+      <w:r>
+        <w:t xml:space="preserve"> със следните параметри </w:t>
+      </w:r>
+      <w:r>
+        <w:rPr>
+          <w:lang w:val="en-US"/>
+        </w:rPr>
+        <w:t>:</w:t>
+      </w:r>
+    </w:p>
+    <w:p>
+      <w:pPr>
+        <w:shd w:val="clear" w:color="auto" w:fill="2B2B2B"/>
+        <w:tabs>
+          <w:tab w:val="left" w:pos="916"/>
+          <w:tab w:val="left" w:pos="1832"/>
+          <w:tab w:val="left" w:pos="2748"/>
+          <w:tab w:val="left" w:pos="3664"/>
+          <w:tab w:val="left" w:pos="4580"/>
+          <w:tab w:val="left" w:pos="5496"/>
+          <w:tab w:val="left" w:pos="6412"/>
+          <w:tab w:val="left" w:pos="7328"/>
+          <w:tab w:val="left" w:pos="8244"/>
+          <w:tab w:val="left" w:pos="9160"/>
+          <w:tab w:val="left" w:pos="10076"/>
+          <w:tab w:val="left" w:pos="10992"/>
+          <w:tab w:val="left" w:pos="11908"/>
+          <w:tab w:val="left" w:pos="12824"/>
+          <w:tab w:val="left" w:pos="13740"/>
+          <w:tab w:val="left" w:pos="14656"/>
+        </w:tabs>
+        <w:spacing w:after="0" w:line="240" w:lineRule="auto"/>
+        <w:rPr>
+          <w:rFonts w:ascii="Courier New" w:eastAsia="Times New Roman" w:hAnsi="Courier New" w:cs="Courier New"/>
+          <w:color w:val="A9B7C6"/>
+          <w:sz w:val="20"/>
+          <w:szCs w:val="20"/>
+          <w:lang w:eastAsia="bg-BG"/>
+        </w:rPr>
+      </w:pPr>
+      <w:proofErr w:type="spellStart"/>
+      <w:r>
+        <w:rPr>
+          <w:rFonts w:ascii="Courier New" w:eastAsia="Times New Roman" w:hAnsi="Courier New" w:cs="Courier New"/>
+          <w:color w:val="AA4926"/>
+          <w:sz w:val="20"/>
+          <w:szCs w:val="20"/>
+          <w:lang w:eastAsia="bg-BG"/>
+        </w:rPr>
+        <w:t>optimizer</w:t>
+      </w:r>
+      <w:proofErr w:type="spellEnd"/>
+      <w:r>
+        <w:rPr>
+          <w:rFonts w:ascii="Courier New" w:eastAsia="Times New Roman" w:hAnsi="Courier New" w:cs="Courier New"/>
+          <w:color w:val="A9B7C6"/>
+          <w:sz w:val="20"/>
+          <w:szCs w:val="20"/>
+          <w:lang w:eastAsia="bg-BG"/>
+        </w:rPr>
+        <w:t>=</w:t>
+      </w:r>
+      <w:proofErr w:type="spellStart"/>
+      <w:r>
+        <w:rPr>
+          <w:rFonts w:ascii="Courier New" w:eastAsia="Times New Roman" w:hAnsi="Courier New" w:cs="Courier New"/>
+          <w:color w:val="A9B7C6"/>
+          <w:sz w:val="20"/>
+          <w:szCs w:val="20"/>
+          <w:lang w:eastAsia="bg-BG"/>
+        </w:rPr>
+        <w:t>keras</w:t>
+      </w:r>
+      <w:proofErr w:type="spellEnd"/>
+      <w:r>
+        <w:rPr>
+          <w:rFonts w:ascii="Courier New" w:eastAsia="Times New Roman" w:hAnsi="Courier New" w:cs="Courier New"/>
+          <w:color w:val="A9B7C6"/>
+          <w:sz w:val="20"/>
+          <w:szCs w:val="20"/>
+          <w:lang w:eastAsia="bg-BG"/>
+        </w:rPr>
+        <w:t>.</w:t>
+      </w:r>
+      <w:proofErr w:type="spellStart"/>
+      <w:r>
+        <w:rPr>
+          <w:rFonts w:ascii="Courier New" w:eastAsia="Times New Roman" w:hAnsi="Courier New" w:cs="Courier New"/>
+          <w:color w:val="A9B7C6"/>
+          <w:sz w:val="20"/>
+          <w:szCs w:val="20"/>
+          <w:lang w:eastAsia="bg-BG"/>
+        </w:rPr>
+        <w:t>optimizers</w:t>
+      </w:r>
+      <w:proofErr w:type="spellEnd"/>
+      <w:r>
+        <w:rPr>
+          <w:rFonts w:ascii="Courier New" w:eastAsia="Times New Roman" w:hAnsi="Courier New" w:cs="Courier New"/>
+          <w:color w:val="A9B7C6"/>
+          <w:sz w:val="20"/>
+          <w:szCs w:val="20"/>
+          <w:lang w:eastAsia="bg-BG"/>
+        </w:rPr>
+        <w:t>.</w:t>
+      </w:r>
+      <w:proofErr w:type="spellStart"/>
+      <w:r>
+        <w:rPr>
+          <w:rFonts w:ascii="Courier New" w:eastAsia="Times New Roman" w:hAnsi="Courier New" w:cs="Courier New"/>
+          <w:color w:val="A9B7C6"/>
+          <w:sz w:val="20"/>
+          <w:szCs w:val="20"/>
+          <w:lang w:eastAsia="bg-BG"/>
+        </w:rPr>
+        <w:t>Adam</w:t>
+      </w:r>
+      <w:proofErr w:type="spellEnd"/>
+      <w:r>
+        <w:rPr>
+          <w:rFonts w:ascii="Courier New" w:eastAsia="Times New Roman" w:hAnsi="Courier New" w:cs="Courier New"/>
+          <w:color w:val="A9B7C6"/>
+          <w:sz w:val="20"/>
+          <w:szCs w:val="20"/>
+          <w:lang w:eastAsia="bg-BG"/>
+        </w:rPr>
+        <w:t>(</w:t>
+      </w:r>
+      <w:proofErr w:type="spellStart"/>
+      <w:r>
+        <w:rPr>
+          <w:rFonts w:ascii="Courier New" w:eastAsia="Times New Roman" w:hAnsi="Courier New" w:cs="Courier New"/>
+          <w:color w:val="AA4926"/>
+          <w:sz w:val="20"/>
+          <w:szCs w:val="20"/>
+          <w:lang w:eastAsia="bg-BG"/>
+        </w:rPr>
+        <w:t>learning_rate</w:t>
+      </w:r>
+      <w:proofErr w:type="spellEnd"/>
+      <w:r>
+        <w:rPr>
+          <w:rFonts w:ascii="Courier New" w:eastAsia="Times New Roman" w:hAnsi="Courier New" w:cs="Courier New"/>
+          <w:color w:val="A9B7C6"/>
+          <w:sz w:val="20"/>
+          <w:szCs w:val="20"/>
+          <w:lang w:eastAsia="bg-BG"/>
+        </w:rPr>
+        <w:t>=</w:t>
+      </w:r>
+      <w:r>
+        <w:rPr>
+          <w:rFonts w:ascii="Courier New" w:eastAsia="Times New Roman" w:hAnsi="Courier New" w:cs="Courier New"/>
+          <w:color w:val="6897BB"/>
+          <w:sz w:val="20"/>
+          <w:szCs w:val="20"/>
+          <w:lang w:eastAsia="bg-BG"/>
+        </w:rPr>
+        <w:t>0.0001</w:t>
+      </w:r>
+      <w:r>
+        <w:rPr>
+          <w:rFonts w:ascii="Courier New" w:eastAsia="Times New Roman" w:hAnsi="Courier New" w:cs="Courier New"/>
+          <w:color w:val="A9B7C6"/>
+          <w:sz w:val="20"/>
+          <w:szCs w:val="20"/>
+          <w:lang w:eastAsia="bg-BG"/>
+        </w:rPr>
+        <w:t>)</w:t>
+      </w:r>
+      <w:r>
+        <w:rPr>
+          <w:rFonts w:ascii="Courier New" w:eastAsia="Times New Roman" w:hAnsi="Courier New" w:cs="Courier New"/>
+          <w:color w:val="CC7832"/>
+          <w:sz w:val="20"/>
+          <w:szCs w:val="20"/>
+          <w:lang w:eastAsia="bg-BG"/>
+        </w:rPr>
+        <w:t>,</w:t>
+      </w:r>
+      <w:r>
+        <w:rPr>
+          <w:rFonts w:ascii="Courier New" w:eastAsia="Times New Roman" w:hAnsi="Courier New" w:cs="Courier New"/>
+          <w:color w:val="CC7832"/>
+          <w:sz w:val="20"/>
+          <w:szCs w:val="20"/>
+          <w:lang w:eastAsia="bg-BG"/>
+        </w:rPr>
+        <w:br/>
+      </w:r>
+      <w:proofErr w:type="spellStart"/>
+      <w:r>
+        <w:rPr>
+          <w:rFonts w:ascii="Courier New" w:eastAsia="Times New Roman" w:hAnsi="Courier New" w:cs="Courier New"/>
+          <w:color w:val="AA4926"/>
+          <w:sz w:val="20"/>
+          <w:szCs w:val="20"/>
+          <w:lang w:eastAsia="bg-BG"/>
+        </w:rPr>
+        <w:t>loss</w:t>
+      </w:r>
+      <w:proofErr w:type="spellEnd"/>
+      <w:r>
+        <w:rPr>
+          <w:rFonts w:ascii="Courier New" w:eastAsia="Times New Roman" w:hAnsi="Courier New" w:cs="Courier New"/>
+          <w:color w:val="A9B7C6"/>
+          <w:sz w:val="20"/>
+          <w:szCs w:val="20"/>
+          <w:lang w:eastAsia="bg-BG"/>
+        </w:rPr>
+        <w:t>=</w:t>
+      </w:r>
+      <w:r>
+        <w:rPr>
+          <w:rFonts w:ascii="Courier New" w:eastAsia="Times New Roman" w:hAnsi="Courier New" w:cs="Courier New"/>
+          <w:color w:val="6A8759"/>
+          <w:sz w:val="20"/>
+          <w:szCs w:val="20"/>
+          <w:lang w:eastAsia="bg-BG"/>
+        </w:rPr>
+        <w:t>"</w:t>
+      </w:r>
+      <w:proofErr w:type="spellStart"/>
+      <w:r>
+        <w:rPr>
+          <w:rFonts w:ascii="Courier New" w:eastAsia="Times New Roman" w:hAnsi="Courier New" w:cs="Courier New"/>
+          <w:color w:val="6A8759"/>
+          <w:sz w:val="20"/>
+          <w:szCs w:val="20"/>
+          <w:lang w:eastAsia="bg-BG"/>
+        </w:rPr>
+        <w:t>binary_crossentropy</w:t>
+      </w:r>
+      <w:proofErr w:type="spellEnd"/>
+      <w:r>
+        <w:rPr>
+          <w:rFonts w:ascii="Courier New" w:eastAsia="Times New Roman" w:hAnsi="Courier New" w:cs="Courier New"/>
+          <w:color w:val="6A8759"/>
+          <w:sz w:val="20"/>
+          <w:szCs w:val="20"/>
+          <w:lang w:eastAsia="bg-BG"/>
+        </w:rPr>
+        <w:t>"</w:t>
+      </w:r>
+    </w:p>
+    <w:p>
+      <w:pPr>
+        <w:pStyle w:val="a3"/>
+        <w:rPr>
+          <w:lang w:val="en-US"/>
+        </w:rPr>
+      </w:pPr>
+    </w:p>
+    <w:p>
+      <w:pPr>
+        <w:pStyle w:val="a3"/>
+        <w:rPr>
+          <w:lang w:val="en-US"/>
+        </w:rPr>
+      </w:pPr>
+      <w:r>
+        <w:t>П</w:t>
+      </w:r>
+      <w:r>
+        <w:t>ри което се получават следните резултати</w:t>
+      </w:r>
+      <w:r>
+        <w:rPr>
+          <w:lang w:val="en-US"/>
+        </w:rPr>
+        <w:t>:</w:t>
+      </w:r>
+    </w:p>
+    <w:p>
+      <w:pPr>
+        <w:pStyle w:val="a3"/>
+        <w:numPr>
+          <w:ilvl w:val="0"/>
+          <w:numId w:val="6"/>
+        </w:numPr>
+      </w:pPr>
+      <w:r>
+        <w:t>За ценовата функция</w:t>
+      </w:r>
+    </w:p>
+    <w:p>
+      <w:pPr>
+        <w:pStyle w:val="a3"/>
+        <w:rPr>
+          <w:lang w:val="en-US"/>
+        </w:rPr>
+      </w:pPr>
+      <w:r>
+        <w:rPr>
+          <w:noProof/>
+          <w:lang w:eastAsia="bg-BG"/>
+        </w:rPr>
+        <w:drawing>
+          <wp:inline distT="0" distB="0" distL="0" distR="0">
+            <wp:extent cx="5760720" cy="3294829"/>
+            <wp:effectExtent l="19050" t="19050" r="11430" b="20320"/>
+            <wp:docPr id="23" name="Картина 23" descr="E:\pycharmProjects\DiplomaThesis\vgg\loss100.png"/>
+            <wp:cNvGraphicFramePr>
+              <a:graphicFrameLocks xmlns:a="http://schemas.openxmlformats.org/drawingml/2006/main" noChangeAspect="1"/>
+            </wp:cNvGraphicFramePr>
+            <a:graphic xmlns:a="http://schemas.openxmlformats.org/drawingml/2006/main">
+              <a:graphicData uri="http://schemas.openxmlformats.org/drawingml/2006/picture">
+                <pic:pic xmlns:pic="http://schemas.openxmlformats.org/drawingml/2006/picture">
+                  <pic:nvPicPr>
+                    <pic:cNvPr id="0" name="Picture 1" descr="E:\pycharmProjects\DiplomaThesis\vgg\loss100.png"/>
+                    <pic:cNvPicPr>
+                      <a:picLocks noChangeAspect="1" noChangeArrowheads="1"/>
+                    </pic:cNvPicPr>
+                  </pic:nvPicPr>
+                  <pic:blipFill>
+                    <a:blip r:embed="rId34">
+                      <a:extLst>
+                        <a:ext uri="{28A0092B-C50C-407E-A947-70E740481C1C}">
+                          <a14:useLocalDpi xmlns:a14="http://schemas.microsoft.com/office/drawing/2010/main" val="0"/>
+                        </a:ext>
+                      </a:extLst>
+                    </a:blip>
+                    <a:srcRect/>
+                    <a:stretch>
+                      <a:fillRect/>
+                    </a:stretch>
+                  </pic:blipFill>
+                  <pic:spPr bwMode="auto">
+                    <a:xfrm>
+                      <a:off x="0" y="0"/>
+                      <a:ext cx="5760720" cy="3294829"/>
+                    </a:xfrm>
+                    <a:prstGeom prst="rect">
+                      <a:avLst/>
+                    </a:prstGeom>
+                    <a:noFill/>
+                    <a:ln>
+                      <a:solidFill>
+                        <a:schemeClr val="accent1"/>
+                      </a:solidFill>
+                    </a:ln>
+                  </pic:spPr>
+                </pic:pic>
+              </a:graphicData>
+            </a:graphic>
+          </wp:inline>
+        </w:drawing>
+      </w:r>
+    </w:p>
+    <w:p>
+      <w:pPr>
+        <w:pStyle w:val="a3"/>
+        <w:numPr>
+          <w:ilvl w:val="0"/>
+          <w:numId w:val="6"/>
+        </w:numPr>
+        <w:rPr>
+          <w:lang w:val="en-US"/>
+        </w:rPr>
+      </w:pPr>
+      <w:r>
+        <w:t>За точността</w:t>
+      </w:r>
+    </w:p>
+    <w:p>
+      <w:pPr>
+        <w:pStyle w:val="a3"/>
+        <w:ind w:left="360"/>
+        <w:rPr>
+          <w:lang w:val="en-US"/>
+        </w:rPr>
+      </w:pPr>
+      <w:r>
+        <w:rPr>
+          <w:noProof/>
+          <w:lang w:eastAsia="bg-BG"/>
+        </w:rPr>
+        <w:drawing>
+          <wp:inline distT="0" distB="0" distL="0" distR="0">
+            <wp:extent cx="5854055" cy="2951018"/>
+            <wp:effectExtent l="19050" t="19050" r="13970" b="20955"/>
+            <wp:docPr id="25" name="Картина 25" descr="E:\pycharmProjects\DiplomaThesis\vgg\acc100.png"/>
+            <wp:cNvGraphicFramePr>
+              <a:graphicFrameLocks xmlns:a="http://schemas.openxmlformats.org/drawingml/2006/main" noChangeAspect="1"/>
+            </wp:cNvGraphicFramePr>
+            <a:graphic xmlns:a="http://schemas.openxmlformats.org/drawingml/2006/main">
+              <a:graphicData uri="http://schemas.openxmlformats.org/drawingml/2006/picture">
+                <pic:pic xmlns:pic="http://schemas.openxmlformats.org/drawingml/2006/picture">
+                  <pic:nvPicPr>
+                    <pic:cNvPr id="0" name="Picture 3" descr="E:\pycharmProjects\DiplomaThesis\vgg\acc100.png"/>
+                    <pic:cNvPicPr>
+                      <a:picLocks noChangeAspect="1" noChangeArrowheads="1"/>
+                    </pic:cNvPicPr>
+                  </pic:nvPicPr>
+                  <pic:blipFill>
+                    <a:blip r:embed="rId35">
+                      <a:extLst>
+                        <a:ext uri="{28A0092B-C50C-407E-A947-70E740481C1C}">
+                          <a14:useLocalDpi xmlns:a14="http://schemas.microsoft.com/office/drawing/2010/main" val="0"/>
+                        </a:ext>
+                      </a:extLst>
+                    </a:blip>
+                    <a:srcRect/>
+                    <a:stretch>
+                      <a:fillRect/>
+                    </a:stretch>
+                  </pic:blipFill>
+                  <pic:spPr bwMode="auto">
+                    <a:xfrm>
+                      <a:off x="0" y="0"/>
+                      <a:ext cx="5858281" cy="2953149"/>
+                    </a:xfrm>
+                    <a:prstGeom prst="rect">
+                      <a:avLst/>
+                    </a:prstGeom>
+                    <a:noFill/>
+                    <a:ln>
+                      <a:solidFill>
+                        <a:schemeClr val="accent1"/>
+                      </a:solidFill>
+                    </a:ln>
+                  </pic:spPr>
+                </pic:pic>
+              </a:graphicData>
+            </a:graphic>
+          </wp:inline>
+        </w:drawing>
+      </w:r>
+    </w:p>
+    <w:p>
+      <w:pPr>
+        <w:pStyle w:val="a3"/>
+        <w:rPr>
+          <w:lang w:val="en-US"/>
+        </w:rPr>
+      </w:pPr>
+      <w:r>
+        <w:lastRenderedPageBreak/>
+        <w:t>Наблюдават се много по-гладки криви на ценовата функция и точността</w:t>
+      </w:r>
+      <w:r>
+        <w:rPr>
+          <w:lang w:val="en-US"/>
+        </w:rPr>
+        <w:t xml:space="preserve">, </w:t>
+      </w:r>
+      <w:r>
+        <w:t xml:space="preserve">защото  се изчисляват осреднените стойности за всеки </w:t>
+      </w:r>
+      <w:r>
+        <w:rPr>
+          <w:lang w:val="en-US"/>
+        </w:rPr>
+        <w:t xml:space="preserve">batch </w:t>
+      </w:r>
+      <w:r>
+        <w:t>от изображения</w:t>
+      </w:r>
+      <w:r>
+        <w:rPr>
+          <w:lang w:val="en-US"/>
+        </w:rPr>
+        <w:t xml:space="preserve">, </w:t>
+      </w:r>
+      <w:r>
+        <w:t>а той е с по-голям размер</w:t>
+      </w:r>
+      <w:r>
+        <w:t xml:space="preserve">- </w:t>
+      </w:r>
+      <w:r>
+        <w:rPr>
+          <w:lang w:val="en-US"/>
+        </w:rPr>
+        <w:t>32</w:t>
+      </w:r>
+      <w:r>
+        <w:t>,</w:t>
+      </w:r>
+      <w:r>
+        <w:rPr>
+          <w:lang w:val="en-US"/>
+        </w:rPr>
+        <w:t xml:space="preserve"> </w:t>
+      </w:r>
+      <w:r>
+        <w:t>с</w:t>
+      </w:r>
+      <w:r>
+        <w:t xml:space="preserve">прямо 8 в предишните </w:t>
+      </w:r>
+      <w:r>
+        <w:t>опити. От графиките се вижда насищане стойностите за ценовата функция и точността след епоха 64-65</w:t>
+      </w:r>
+      <w:r>
+        <w:t>- отбелязано със зелена елипса</w:t>
+      </w:r>
+      <w:r>
+        <w:rPr>
+          <w:lang w:val="en-US"/>
+        </w:rPr>
+        <w:t>:</w:t>
+      </w:r>
+    </w:p>
+    <w:p>
+      <w:pPr>
+        <w:pStyle w:val="a3"/>
+        <w:jc w:val="center"/>
+      </w:pPr>
+      <w:r>
+        <w:rPr>
+          <w:lang w:val="en-US"/>
+        </w:rPr>
+        <w:drawing>
+          <wp:inline distT="0" distB="0" distL="0" distR="0" wp14:anchorId="4F3FCFBD" wp14:editId="6689DC19">
+            <wp:extent cx="3784060" cy="2182091"/>
+            <wp:effectExtent l="19050" t="19050" r="26035" b="27940"/>
+            <wp:docPr id="27" name="Картина 27"/>
+            <wp:cNvGraphicFramePr>
+              <a:graphicFrameLocks xmlns:a="http://schemas.openxmlformats.org/drawingml/2006/main" noChangeAspect="1"/>
+            </wp:cNvGraphicFramePr>
+            <a:graphic xmlns:a="http://schemas.openxmlformats.org/drawingml/2006/main">
+              <a:graphicData uri="http://schemas.openxmlformats.org/drawingml/2006/picture">
+                <pic:pic xmlns:pic="http://schemas.openxmlformats.org/drawingml/2006/picture">
+                  <pic:nvPicPr>
+                    <pic:cNvPr id="0" name=""/>
+                    <pic:cNvPicPr/>
+                  </pic:nvPicPr>
+                  <pic:blipFill>
+                    <a:blip r:embed="rId36"/>
+                    <a:stretch>
+                      <a:fillRect/>
+                    </a:stretch>
+                  </pic:blipFill>
+                  <pic:spPr>
+                    <a:xfrm>
+                      <a:off x="0" y="0"/>
+                      <a:ext cx="3796460" cy="2189241"/>
+                    </a:xfrm>
+                    <a:prstGeom prst="rect">
+                      <a:avLst/>
+                    </a:prstGeom>
+                    <a:ln>
+                      <a:solidFill>
+                        <a:schemeClr val="accent1"/>
+                      </a:solidFill>
+                    </a:ln>
+                  </pic:spPr>
+                </pic:pic>
+              </a:graphicData>
+            </a:graphic>
+          </wp:inline>
+        </w:drawing>
+      </w:r>
+      <w:r>
+        <w:drawing>
+          <wp:inline distT="0" distB="0" distL="0" distR="0" wp14:anchorId="139B1B0C" wp14:editId="3B402549">
+            <wp:extent cx="3914716" cy="1967346"/>
+            <wp:effectExtent l="19050" t="19050" r="10160" b="13970"/>
+            <wp:docPr id="29" name="Картина 29"/>
+            <wp:cNvGraphicFramePr>
+              <a:graphicFrameLocks xmlns:a="http://schemas.openxmlformats.org/drawingml/2006/main" noChangeAspect="1"/>
+            </wp:cNvGraphicFramePr>
+            <a:graphic xmlns:a="http://schemas.openxmlformats.org/drawingml/2006/main">
+              <a:graphicData uri="http://schemas.openxmlformats.org/drawingml/2006/picture">
+                <pic:pic xmlns:pic="http://schemas.openxmlformats.org/drawingml/2006/picture">
+                  <pic:nvPicPr>
+                    <pic:cNvPr id="0" name=""/>
+                    <pic:cNvPicPr/>
+                  </pic:nvPicPr>
+                  <pic:blipFill>
+                    <a:blip r:embed="rId37"/>
+                    <a:stretch>
+                      <a:fillRect/>
+                    </a:stretch>
+                  </pic:blipFill>
+                  <pic:spPr>
+                    <a:xfrm>
+                      <a:off x="0" y="0"/>
+                      <a:ext cx="3925742" cy="1972887"/>
+                    </a:xfrm>
+                    <a:prstGeom prst="rect">
+                      <a:avLst/>
+                    </a:prstGeom>
+                    <a:ln>
+                      <a:solidFill>
+                        <a:schemeClr val="accent1"/>
+                      </a:solidFill>
+                    </a:ln>
+                  </pic:spPr>
+                </pic:pic>
+              </a:graphicData>
+            </a:graphic>
+          </wp:inline>
+        </w:drawing>
+      </w:r>
+    </w:p>
+    <w:p>
+      <w:pPr>
+        <w:pStyle w:val="a3"/>
+      </w:pPr>
+      <w:r>
+        <w:t>Може да се заключи, че стойностите на теглата в епоха №65 са оптимални за текущата архитектура. В следващите епохи се вижда повишаване на точността при</w:t>
+      </w:r>
+      <w:r>
+        <w:t xml:space="preserve"> тренирането, но насищане</w:t>
+      </w:r>
+      <w:r>
+        <w:rPr>
+          <w:lang w:val="en-US"/>
+        </w:rPr>
+        <w:t>(</w:t>
+      </w:r>
+      <w:r>
+        <w:t>на места и спад</w:t>
+      </w:r>
+      <w:r>
+        <w:rPr>
+          <w:lang w:val="en-US"/>
+        </w:rPr>
+        <w:t>)</w:t>
+      </w:r>
+      <w:r>
+        <w:t xml:space="preserve"> във </w:t>
+      </w:r>
+      <w:proofErr w:type="spellStart"/>
+      <w:r>
+        <w:t>валидационната</w:t>
+      </w:r>
+      <w:proofErr w:type="spellEnd"/>
+      <w:r>
+        <w:t xml:space="preserve"> точност- индикация за </w:t>
+      </w:r>
+      <w:proofErr w:type="spellStart"/>
+      <w:r>
+        <w:t>пренагаждане</w:t>
+      </w:r>
+      <w:proofErr w:type="spellEnd"/>
+      <w:r>
+        <w:t xml:space="preserve"> на модела спрямо данните за трениране. </w:t>
+      </w:r>
+      <w:proofErr w:type="spellStart"/>
+      <w:r>
+        <w:rPr>
+          <w:lang w:val="en-US"/>
+        </w:rPr>
+        <w:t>Overfitting</w:t>
+      </w:r>
+      <w:proofErr w:type="spellEnd"/>
+      <w:r>
+        <w:rPr>
+          <w:lang w:val="en-US"/>
+        </w:rPr>
+        <w:t>-</w:t>
+      </w:r>
+      <w:r>
+        <w:t xml:space="preserve">ът в случая може да се определи като слаб, защото разликата между </w:t>
+      </w:r>
+      <w:proofErr w:type="spellStart"/>
+      <w:r>
+        <w:t>валидационната</w:t>
+      </w:r>
+      <w:proofErr w:type="spellEnd"/>
+      <w:r>
+        <w:t xml:space="preserve"> и трениращата точност не е голяма- от порядъка на 5%.</w:t>
+      </w:r>
       <w:bookmarkStart w:id="0" w:name="_GoBack"/>
       <w:bookmarkEnd w:id="0"/>
     </w:p>
@@ -6757,95 +7564,9 @@
     </w:lvl>
   </w:abstractNum>
   <w:abstractNum w:abstractNumId="2">
-    <w:nsid w:val="54F75B81"/>
+    <w:nsid w:val="42D24528"/>
     <w:multiLevelType w:val="hybridMultilevel"/>
-    <w:tmpl w:val="43686D74"/>
-    <w:lvl w:ilvl="0" w:tplc="04020017">
-      <w:start w:val="1"/>
-      <w:numFmt w:val="lowerLetter"/>
-      <w:lvlText w:val="%1)"/>
-      <w:lvlJc w:val="left"/>
-      <w:pPr>
-        <w:ind w:left="785" w:hanging="360"/>
-      </w:pPr>
-    </w:lvl>
-    <w:lvl w:ilvl="1" w:tplc="04020019" w:tentative="1">
-      <w:start w:val="1"/>
-      <w:numFmt w:val="lowerLetter"/>
-      <w:lvlText w:val="%2."/>
-      <w:lvlJc w:val="left"/>
-      <w:pPr>
-        <w:ind w:left="1505" w:hanging="360"/>
-      </w:pPr>
-    </w:lvl>
-    <w:lvl w:ilvl="2" w:tplc="0402001B" w:tentative="1">
-      <w:start w:val="1"/>
-      <w:numFmt w:val="lowerRoman"/>
-      <w:lvlText w:val="%3."/>
-      <w:lvlJc w:val="right"/>
-      <w:pPr>
-        <w:ind w:left="2225" w:hanging="180"/>
-      </w:pPr>
-    </w:lvl>
-    <w:lvl w:ilvl="3" w:tplc="0402000F" w:tentative="1">
-      <w:start w:val="1"/>
-      <w:numFmt w:val="decimal"/>
-      <w:lvlText w:val="%4."/>
-      <w:lvlJc w:val="left"/>
-      <w:pPr>
-        <w:ind w:left="2945" w:hanging="360"/>
-      </w:pPr>
-    </w:lvl>
-    <w:lvl w:ilvl="4" w:tplc="04020019" w:tentative="1">
-      <w:start w:val="1"/>
-      <w:numFmt w:val="lowerLetter"/>
-      <w:lvlText w:val="%5."/>
-      <w:lvlJc w:val="left"/>
-      <w:pPr>
-        <w:ind w:left="3665" w:hanging="360"/>
-      </w:pPr>
-    </w:lvl>
-    <w:lvl w:ilvl="5" w:tplc="0402001B" w:tentative="1">
-      <w:start w:val="1"/>
-      <w:numFmt w:val="lowerRoman"/>
-      <w:lvlText w:val="%6."/>
-      <w:lvlJc w:val="right"/>
-      <w:pPr>
-        <w:ind w:left="4385" w:hanging="180"/>
-      </w:pPr>
-    </w:lvl>
-    <w:lvl w:ilvl="6" w:tplc="0402000F" w:tentative="1">
-      <w:start w:val="1"/>
-      <w:numFmt w:val="decimal"/>
-      <w:lvlText w:val="%7."/>
-      <w:lvlJc w:val="left"/>
-      <w:pPr>
-        <w:ind w:left="5105" w:hanging="360"/>
-      </w:pPr>
-    </w:lvl>
-    <w:lvl w:ilvl="7" w:tplc="04020019" w:tentative="1">
-      <w:start w:val="1"/>
-      <w:numFmt w:val="lowerLetter"/>
-      <w:lvlText w:val="%8."/>
-      <w:lvlJc w:val="left"/>
-      <w:pPr>
-        <w:ind w:left="5825" w:hanging="360"/>
-      </w:pPr>
-    </w:lvl>
-    <w:lvl w:ilvl="8" w:tplc="0402001B" w:tentative="1">
-      <w:start w:val="1"/>
-      <w:numFmt w:val="lowerRoman"/>
-      <w:lvlText w:val="%9."/>
-      <w:lvlJc w:val="right"/>
-      <w:pPr>
-        <w:ind w:left="6545" w:hanging="180"/>
-      </w:pPr>
-    </w:lvl>
-  </w:abstractNum>
-  <w:abstractNum w:abstractNumId="3">
-    <w:nsid w:val="61E13156"/>
-    <w:multiLevelType w:val="hybridMultilevel"/>
-    <w:tmpl w:val="E098A820"/>
+    <w:tmpl w:val="94C25206"/>
     <w:lvl w:ilvl="0" w:tplc="04020001">
       <w:start w:val="1"/>
       <w:numFmt w:val="bullet"/>
@@ -6955,17 +7676,335 @@
       </w:rPr>
     </w:lvl>
   </w:abstractNum>
+  <w:abstractNum w:abstractNumId="3">
+    <w:nsid w:val="54F75B81"/>
+    <w:multiLevelType w:val="hybridMultilevel"/>
+    <w:tmpl w:val="43686D74"/>
+    <w:lvl w:ilvl="0" w:tplc="04020017">
+      <w:start w:val="1"/>
+      <w:numFmt w:val="lowerLetter"/>
+      <w:lvlText w:val="%1)"/>
+      <w:lvlJc w:val="left"/>
+      <w:pPr>
+        <w:ind w:left="785" w:hanging="360"/>
+      </w:pPr>
+    </w:lvl>
+    <w:lvl w:ilvl="1" w:tplc="04020019" w:tentative="1">
+      <w:start w:val="1"/>
+      <w:numFmt w:val="lowerLetter"/>
+      <w:lvlText w:val="%2."/>
+      <w:lvlJc w:val="left"/>
+      <w:pPr>
+        <w:ind w:left="1505" w:hanging="360"/>
+      </w:pPr>
+    </w:lvl>
+    <w:lvl w:ilvl="2" w:tplc="0402001B" w:tentative="1">
+      <w:start w:val="1"/>
+      <w:numFmt w:val="lowerRoman"/>
+      <w:lvlText w:val="%3."/>
+      <w:lvlJc w:val="right"/>
+      <w:pPr>
+        <w:ind w:left="2225" w:hanging="180"/>
+      </w:pPr>
+    </w:lvl>
+    <w:lvl w:ilvl="3" w:tplc="0402000F" w:tentative="1">
+      <w:start w:val="1"/>
+      <w:numFmt w:val="decimal"/>
+      <w:lvlText w:val="%4."/>
+      <w:lvlJc w:val="left"/>
+      <w:pPr>
+        <w:ind w:left="2945" w:hanging="360"/>
+      </w:pPr>
+    </w:lvl>
+    <w:lvl w:ilvl="4" w:tplc="04020019" w:tentative="1">
+      <w:start w:val="1"/>
+      <w:numFmt w:val="lowerLetter"/>
+      <w:lvlText w:val="%5."/>
+      <w:lvlJc w:val="left"/>
+      <w:pPr>
+        <w:ind w:left="3665" w:hanging="360"/>
+      </w:pPr>
+    </w:lvl>
+    <w:lvl w:ilvl="5" w:tplc="0402001B" w:tentative="1">
+      <w:start w:val="1"/>
+      <w:numFmt w:val="lowerRoman"/>
+      <w:lvlText w:val="%6."/>
+      <w:lvlJc w:val="right"/>
+      <w:pPr>
+        <w:ind w:left="4385" w:hanging="180"/>
+      </w:pPr>
+    </w:lvl>
+    <w:lvl w:ilvl="6" w:tplc="0402000F" w:tentative="1">
+      <w:start w:val="1"/>
+      <w:numFmt w:val="decimal"/>
+      <w:lvlText w:val="%7."/>
+      <w:lvlJc w:val="left"/>
+      <w:pPr>
+        <w:ind w:left="5105" w:hanging="360"/>
+      </w:pPr>
+    </w:lvl>
+    <w:lvl w:ilvl="7" w:tplc="04020019" w:tentative="1">
+      <w:start w:val="1"/>
+      <w:numFmt w:val="lowerLetter"/>
+      <w:lvlText w:val="%8."/>
+      <w:lvlJc w:val="left"/>
+      <w:pPr>
+        <w:ind w:left="5825" w:hanging="360"/>
+      </w:pPr>
+    </w:lvl>
+    <w:lvl w:ilvl="8" w:tplc="0402001B" w:tentative="1">
+      <w:start w:val="1"/>
+      <w:numFmt w:val="lowerRoman"/>
+      <w:lvlText w:val="%9."/>
+      <w:lvlJc w:val="right"/>
+      <w:pPr>
+        <w:ind w:left="6545" w:hanging="180"/>
+      </w:pPr>
+    </w:lvl>
+  </w:abstractNum>
+  <w:abstractNum w:abstractNumId="4">
+    <w:nsid w:val="61E13156"/>
+    <w:multiLevelType w:val="hybridMultilevel"/>
+    <w:tmpl w:val="E098A820"/>
+    <w:lvl w:ilvl="0" w:tplc="04020001">
+      <w:start w:val="1"/>
+      <w:numFmt w:val="bullet"/>
+      <w:lvlText w:val=""/>
+      <w:lvlJc w:val="left"/>
+      <w:pPr>
+        <w:ind w:left="720" w:hanging="360"/>
+      </w:pPr>
+      <w:rPr>
+        <w:rFonts w:ascii="Symbol" w:hAnsi="Symbol" w:hint="default"/>
+      </w:rPr>
+    </w:lvl>
+    <w:lvl w:ilvl="1" w:tplc="04020003" w:tentative="1">
+      <w:start w:val="1"/>
+      <w:numFmt w:val="bullet"/>
+      <w:lvlText w:val="o"/>
+      <w:lvlJc w:val="left"/>
+      <w:pPr>
+        <w:ind w:left="1440" w:hanging="360"/>
+      </w:pPr>
+      <w:rPr>
+        <w:rFonts w:ascii="Courier New" w:hAnsi="Courier New" w:cs="Courier New" w:hint="default"/>
+      </w:rPr>
+    </w:lvl>
+    <w:lvl w:ilvl="2" w:tplc="04020005" w:tentative="1">
+      <w:start w:val="1"/>
+      <w:numFmt w:val="bullet"/>
+      <w:lvlText w:val=""/>
+      <w:lvlJc w:val="left"/>
+      <w:pPr>
+        <w:ind w:left="2160" w:hanging="360"/>
+      </w:pPr>
+      <w:rPr>
+        <w:rFonts w:ascii="Wingdings" w:hAnsi="Wingdings" w:hint="default"/>
+      </w:rPr>
+    </w:lvl>
+    <w:lvl w:ilvl="3" w:tplc="04020001" w:tentative="1">
+      <w:start w:val="1"/>
+      <w:numFmt w:val="bullet"/>
+      <w:lvlText w:val=""/>
+      <w:lvlJc w:val="left"/>
+      <w:pPr>
+        <w:ind w:left="2880" w:hanging="360"/>
+      </w:pPr>
+      <w:rPr>
+        <w:rFonts w:ascii="Symbol" w:hAnsi="Symbol" w:hint="default"/>
+      </w:rPr>
+    </w:lvl>
+    <w:lvl w:ilvl="4" w:tplc="04020003" w:tentative="1">
+      <w:start w:val="1"/>
+      <w:numFmt w:val="bullet"/>
+      <w:lvlText w:val="o"/>
+      <w:lvlJc w:val="left"/>
+      <w:pPr>
+        <w:ind w:left="3600" w:hanging="360"/>
+      </w:pPr>
+      <w:rPr>
+        <w:rFonts w:ascii="Courier New" w:hAnsi="Courier New" w:cs="Courier New" w:hint="default"/>
+      </w:rPr>
+    </w:lvl>
+    <w:lvl w:ilvl="5" w:tplc="04020005" w:tentative="1">
+      <w:start w:val="1"/>
+      <w:numFmt w:val="bullet"/>
+      <w:lvlText w:val=""/>
+      <w:lvlJc w:val="left"/>
+      <w:pPr>
+        <w:ind w:left="4320" w:hanging="360"/>
+      </w:pPr>
+      <w:rPr>
+        <w:rFonts w:ascii="Wingdings" w:hAnsi="Wingdings" w:hint="default"/>
+      </w:rPr>
+    </w:lvl>
+    <w:lvl w:ilvl="6" w:tplc="04020001" w:tentative="1">
+      <w:start w:val="1"/>
+      <w:numFmt w:val="bullet"/>
+      <w:lvlText w:val=""/>
+      <w:lvlJc w:val="left"/>
+      <w:pPr>
+        <w:ind w:left="5040" w:hanging="360"/>
+      </w:pPr>
+      <w:rPr>
+        <w:rFonts w:ascii="Symbol" w:hAnsi="Symbol" w:hint="default"/>
+      </w:rPr>
+    </w:lvl>
+    <w:lvl w:ilvl="7" w:tplc="04020003" w:tentative="1">
+      <w:start w:val="1"/>
+      <w:numFmt w:val="bullet"/>
+      <w:lvlText w:val="o"/>
+      <w:lvlJc w:val="left"/>
+      <w:pPr>
+        <w:ind w:left="5760" w:hanging="360"/>
+      </w:pPr>
+      <w:rPr>
+        <w:rFonts w:ascii="Courier New" w:hAnsi="Courier New" w:cs="Courier New" w:hint="default"/>
+      </w:rPr>
+    </w:lvl>
+    <w:lvl w:ilvl="8" w:tplc="04020005" w:tentative="1">
+      <w:start w:val="1"/>
+      <w:numFmt w:val="bullet"/>
+      <w:lvlText w:val=""/>
+      <w:lvlJc w:val="left"/>
+      <w:pPr>
+        <w:ind w:left="6480" w:hanging="360"/>
+      </w:pPr>
+      <w:rPr>
+        <w:rFonts w:ascii="Wingdings" w:hAnsi="Wingdings" w:hint="default"/>
+      </w:rPr>
+    </w:lvl>
+  </w:abstractNum>
+  <w:abstractNum w:abstractNumId="5">
+    <w:nsid w:val="62A8007A"/>
+    <w:multiLevelType w:val="hybridMultilevel"/>
+    <w:tmpl w:val="E8ACAE72"/>
+    <w:lvl w:ilvl="0" w:tplc="04020001">
+      <w:start w:val="1"/>
+      <w:numFmt w:val="bullet"/>
+      <w:lvlText w:val=""/>
+      <w:lvlJc w:val="left"/>
+      <w:pPr>
+        <w:ind w:left="720" w:hanging="360"/>
+      </w:pPr>
+      <w:rPr>
+        <w:rFonts w:ascii="Symbol" w:hAnsi="Symbol" w:hint="default"/>
+      </w:rPr>
+    </w:lvl>
+    <w:lvl w:ilvl="1" w:tplc="04020003" w:tentative="1">
+      <w:start w:val="1"/>
+      <w:numFmt w:val="bullet"/>
+      <w:lvlText w:val="o"/>
+      <w:lvlJc w:val="left"/>
+      <w:pPr>
+        <w:ind w:left="1440" w:hanging="360"/>
+      </w:pPr>
+      <w:rPr>
+        <w:rFonts w:ascii="Courier New" w:hAnsi="Courier New" w:cs="Courier New" w:hint="default"/>
+      </w:rPr>
+    </w:lvl>
+    <w:lvl w:ilvl="2" w:tplc="04020005" w:tentative="1">
+      <w:start w:val="1"/>
+      <w:numFmt w:val="bullet"/>
+      <w:lvlText w:val=""/>
+      <w:lvlJc w:val="left"/>
+      <w:pPr>
+        <w:ind w:left="2160" w:hanging="360"/>
+      </w:pPr>
+      <w:rPr>
+        <w:rFonts w:ascii="Wingdings" w:hAnsi="Wingdings" w:hint="default"/>
+      </w:rPr>
+    </w:lvl>
+    <w:lvl w:ilvl="3" w:tplc="04020001" w:tentative="1">
+      <w:start w:val="1"/>
+      <w:numFmt w:val="bullet"/>
+      <w:lvlText w:val=""/>
+      <w:lvlJc w:val="left"/>
+      <w:pPr>
+        <w:ind w:left="2880" w:hanging="360"/>
+      </w:pPr>
+      <w:rPr>
+        <w:rFonts w:ascii="Symbol" w:hAnsi="Symbol" w:hint="default"/>
+      </w:rPr>
+    </w:lvl>
+    <w:lvl w:ilvl="4" w:tplc="04020003" w:tentative="1">
+      <w:start w:val="1"/>
+      <w:numFmt w:val="bullet"/>
+      <w:lvlText w:val="o"/>
+      <w:lvlJc w:val="left"/>
+      <w:pPr>
+        <w:ind w:left="3600" w:hanging="360"/>
+      </w:pPr>
+      <w:rPr>
+        <w:rFonts w:ascii="Courier New" w:hAnsi="Courier New" w:cs="Courier New" w:hint="default"/>
+      </w:rPr>
+    </w:lvl>
+    <w:lvl w:ilvl="5" w:tplc="04020005" w:tentative="1">
+      <w:start w:val="1"/>
+      <w:numFmt w:val="bullet"/>
+      <w:lvlText w:val=""/>
+      <w:lvlJc w:val="left"/>
+      <w:pPr>
+        <w:ind w:left="4320" w:hanging="360"/>
+      </w:pPr>
+      <w:rPr>
+        <w:rFonts w:ascii="Wingdings" w:hAnsi="Wingdings" w:hint="default"/>
+      </w:rPr>
+    </w:lvl>
+    <w:lvl w:ilvl="6" w:tplc="04020001" w:tentative="1">
+      <w:start w:val="1"/>
+      <w:numFmt w:val="bullet"/>
+      <w:lvlText w:val=""/>
+      <w:lvlJc w:val="left"/>
+      <w:pPr>
+        <w:ind w:left="5040" w:hanging="360"/>
+      </w:pPr>
+      <w:rPr>
+        <w:rFonts w:ascii="Symbol" w:hAnsi="Symbol" w:hint="default"/>
+      </w:rPr>
+    </w:lvl>
+    <w:lvl w:ilvl="7" w:tplc="04020003" w:tentative="1">
+      <w:start w:val="1"/>
+      <w:numFmt w:val="bullet"/>
+      <w:lvlText w:val="o"/>
+      <w:lvlJc w:val="left"/>
+      <w:pPr>
+        <w:ind w:left="5760" w:hanging="360"/>
+      </w:pPr>
+      <w:rPr>
+        <w:rFonts w:ascii="Courier New" w:hAnsi="Courier New" w:cs="Courier New" w:hint="default"/>
+      </w:rPr>
+    </w:lvl>
+    <w:lvl w:ilvl="8" w:tplc="04020005" w:tentative="1">
+      <w:start w:val="1"/>
+      <w:numFmt w:val="bullet"/>
+      <w:lvlText w:val=""/>
+      <w:lvlJc w:val="left"/>
+      <w:pPr>
+        <w:ind w:left="6480" w:hanging="360"/>
+      </w:pPr>
+      <w:rPr>
+        <w:rFonts w:ascii="Wingdings" w:hAnsi="Wingdings" w:hint="default"/>
+      </w:rPr>
+    </w:lvl>
+  </w:abstractNum>
   <w:num w:numId="1">
     <w:abstractNumId w:val="0"/>
   </w:num>
   <w:num w:numId="2">
-    <w:abstractNumId w:val="2"/>
+    <w:abstractNumId w:val="3"/>
   </w:num>
   <w:num w:numId="3">
     <w:abstractNumId w:val="1"/>
   </w:num>
   <w:num w:numId="4">
-    <w:abstractNumId w:val="3"/>
+    <w:abstractNumId w:val="4"/>
+  </w:num>
+  <w:num w:numId="5">
+    <w:abstractNumId w:val="5"/>
+  </w:num>
+  <w:num w:numId="6">
+    <w:abstractNumId w:val="2"/>
   </w:num>
 </w:numbering>
 </file>
@@ -7980,7 +9019,7 @@
 </file>
 
 <file path=customXml/itemProps1.xml><?xml version="1.0" encoding="utf-8"?>
-<ds:datastoreItem xmlns:ds="http://schemas.openxmlformats.org/officeDocument/2006/customXml" ds:itemID="{EB51D839-0AB5-4E01-865A-B6325DC97308}">
+<ds:datastoreItem xmlns:ds="http://schemas.openxmlformats.org/officeDocument/2006/customXml" ds:itemID="{5495C6C9-89AA-47C2-9FF9-C77A31A56D13}">
   <ds:schemaRefs>
     <ds:schemaRef ds:uri="http://schemas.openxmlformats.org/officeDocument/2006/bibliography"/>
   </ds:schemaRefs>

</xml_diff>